<commit_message>
Enron email fraud detection - poi_id.py working on outliers
</commit_message>
<xml_diff>
--- a/Enron_emails_analysis_project_report.docx
+++ b/Enron_emails_analysis_project_report.docx
@@ -146,151 +146,160 @@
       <w:r>
         <w:t xml:space="preserve">', 'bonus', </w:t>
       </w:r>
+    </w:p>
+    <w:p>
+      <w:r>
+        <w:t>'</w:t>
+      </w:r>
+      <w:proofErr w:type="spellStart"/>
+      <w:r>
+        <w:t>restricted_stock_deferred</w:t>
+      </w:r>
+      <w:proofErr w:type="spellEnd"/>
+      <w:r>
+        <w:t>', '</w:t>
+      </w:r>
+      <w:proofErr w:type="spellStart"/>
+      <w:r>
+        <w:t>deferred_income</w:t>
+      </w:r>
+      <w:proofErr w:type="spellEnd"/>
+      <w:r>
+        <w:t>', '</w:t>
+      </w:r>
+      <w:proofErr w:type="spellStart"/>
+      <w:r>
+        <w:t>total_stock_value</w:t>
+      </w:r>
+      <w:proofErr w:type="spellEnd"/>
+      <w:r>
+        <w:t xml:space="preserve">', 'expenses', </w:t>
+      </w:r>
+    </w:p>
+    <w:p>
+      <w:r>
+        <w:t>'</w:t>
+      </w:r>
+      <w:proofErr w:type="spellStart"/>
+      <w:r>
+        <w:t>exercised_stock_options</w:t>
+      </w:r>
+      <w:proofErr w:type="spellEnd"/>
+      <w:r>
+        <w:t>', 'other', '</w:t>
+      </w:r>
+      <w:proofErr w:type="spellStart"/>
+      <w:r>
+        <w:t>long_term_incentive</w:t>
+      </w:r>
+      <w:proofErr w:type="spellEnd"/>
+      <w:r>
+        <w:t>', '</w:t>
+      </w:r>
+      <w:proofErr w:type="spellStart"/>
+      <w:r>
+        <w:t>restricted_stock</w:t>
+      </w:r>
+      <w:proofErr w:type="spellEnd"/>
+      <w:r>
+        <w:t xml:space="preserve">', </w:t>
+      </w:r>
+    </w:p>
+    <w:p>
+      <w:r>
+        <w:t>'</w:t>
+      </w:r>
+      <w:proofErr w:type="spellStart"/>
+      <w:r>
+        <w:t>director_fees</w:t>
+      </w:r>
+      <w:proofErr w:type="spellEnd"/>
+      <w:r>
+        <w:t>'</w:t>
+      </w:r>
+    </w:p>
+    <w:p/>
+    <w:p>
+      <w:r>
+        <w:t>'</w:t>
+      </w:r>
+      <w:proofErr w:type="spellStart"/>
+      <w:r>
+        <w:t>to_messages</w:t>
+      </w:r>
+      <w:proofErr w:type="spellEnd"/>
+      <w:r>
+        <w:t>', '</w:t>
+      </w:r>
+      <w:proofErr w:type="spellStart"/>
+      <w:r>
+        <w:t>email_address</w:t>
+      </w:r>
+      <w:proofErr w:type="spellEnd"/>
+      <w:r>
+        <w:t>', '</w:t>
+      </w:r>
+      <w:proofErr w:type="spellStart"/>
+      <w:r>
+        <w:t>from_poi_to_this_person</w:t>
+      </w:r>
+      <w:proofErr w:type="spellEnd"/>
+      <w:r>
+        <w:t>', '</w:t>
+      </w:r>
+      <w:proofErr w:type="spellStart"/>
+      <w:r>
+        <w:t>from_messages</w:t>
+      </w:r>
+      <w:proofErr w:type="spellEnd"/>
+      <w:r>
+        <w:t xml:space="preserve">', </w:t>
+      </w:r>
+    </w:p>
+    <w:p>
+      <w:r>
+        <w:t>'</w:t>
+      </w:r>
+      <w:proofErr w:type="spellStart"/>
+      <w:r>
+        <w:t>from_this_person_to_poi</w:t>
+      </w:r>
+      <w:proofErr w:type="spellEnd"/>
+      <w:r>
+        <w:t>', '</w:t>
+      </w:r>
+      <w:proofErr w:type="spellStart"/>
+      <w:r>
+        <w:t>shared_receipt_with_poi</w:t>
+      </w:r>
+      <w:proofErr w:type="spellEnd"/>
+      <w:r>
+        <w:t>'</w:t>
+      </w:r>
+    </w:p>
+    <w:p/>
+    <w:p>
+      <w:r>
+        <w:t>'</w:t>
+      </w:r>
+      <w:proofErr w:type="gramStart"/>
+      <w:r>
+        <w:t>poi</w:t>
+      </w:r>
+      <w:proofErr w:type="gramEnd"/>
+      <w:r>
+        <w:t>'</w:t>
+      </w:r>
+    </w:p>
+    <w:p/>
+    <w:p>
+      <w:r>
+        <w:t>Fracture</w:t>
+      </w:r>
       <w:bookmarkStart w:id="0" w:name="_GoBack"/>
       <w:bookmarkEnd w:id="0"/>
-    </w:p>
-    <w:p>
-      <w:r>
-        <w:t>'</w:t>
-      </w:r>
-      <w:proofErr w:type="spellStart"/>
-      <w:r>
-        <w:t>restricted_stock_deferred</w:t>
-      </w:r>
-      <w:proofErr w:type="spellEnd"/>
-      <w:r>
-        <w:t>', '</w:t>
-      </w:r>
-      <w:proofErr w:type="spellStart"/>
-      <w:r>
-        <w:t>deferred_income</w:t>
-      </w:r>
-      <w:proofErr w:type="spellEnd"/>
-      <w:r>
-        <w:t>', '</w:t>
-      </w:r>
-      <w:proofErr w:type="spellStart"/>
-      <w:r>
-        <w:t>total_stock_value</w:t>
-      </w:r>
-      <w:proofErr w:type="spellEnd"/>
-      <w:r>
-        <w:t xml:space="preserve">', 'expenses', </w:t>
-      </w:r>
-    </w:p>
-    <w:p>
-      <w:r>
-        <w:t>'</w:t>
-      </w:r>
-      <w:proofErr w:type="spellStart"/>
-      <w:r>
-        <w:t>exercised_stock_options</w:t>
-      </w:r>
-      <w:proofErr w:type="spellEnd"/>
-      <w:r>
-        <w:t>', 'other', '</w:t>
-      </w:r>
-      <w:proofErr w:type="spellStart"/>
-      <w:r>
-        <w:t>long_term_incentive</w:t>
-      </w:r>
-      <w:proofErr w:type="spellEnd"/>
-      <w:r>
-        <w:t>', '</w:t>
-      </w:r>
-      <w:proofErr w:type="spellStart"/>
-      <w:r>
-        <w:t>restricted_stock</w:t>
-      </w:r>
-      <w:proofErr w:type="spellEnd"/>
-      <w:r>
-        <w:t xml:space="preserve">', </w:t>
-      </w:r>
-    </w:p>
-    <w:p>
-      <w:r>
-        <w:t>'</w:t>
-      </w:r>
-      <w:proofErr w:type="spellStart"/>
-      <w:r>
-        <w:t>director_fees</w:t>
-      </w:r>
-      <w:proofErr w:type="spellEnd"/>
-      <w:r>
-        <w:t>'</w:t>
-      </w:r>
-    </w:p>
-    <w:p/>
-    <w:p>
-      <w:r>
-        <w:t>'</w:t>
-      </w:r>
-      <w:proofErr w:type="spellStart"/>
-      <w:r>
-        <w:t>to_messages</w:t>
-      </w:r>
-      <w:proofErr w:type="spellEnd"/>
-      <w:r>
-        <w:t>', '</w:t>
-      </w:r>
-      <w:proofErr w:type="spellStart"/>
-      <w:r>
-        <w:t>email_address</w:t>
-      </w:r>
-      <w:proofErr w:type="spellEnd"/>
-      <w:r>
-        <w:t>', '</w:t>
-      </w:r>
-      <w:proofErr w:type="spellStart"/>
-      <w:r>
-        <w:t>from_poi_to_this_person</w:t>
-      </w:r>
-      <w:proofErr w:type="spellEnd"/>
-      <w:r>
-        <w:t>', '</w:t>
-      </w:r>
-      <w:proofErr w:type="spellStart"/>
-      <w:r>
-        <w:t>from_messages</w:t>
-      </w:r>
-      <w:proofErr w:type="spellEnd"/>
-      <w:r>
-        <w:t xml:space="preserve">', </w:t>
-      </w:r>
-    </w:p>
-    <w:p>
-      <w:r>
-        <w:t>'</w:t>
-      </w:r>
-      <w:proofErr w:type="spellStart"/>
-      <w:r>
-        <w:t>from_this_person_to_poi</w:t>
-      </w:r>
-      <w:proofErr w:type="spellEnd"/>
-      <w:r>
-        <w:t>', '</w:t>
-      </w:r>
-      <w:proofErr w:type="spellStart"/>
-      <w:r>
-        <w:t>shared_receipt_with_poi</w:t>
-      </w:r>
-      <w:proofErr w:type="spellEnd"/>
-      <w:r>
-        <w:t>'</w:t>
-      </w:r>
-    </w:p>
-    <w:p/>
-    <w:p>
-      <w:r>
-        <w:t>'</w:t>
-      </w:r>
-      <w:proofErr w:type="gramStart"/>
-      <w:r>
-        <w:t>poi</w:t>
-      </w:r>
-      <w:proofErr w:type="gramEnd"/>
-      <w:r>
-        <w:t>'</w:t>
+      <w:r>
+        <w:t xml:space="preserve"> selection</w:t>
       </w:r>
     </w:p>
     <w:sectPr>

</xml_diff>

<commit_message>
Enron email fraud detection - poi_id.py feature selection
</commit_message>
<xml_diff>
--- a/Enron_emails_analysis_project_report.docx
+++ b/Enron_emails_analysis_project_report.docx
@@ -4,52 +4,50 @@
   <w:body>
     <w:p>
       <w:pPr>
-        <w:rPr>
-          <w:rFonts w:ascii="Helvetica" w:hAnsi="Helvetica" w:cs="Helvetica"/>
-          <w:color w:val="4F4F4F"/>
-          <w:sz w:val="21"/>
-          <w:szCs w:val="21"/>
+        <w:jc w:val="both"/>
+        <w:rPr>
+          <w:rFonts w:ascii="Times New Roman" w:hAnsi="Times New Roman" w:cs="Times New Roman"/>
+          <w:sz w:val="24"/>
+          <w:szCs w:val="24"/>
           <w:shd w:val="clear" w:color="auto" w:fill="FFFFFF"/>
         </w:rPr>
       </w:pPr>
     </w:p>
     <w:p>
       <w:pPr>
-        <w:rPr>
-          <w:rFonts w:ascii="Helvetica" w:hAnsi="Helvetica" w:cs="Helvetica"/>
-          <w:color w:val="4F4F4F"/>
-          <w:sz w:val="21"/>
-          <w:szCs w:val="21"/>
+        <w:jc w:val="both"/>
+        <w:rPr>
+          <w:rFonts w:ascii="Times New Roman" w:hAnsi="Times New Roman" w:cs="Times New Roman"/>
+          <w:sz w:val="24"/>
+          <w:szCs w:val="24"/>
           <w:shd w:val="clear" w:color="auto" w:fill="FFFFFF"/>
         </w:rPr>
       </w:pPr>
     </w:p>
     <w:p>
       <w:pPr>
-        <w:rPr>
-          <w:rFonts w:ascii="Helvetica" w:hAnsi="Helvetica" w:cs="Helvetica"/>
-          <w:color w:val="4F4F4F"/>
-          <w:sz w:val="21"/>
-          <w:szCs w:val="21"/>
+        <w:jc w:val="both"/>
+        <w:rPr>
+          <w:rFonts w:ascii="Times New Roman" w:hAnsi="Times New Roman" w:cs="Times New Roman"/>
+          <w:sz w:val="24"/>
+          <w:szCs w:val="24"/>
           <w:shd w:val="clear" w:color="auto" w:fill="FFFFFF"/>
         </w:rPr>
       </w:pPr>
       <w:r>
         <w:rPr>
-          <w:rFonts w:ascii="Helvetica" w:hAnsi="Helvetica" w:cs="Helvetica"/>
-          <w:color w:val="4F4F4F"/>
-          <w:sz w:val="21"/>
-          <w:szCs w:val="21"/>
+          <w:rFonts w:ascii="Times New Roman" w:hAnsi="Times New Roman" w:cs="Times New Roman"/>
+          <w:sz w:val="24"/>
+          <w:szCs w:val="24"/>
           <w:shd w:val="clear" w:color="auto" w:fill="FFFFFF"/>
         </w:rPr>
         <w:t>I</w:t>
       </w:r>
       <w:r>
         <w:rPr>
-          <w:rFonts w:ascii="Helvetica" w:hAnsi="Helvetica" w:cs="Helvetica"/>
-          <w:color w:val="4F4F4F"/>
-          <w:sz w:val="21"/>
-          <w:szCs w:val="21"/>
+          <w:rFonts w:ascii="Times New Roman" w:hAnsi="Times New Roman" w:cs="Times New Roman"/>
+          <w:sz w:val="24"/>
+          <w:szCs w:val="24"/>
           <w:shd w:val="clear" w:color="auto" w:fill="FFFFFF"/>
         </w:rPr>
         <w:t xml:space="preserve">n 2000, Enron was one of the largest companies in the United States. By 2002, it had collapsed into bankruptcy due to widespread corporate fraud. In the resulting Federal investigation, a significant amount of typically confidential information entered into the public record, including tens of thousands of emails and detailed financial data for top executives. In this project, you will play detective, and put your new skills to use by building a person of interest identifier based on financial and email data made public </w:t>
@@ -57,10 +55,9 @@
       <w:proofErr w:type="gramStart"/>
       <w:r>
         <w:rPr>
-          <w:rFonts w:ascii="Helvetica" w:hAnsi="Helvetica" w:cs="Helvetica"/>
-          <w:color w:val="4F4F4F"/>
-          <w:sz w:val="21"/>
-          <w:szCs w:val="21"/>
+          <w:rFonts w:ascii="Times New Roman" w:hAnsi="Times New Roman" w:cs="Times New Roman"/>
+          <w:sz w:val="24"/>
+          <w:szCs w:val="24"/>
           <w:shd w:val="clear" w:color="auto" w:fill="FFFFFF"/>
         </w:rPr>
         <w:t>as a result</w:t>
@@ -68,10 +65,9 @@
       <w:proofErr w:type="gramEnd"/>
       <w:r>
         <w:rPr>
-          <w:rFonts w:ascii="Helvetica" w:hAnsi="Helvetica" w:cs="Helvetica"/>
-          <w:color w:val="4F4F4F"/>
-          <w:sz w:val="21"/>
-          <w:szCs w:val="21"/>
+          <w:rFonts w:ascii="Times New Roman" w:hAnsi="Times New Roman" w:cs="Times New Roman"/>
+          <w:sz w:val="24"/>
+          <w:szCs w:val="24"/>
           <w:shd w:val="clear" w:color="auto" w:fill="FFFFFF"/>
         </w:rPr>
         <w:t xml:space="preserve"> of the Enron scandal. To assist you in your detective work, </w:t>
@@ -79,10 +75,9 @@
       <w:proofErr w:type="gramStart"/>
       <w:r>
         <w:rPr>
-          <w:rFonts w:ascii="Helvetica" w:hAnsi="Helvetica" w:cs="Helvetica"/>
-          <w:color w:val="4F4F4F"/>
-          <w:sz w:val="21"/>
-          <w:szCs w:val="21"/>
+          <w:rFonts w:ascii="Times New Roman" w:hAnsi="Times New Roman" w:cs="Times New Roman"/>
+          <w:sz w:val="24"/>
+          <w:szCs w:val="24"/>
           <w:shd w:val="clear" w:color="auto" w:fill="FFFFFF"/>
         </w:rPr>
         <w:t>we've</w:t>
@@ -90,10 +85,9 @@
       <w:proofErr w:type="gramEnd"/>
       <w:r>
         <w:rPr>
-          <w:rFonts w:ascii="Helvetica" w:hAnsi="Helvetica" w:cs="Helvetica"/>
-          <w:color w:val="4F4F4F"/>
-          <w:sz w:val="21"/>
-          <w:szCs w:val="21"/>
+          <w:rFonts w:ascii="Times New Roman" w:hAnsi="Times New Roman" w:cs="Times New Roman"/>
+          <w:sz w:val="24"/>
+          <w:szCs w:val="24"/>
           <w:shd w:val="clear" w:color="auto" w:fill="FFFFFF"/>
         </w:rPr>
         <w:t xml:space="preserve"> combined this data with a hand-generated list of persons of interest in the fraud case, which means individuals who were indicted, reached a settlement or plea deal with the government, or testified in exchange for prosecution immunity.</w:t>
@@ -101,206 +95,1351 @@
     </w:p>
     <w:p>
       <w:pPr>
-        <w:rPr>
-          <w:rFonts w:ascii="Helvetica" w:hAnsi="Helvetica" w:cs="Helvetica"/>
-          <w:color w:val="4F4F4F"/>
-          <w:sz w:val="21"/>
-          <w:szCs w:val="21"/>
+        <w:jc w:val="both"/>
+        <w:rPr>
+          <w:rFonts w:ascii="Times New Roman" w:hAnsi="Times New Roman" w:cs="Times New Roman"/>
+          <w:sz w:val="24"/>
+          <w:szCs w:val="24"/>
           <w:shd w:val="clear" w:color="auto" w:fill="FFFFFF"/>
+        </w:rPr>
+      </w:pPr>
+      <w:r>
+        <w:rPr>
+          <w:rFonts w:ascii="Times New Roman" w:hAnsi="Times New Roman" w:cs="Times New Roman"/>
+          <w:sz w:val="24"/>
+          <w:szCs w:val="24"/>
+          <w:shd w:val="clear" w:color="auto" w:fill="FFFFFF"/>
+        </w:rPr>
+        <w:t xml:space="preserve">Followings are all the features available in </w:t>
+      </w:r>
+      <w:proofErr w:type="gramStart"/>
+      <w:r>
+        <w:rPr>
+          <w:rFonts w:ascii="Times New Roman" w:hAnsi="Times New Roman" w:cs="Times New Roman"/>
+          <w:sz w:val="24"/>
+          <w:szCs w:val="24"/>
+          <w:shd w:val="clear" w:color="auto" w:fill="FFFFFF"/>
+        </w:rPr>
+        <w:t>the  dataset</w:t>
+      </w:r>
+      <w:proofErr w:type="gramEnd"/>
+    </w:p>
+    <w:p>
+      <w:pPr>
+        <w:jc w:val="both"/>
+        <w:rPr>
+          <w:rFonts w:ascii="Times New Roman" w:hAnsi="Times New Roman" w:cs="Times New Roman"/>
+          <w:sz w:val="24"/>
+          <w:szCs w:val="24"/>
+        </w:rPr>
+      </w:pPr>
+      <w:r>
+        <w:rPr>
+          <w:rFonts w:ascii="Times New Roman" w:hAnsi="Times New Roman" w:cs="Times New Roman"/>
+          <w:sz w:val="24"/>
+          <w:szCs w:val="24"/>
+        </w:rPr>
+        <w:t xml:space="preserve">Main </w:t>
+      </w:r>
+      <w:r>
+        <w:rPr>
+          <w:rFonts w:ascii="Times New Roman" w:hAnsi="Times New Roman" w:cs="Times New Roman"/>
+          <w:sz w:val="24"/>
+          <w:szCs w:val="24"/>
+        </w:rPr>
+        <w:t>features</w:t>
+      </w:r>
+    </w:p>
+    <w:p>
+      <w:pPr>
+        <w:jc w:val="both"/>
+        <w:rPr>
+          <w:rFonts w:ascii="Times New Roman" w:hAnsi="Times New Roman" w:cs="Times New Roman"/>
+          <w:sz w:val="24"/>
+          <w:szCs w:val="24"/>
+        </w:rPr>
+      </w:pPr>
+      <w:r>
+        <w:rPr>
+          <w:rFonts w:ascii="Times New Roman" w:hAnsi="Times New Roman" w:cs="Times New Roman"/>
+          <w:sz w:val="24"/>
+          <w:szCs w:val="24"/>
+        </w:rPr>
+        <w:t>'poi'</w:t>
+      </w:r>
+      <w:r>
+        <w:rPr>
+          <w:rFonts w:ascii="Times New Roman" w:hAnsi="Times New Roman" w:cs="Times New Roman"/>
+          <w:sz w:val="24"/>
+          <w:szCs w:val="24"/>
+        </w:rPr>
+        <w:t xml:space="preserve">, </w:t>
+      </w:r>
+      <w:r>
+        <w:rPr>
+          <w:rFonts w:ascii="Times New Roman" w:hAnsi="Times New Roman" w:cs="Times New Roman"/>
+          <w:sz w:val="24"/>
+          <w:szCs w:val="24"/>
+        </w:rPr>
+        <w:t>'salary',</w:t>
+      </w:r>
+      <w:r>
+        <w:rPr>
+          <w:rFonts w:ascii="Times New Roman" w:hAnsi="Times New Roman" w:cs="Times New Roman"/>
+          <w:sz w:val="24"/>
+          <w:szCs w:val="24"/>
+        </w:rPr>
+        <w:t xml:space="preserve"> </w:t>
+      </w:r>
+      <w:r>
+        <w:rPr>
+          <w:rFonts w:ascii="Times New Roman" w:hAnsi="Times New Roman" w:cs="Times New Roman"/>
+          <w:sz w:val="24"/>
+          <w:szCs w:val="24"/>
+        </w:rPr>
+        <w:t xml:space="preserve"> '</w:t>
+      </w:r>
+      <w:proofErr w:type="spellStart"/>
+      <w:r>
+        <w:rPr>
+          <w:rFonts w:ascii="Times New Roman" w:hAnsi="Times New Roman" w:cs="Times New Roman"/>
+          <w:sz w:val="24"/>
+          <w:szCs w:val="24"/>
+        </w:rPr>
+        <w:t>deferral_payments</w:t>
+      </w:r>
+      <w:proofErr w:type="spellEnd"/>
+      <w:r>
+        <w:rPr>
+          <w:rFonts w:ascii="Times New Roman" w:hAnsi="Times New Roman" w:cs="Times New Roman"/>
+          <w:sz w:val="24"/>
+          <w:szCs w:val="24"/>
+        </w:rPr>
+        <w:t>',</w:t>
+      </w:r>
+      <w:r>
+        <w:rPr>
+          <w:rFonts w:ascii="Times New Roman" w:hAnsi="Times New Roman" w:cs="Times New Roman"/>
+          <w:sz w:val="24"/>
+          <w:szCs w:val="24"/>
+        </w:rPr>
+        <w:t xml:space="preserve"> </w:t>
+      </w:r>
+      <w:r>
+        <w:rPr>
+          <w:rFonts w:ascii="Times New Roman" w:hAnsi="Times New Roman" w:cs="Times New Roman"/>
+          <w:sz w:val="24"/>
+          <w:szCs w:val="24"/>
+        </w:rPr>
+        <w:t xml:space="preserve"> '</w:t>
+      </w:r>
+      <w:proofErr w:type="spellStart"/>
+      <w:r>
+        <w:rPr>
+          <w:rFonts w:ascii="Times New Roman" w:hAnsi="Times New Roman" w:cs="Times New Roman"/>
+          <w:sz w:val="24"/>
+          <w:szCs w:val="24"/>
+        </w:rPr>
+        <w:t>total_payme</w:t>
+      </w:r>
+      <w:r>
+        <w:rPr>
+          <w:rFonts w:ascii="Times New Roman" w:hAnsi="Times New Roman" w:cs="Times New Roman"/>
+          <w:sz w:val="24"/>
+          <w:szCs w:val="24"/>
+        </w:rPr>
+        <w:t>nts</w:t>
+      </w:r>
+      <w:proofErr w:type="spellEnd"/>
+      <w:r>
+        <w:rPr>
+          <w:rFonts w:ascii="Times New Roman" w:hAnsi="Times New Roman" w:cs="Times New Roman"/>
+          <w:sz w:val="24"/>
+          <w:szCs w:val="24"/>
+        </w:rPr>
+        <w:t>',  '</w:t>
+      </w:r>
+      <w:proofErr w:type="spellStart"/>
+      <w:r>
+        <w:rPr>
+          <w:rFonts w:ascii="Times New Roman" w:hAnsi="Times New Roman" w:cs="Times New Roman"/>
+          <w:sz w:val="24"/>
+          <w:szCs w:val="24"/>
+        </w:rPr>
+        <w:t>loan_advances</w:t>
+      </w:r>
+      <w:proofErr w:type="spellEnd"/>
+      <w:r>
+        <w:rPr>
+          <w:rFonts w:ascii="Times New Roman" w:hAnsi="Times New Roman" w:cs="Times New Roman"/>
+          <w:sz w:val="24"/>
+          <w:szCs w:val="24"/>
+        </w:rPr>
+        <w:t xml:space="preserve">', 'bonus',  </w:t>
+      </w:r>
+      <w:proofErr w:type="spellStart"/>
+      <w:r>
+        <w:rPr>
+          <w:rFonts w:ascii="Times New Roman" w:hAnsi="Times New Roman" w:cs="Times New Roman"/>
+          <w:sz w:val="24"/>
+          <w:szCs w:val="24"/>
+        </w:rPr>
+        <w:t>estricted_stock_deferred</w:t>
+      </w:r>
+      <w:proofErr w:type="spellEnd"/>
+      <w:r>
+        <w:rPr>
+          <w:rFonts w:ascii="Times New Roman" w:hAnsi="Times New Roman" w:cs="Times New Roman"/>
+          <w:sz w:val="24"/>
+          <w:szCs w:val="24"/>
+        </w:rPr>
+        <w:t xml:space="preserve">', </w:t>
+      </w:r>
+      <w:r>
+        <w:rPr>
+          <w:rFonts w:ascii="Times New Roman" w:hAnsi="Times New Roman" w:cs="Times New Roman"/>
+          <w:sz w:val="24"/>
+          <w:szCs w:val="24"/>
+        </w:rPr>
+        <w:t xml:space="preserve"> </w:t>
+      </w:r>
+      <w:r>
+        <w:rPr>
+          <w:rFonts w:ascii="Times New Roman" w:hAnsi="Times New Roman" w:cs="Times New Roman"/>
+          <w:sz w:val="24"/>
+          <w:szCs w:val="24"/>
+        </w:rPr>
+        <w:t>'</w:t>
+      </w:r>
+      <w:proofErr w:type="spellStart"/>
+      <w:r>
+        <w:rPr>
+          <w:rFonts w:ascii="Times New Roman" w:hAnsi="Times New Roman" w:cs="Times New Roman"/>
+          <w:sz w:val="24"/>
+          <w:szCs w:val="24"/>
+        </w:rPr>
+        <w:t>deferred_income</w:t>
+      </w:r>
+      <w:proofErr w:type="spellEnd"/>
+      <w:r>
+        <w:rPr>
+          <w:rFonts w:ascii="Times New Roman" w:hAnsi="Times New Roman" w:cs="Times New Roman"/>
+          <w:sz w:val="24"/>
+          <w:szCs w:val="24"/>
+        </w:rPr>
+        <w:t>',</w:t>
+      </w:r>
+      <w:r>
+        <w:rPr>
+          <w:rFonts w:ascii="Times New Roman" w:hAnsi="Times New Roman" w:cs="Times New Roman"/>
+          <w:sz w:val="24"/>
+          <w:szCs w:val="24"/>
+        </w:rPr>
+        <w:t xml:space="preserve"> </w:t>
+      </w:r>
+      <w:r>
+        <w:rPr>
+          <w:rFonts w:ascii="Times New Roman" w:hAnsi="Times New Roman" w:cs="Times New Roman"/>
+          <w:sz w:val="24"/>
+          <w:szCs w:val="24"/>
+        </w:rPr>
+        <w:t xml:space="preserve"> '</w:t>
+      </w:r>
+      <w:proofErr w:type="spellStart"/>
+      <w:r>
+        <w:rPr>
+          <w:rFonts w:ascii="Times New Roman" w:hAnsi="Times New Roman" w:cs="Times New Roman"/>
+          <w:sz w:val="24"/>
+          <w:szCs w:val="24"/>
+        </w:rPr>
+        <w:t>total_stock_value</w:t>
+      </w:r>
+      <w:proofErr w:type="spellEnd"/>
+      <w:r>
+        <w:rPr>
+          <w:rFonts w:ascii="Times New Roman" w:hAnsi="Times New Roman" w:cs="Times New Roman"/>
+          <w:sz w:val="24"/>
+          <w:szCs w:val="24"/>
+        </w:rPr>
+        <w:t>',</w:t>
+      </w:r>
+      <w:r>
+        <w:rPr>
+          <w:rFonts w:ascii="Times New Roman" w:hAnsi="Times New Roman" w:cs="Times New Roman"/>
+          <w:sz w:val="24"/>
+          <w:szCs w:val="24"/>
+        </w:rPr>
+        <w:t xml:space="preserve"> </w:t>
+      </w:r>
+      <w:r>
+        <w:rPr>
+          <w:rFonts w:ascii="Times New Roman" w:hAnsi="Times New Roman" w:cs="Times New Roman"/>
+          <w:sz w:val="24"/>
+          <w:szCs w:val="24"/>
+        </w:rPr>
+        <w:t xml:space="preserve"> 'expenses', '</w:t>
+      </w:r>
+      <w:proofErr w:type="spellStart"/>
+      <w:r>
+        <w:rPr>
+          <w:rFonts w:ascii="Times New Roman" w:hAnsi="Times New Roman" w:cs="Times New Roman"/>
+          <w:sz w:val="24"/>
+          <w:szCs w:val="24"/>
+        </w:rPr>
+        <w:t>exercised_stock_options</w:t>
+      </w:r>
+      <w:proofErr w:type="spellEnd"/>
+      <w:r>
+        <w:rPr>
+          <w:rFonts w:ascii="Times New Roman" w:hAnsi="Times New Roman" w:cs="Times New Roman"/>
+          <w:sz w:val="24"/>
+          <w:szCs w:val="24"/>
+        </w:rPr>
+        <w:t>', 'other', '</w:t>
+      </w:r>
+      <w:proofErr w:type="spellStart"/>
+      <w:r>
+        <w:rPr>
+          <w:rFonts w:ascii="Times New Roman" w:hAnsi="Times New Roman" w:cs="Times New Roman"/>
+          <w:sz w:val="24"/>
+          <w:szCs w:val="24"/>
+        </w:rPr>
+        <w:t>long_term_incentive</w:t>
+      </w:r>
+      <w:proofErr w:type="spellEnd"/>
+      <w:r>
+        <w:rPr>
+          <w:rFonts w:ascii="Times New Roman" w:hAnsi="Times New Roman" w:cs="Times New Roman"/>
+          <w:sz w:val="24"/>
+          <w:szCs w:val="24"/>
+        </w:rPr>
+        <w:t>', '</w:t>
+      </w:r>
+      <w:proofErr w:type="spellStart"/>
+      <w:r>
+        <w:rPr>
+          <w:rFonts w:ascii="Times New Roman" w:hAnsi="Times New Roman" w:cs="Times New Roman"/>
+          <w:sz w:val="24"/>
+          <w:szCs w:val="24"/>
+        </w:rPr>
+        <w:t>restricted_stock</w:t>
+      </w:r>
+      <w:proofErr w:type="spellEnd"/>
+      <w:r>
+        <w:rPr>
+          <w:rFonts w:ascii="Times New Roman" w:hAnsi="Times New Roman" w:cs="Times New Roman"/>
+          <w:sz w:val="24"/>
+          <w:szCs w:val="24"/>
+        </w:rPr>
+        <w:t>', '</w:t>
+      </w:r>
+      <w:proofErr w:type="spellStart"/>
+      <w:r>
+        <w:rPr>
+          <w:rFonts w:ascii="Times New Roman" w:hAnsi="Times New Roman" w:cs="Times New Roman"/>
+          <w:sz w:val="24"/>
+          <w:szCs w:val="24"/>
+        </w:rPr>
+        <w:t>director_fees</w:t>
+      </w:r>
+      <w:proofErr w:type="spellEnd"/>
+      <w:r>
+        <w:rPr>
+          <w:rFonts w:ascii="Times New Roman" w:hAnsi="Times New Roman" w:cs="Times New Roman"/>
+          <w:sz w:val="24"/>
+          <w:szCs w:val="24"/>
+        </w:rPr>
+        <w:t>'</w:t>
+      </w:r>
+      <w:r>
+        <w:rPr>
+          <w:rFonts w:ascii="Times New Roman" w:hAnsi="Times New Roman" w:cs="Times New Roman"/>
+          <w:sz w:val="24"/>
+          <w:szCs w:val="24"/>
+        </w:rPr>
+        <w:t xml:space="preserve"> </w:t>
+      </w:r>
+      <w:proofErr w:type="spellStart"/>
+      <w:r>
+        <w:rPr>
+          <w:rFonts w:ascii="Times New Roman" w:hAnsi="Times New Roman" w:cs="Times New Roman"/>
+          <w:sz w:val="24"/>
+          <w:szCs w:val="24"/>
+        </w:rPr>
+        <w:t>to_messages</w:t>
+      </w:r>
+      <w:proofErr w:type="spellEnd"/>
+      <w:r>
+        <w:rPr>
+          <w:rFonts w:ascii="Times New Roman" w:hAnsi="Times New Roman" w:cs="Times New Roman"/>
+          <w:sz w:val="24"/>
+          <w:szCs w:val="24"/>
+        </w:rPr>
+        <w:t>', '</w:t>
+      </w:r>
+      <w:proofErr w:type="spellStart"/>
+      <w:r>
+        <w:rPr>
+          <w:rFonts w:ascii="Times New Roman" w:hAnsi="Times New Roman" w:cs="Times New Roman"/>
+          <w:sz w:val="24"/>
+          <w:szCs w:val="24"/>
+        </w:rPr>
+        <w:t>email_address</w:t>
+      </w:r>
+      <w:proofErr w:type="spellEnd"/>
+      <w:r>
+        <w:rPr>
+          <w:rFonts w:ascii="Times New Roman" w:hAnsi="Times New Roman" w:cs="Times New Roman"/>
+          <w:sz w:val="24"/>
+          <w:szCs w:val="24"/>
+        </w:rPr>
+        <w:t>', '</w:t>
+      </w:r>
+      <w:proofErr w:type="spellStart"/>
+      <w:r>
+        <w:rPr>
+          <w:rFonts w:ascii="Times New Roman" w:hAnsi="Times New Roman" w:cs="Times New Roman"/>
+          <w:sz w:val="24"/>
+          <w:szCs w:val="24"/>
+        </w:rPr>
+        <w:t>from_poi_to_this_person</w:t>
+      </w:r>
+      <w:proofErr w:type="spellEnd"/>
+      <w:r>
+        <w:rPr>
+          <w:rFonts w:ascii="Times New Roman" w:hAnsi="Times New Roman" w:cs="Times New Roman"/>
+          <w:sz w:val="24"/>
+          <w:szCs w:val="24"/>
+        </w:rPr>
+        <w:t>', '</w:t>
+      </w:r>
+      <w:proofErr w:type="spellStart"/>
+      <w:r>
+        <w:rPr>
+          <w:rFonts w:ascii="Times New Roman" w:hAnsi="Times New Roman" w:cs="Times New Roman"/>
+          <w:sz w:val="24"/>
+          <w:szCs w:val="24"/>
+        </w:rPr>
+        <w:t>from_messages</w:t>
+      </w:r>
+      <w:proofErr w:type="spellEnd"/>
+      <w:r>
+        <w:rPr>
+          <w:rFonts w:ascii="Times New Roman" w:hAnsi="Times New Roman" w:cs="Times New Roman"/>
+          <w:sz w:val="24"/>
+          <w:szCs w:val="24"/>
+        </w:rPr>
+        <w:t>', '</w:t>
+      </w:r>
+      <w:proofErr w:type="spellStart"/>
+      <w:r>
+        <w:rPr>
+          <w:rFonts w:ascii="Times New Roman" w:hAnsi="Times New Roman" w:cs="Times New Roman"/>
+          <w:sz w:val="24"/>
+          <w:szCs w:val="24"/>
+        </w:rPr>
+        <w:t>from_this_person_to_poi</w:t>
+      </w:r>
+      <w:proofErr w:type="spellEnd"/>
+      <w:r>
+        <w:rPr>
+          <w:rFonts w:ascii="Times New Roman" w:hAnsi="Times New Roman" w:cs="Times New Roman"/>
+          <w:sz w:val="24"/>
+          <w:szCs w:val="24"/>
+        </w:rPr>
+        <w:t>', '</w:t>
+      </w:r>
+      <w:proofErr w:type="spellStart"/>
+      <w:r>
+        <w:rPr>
+          <w:rFonts w:ascii="Times New Roman" w:hAnsi="Times New Roman" w:cs="Times New Roman"/>
+          <w:sz w:val="24"/>
+          <w:szCs w:val="24"/>
+        </w:rPr>
+        <w:t>shared_receipt_with_poi</w:t>
+      </w:r>
+      <w:proofErr w:type="spellEnd"/>
+      <w:r>
+        <w:rPr>
+          <w:rFonts w:ascii="Times New Roman" w:hAnsi="Times New Roman" w:cs="Times New Roman"/>
+          <w:sz w:val="24"/>
+          <w:szCs w:val="24"/>
+        </w:rPr>
+        <w:t>'</w:t>
+      </w:r>
+    </w:p>
+    <w:p>
+      <w:pPr>
+        <w:jc w:val="both"/>
+        <w:rPr>
+          <w:rFonts w:ascii="Times New Roman" w:hAnsi="Times New Roman" w:cs="Times New Roman"/>
+          <w:sz w:val="24"/>
+          <w:szCs w:val="24"/>
         </w:rPr>
       </w:pPr>
     </w:p>
     <w:p>
-      <w:r>
-        <w:t xml:space="preserve">Main </w:t>
-      </w:r>
-      <w:r>
-        <w:t>features</w:t>
+      <w:pPr>
+        <w:jc w:val="both"/>
+        <w:rPr>
+          <w:rFonts w:ascii="Times New Roman" w:hAnsi="Times New Roman" w:cs="Times New Roman"/>
+          <w:sz w:val="24"/>
+          <w:szCs w:val="24"/>
+        </w:rPr>
+      </w:pPr>
+      <w:r>
+        <w:rPr>
+          <w:rFonts w:ascii="Times New Roman" w:hAnsi="Times New Roman" w:cs="Times New Roman"/>
+          <w:sz w:val="24"/>
+          <w:szCs w:val="24"/>
+        </w:rPr>
+        <w:t>From above features</w:t>
+      </w:r>
+      <w:r>
+        <w:rPr>
+          <w:rFonts w:ascii="Times New Roman" w:hAnsi="Times New Roman" w:cs="Times New Roman"/>
+          <w:sz w:val="24"/>
+          <w:szCs w:val="24"/>
+        </w:rPr>
+        <w:t xml:space="preserve"> following </w:t>
+      </w:r>
+      <w:r>
+        <w:rPr>
+          <w:rFonts w:ascii="Times New Roman" w:hAnsi="Times New Roman" w:cs="Times New Roman"/>
+          <w:sz w:val="24"/>
+          <w:szCs w:val="24"/>
+        </w:rPr>
+        <w:t xml:space="preserve">important </w:t>
+      </w:r>
+      <w:r>
+        <w:rPr>
+          <w:rFonts w:ascii="Times New Roman" w:hAnsi="Times New Roman" w:cs="Times New Roman"/>
+          <w:sz w:val="24"/>
+          <w:szCs w:val="24"/>
+        </w:rPr>
+        <w:t xml:space="preserve">feature list </w:t>
+      </w:r>
+      <w:proofErr w:type="gramStart"/>
+      <w:r>
+        <w:rPr>
+          <w:rFonts w:ascii="Times New Roman" w:hAnsi="Times New Roman" w:cs="Times New Roman"/>
+          <w:sz w:val="24"/>
+          <w:szCs w:val="24"/>
+        </w:rPr>
+        <w:t>is selected</w:t>
+      </w:r>
+      <w:proofErr w:type="gramEnd"/>
+      <w:r>
+        <w:rPr>
+          <w:rFonts w:ascii="Times New Roman" w:hAnsi="Times New Roman" w:cs="Times New Roman"/>
+          <w:sz w:val="24"/>
+          <w:szCs w:val="24"/>
+        </w:rPr>
+        <w:t xml:space="preserve"> in order to detect any fraud if any</w:t>
+      </w:r>
+      <w:r>
+        <w:rPr>
+          <w:rFonts w:ascii="Times New Roman" w:hAnsi="Times New Roman" w:cs="Times New Roman"/>
+          <w:sz w:val="24"/>
+          <w:szCs w:val="24"/>
+        </w:rPr>
+        <w:t>.</w:t>
+      </w:r>
+      <w:r>
+        <w:rPr>
+          <w:rFonts w:ascii="Times New Roman" w:hAnsi="Times New Roman" w:cs="Times New Roman"/>
+          <w:sz w:val="24"/>
+          <w:szCs w:val="24"/>
+        </w:rPr>
+        <w:t xml:space="preserve"> All the selected features are numerical.</w:t>
       </w:r>
     </w:p>
     <w:p>
-      <w:r>
-        <w:t>'salary', '</w:t>
-      </w:r>
-      <w:proofErr w:type="spellStart"/>
-      <w:r>
+      <w:pPr>
+        <w:jc w:val="both"/>
+        <w:rPr>
+          <w:rFonts w:ascii="Times New Roman" w:hAnsi="Times New Roman" w:cs="Times New Roman"/>
+          <w:sz w:val="24"/>
+          <w:szCs w:val="24"/>
+        </w:rPr>
+      </w:pPr>
+      <w:proofErr w:type="spellStart"/>
+      <w:r>
+        <w:rPr>
+          <w:rFonts w:ascii="Times New Roman" w:hAnsi="Times New Roman" w:cs="Times New Roman"/>
+          <w:sz w:val="24"/>
+          <w:szCs w:val="24"/>
+        </w:rPr>
+        <w:t>features_list</w:t>
+      </w:r>
+      <w:proofErr w:type="spellEnd"/>
+      <w:r>
+        <w:rPr>
+          <w:rFonts w:ascii="Times New Roman" w:hAnsi="Times New Roman" w:cs="Times New Roman"/>
+          <w:sz w:val="24"/>
+          <w:szCs w:val="24"/>
+        </w:rPr>
+        <w:t xml:space="preserve"> = ['</w:t>
+      </w:r>
+      <w:proofErr w:type="spellStart"/>
+      <w:r>
+        <w:rPr>
+          <w:rFonts w:ascii="Times New Roman" w:hAnsi="Times New Roman" w:cs="Times New Roman"/>
+          <w:sz w:val="24"/>
+          <w:szCs w:val="24"/>
+        </w:rPr>
+        <w:t>poi','salary</w:t>
+      </w:r>
+      <w:proofErr w:type="spellEnd"/>
+      <w:r>
+        <w:rPr>
+          <w:rFonts w:ascii="Times New Roman" w:hAnsi="Times New Roman" w:cs="Times New Roman"/>
+          <w:sz w:val="24"/>
+          <w:szCs w:val="24"/>
+        </w:rPr>
+        <w:t>', '</w:t>
+      </w:r>
+      <w:proofErr w:type="spellStart"/>
+      <w:r>
+        <w:rPr>
+          <w:rFonts w:ascii="Times New Roman" w:hAnsi="Times New Roman" w:cs="Times New Roman"/>
+          <w:sz w:val="24"/>
+          <w:szCs w:val="24"/>
+        </w:rPr>
         <w:t>deferral_payments</w:t>
       </w:r>
       <w:proofErr w:type="spellEnd"/>
       <w:r>
+        <w:rPr>
+          <w:rFonts w:ascii="Times New Roman" w:hAnsi="Times New Roman" w:cs="Times New Roman"/>
+          <w:sz w:val="24"/>
+          <w:szCs w:val="24"/>
+        </w:rPr>
         <w:t>', '</w:t>
       </w:r>
       <w:proofErr w:type="spellStart"/>
       <w:r>
+        <w:rPr>
+          <w:rFonts w:ascii="Times New Roman" w:hAnsi="Times New Roman" w:cs="Times New Roman"/>
+          <w:sz w:val="24"/>
+          <w:szCs w:val="24"/>
+        </w:rPr>
         <w:t>total_payments</w:t>
       </w:r>
       <w:proofErr w:type="spellEnd"/>
       <w:r>
+        <w:rPr>
+          <w:rFonts w:ascii="Times New Roman" w:hAnsi="Times New Roman" w:cs="Times New Roman"/>
+          <w:sz w:val="24"/>
+          <w:szCs w:val="24"/>
+        </w:rPr>
         <w:t>', '</w:t>
       </w:r>
       <w:proofErr w:type="spellStart"/>
       <w:r>
+        <w:rPr>
+          <w:rFonts w:ascii="Times New Roman" w:hAnsi="Times New Roman" w:cs="Times New Roman"/>
+          <w:sz w:val="24"/>
+          <w:szCs w:val="24"/>
+        </w:rPr>
         <w:t>loan_advances</w:t>
       </w:r>
       <w:proofErr w:type="spellEnd"/>
       <w:r>
-        <w:t xml:space="preserve">', 'bonus', </w:t>
+        <w:rPr>
+          <w:rFonts w:ascii="Times New Roman" w:hAnsi="Times New Roman" w:cs="Times New Roman"/>
+          <w:sz w:val="24"/>
+          <w:szCs w:val="24"/>
+        </w:rPr>
+        <w:t>', 'bonus', '</w:t>
+      </w:r>
+      <w:proofErr w:type="spellStart"/>
+      <w:r>
+        <w:rPr>
+          <w:rFonts w:ascii="Times New Roman" w:hAnsi="Times New Roman" w:cs="Times New Roman"/>
+          <w:sz w:val="24"/>
+          <w:szCs w:val="24"/>
+        </w:rPr>
+        <w:t>deferred_income</w:t>
+      </w:r>
+      <w:proofErr w:type="spellEnd"/>
+      <w:r>
+        <w:rPr>
+          <w:rFonts w:ascii="Times New Roman" w:hAnsi="Times New Roman" w:cs="Times New Roman"/>
+          <w:sz w:val="24"/>
+          <w:szCs w:val="24"/>
+        </w:rPr>
+        <w:t>', '</w:t>
+      </w:r>
+      <w:proofErr w:type="spellStart"/>
+      <w:r>
+        <w:rPr>
+          <w:rFonts w:ascii="Times New Roman" w:hAnsi="Times New Roman" w:cs="Times New Roman"/>
+          <w:sz w:val="24"/>
+          <w:szCs w:val="24"/>
+        </w:rPr>
+        <w:t>total_stock_value','expenses</w:t>
+      </w:r>
+      <w:proofErr w:type="spellEnd"/>
+      <w:r>
+        <w:rPr>
+          <w:rFonts w:ascii="Times New Roman" w:hAnsi="Times New Roman" w:cs="Times New Roman"/>
+          <w:sz w:val="24"/>
+          <w:szCs w:val="24"/>
+        </w:rPr>
+        <w:t>', '</w:t>
+      </w:r>
+      <w:proofErr w:type="spellStart"/>
+      <w:r>
+        <w:rPr>
+          <w:rFonts w:ascii="Times New Roman" w:hAnsi="Times New Roman" w:cs="Times New Roman"/>
+          <w:sz w:val="24"/>
+          <w:szCs w:val="24"/>
+        </w:rPr>
+        <w:t>long_term_incentive</w:t>
+      </w:r>
+      <w:proofErr w:type="spellEnd"/>
+      <w:r>
+        <w:rPr>
+          <w:rFonts w:ascii="Times New Roman" w:hAnsi="Times New Roman" w:cs="Times New Roman"/>
+          <w:sz w:val="24"/>
+          <w:szCs w:val="24"/>
+        </w:rPr>
+        <w:t>', '</w:t>
+      </w:r>
+      <w:proofErr w:type="spellStart"/>
+      <w:r>
+        <w:rPr>
+          <w:rFonts w:ascii="Times New Roman" w:hAnsi="Times New Roman" w:cs="Times New Roman"/>
+          <w:sz w:val="24"/>
+          <w:szCs w:val="24"/>
+        </w:rPr>
+        <w:t>to_messages</w:t>
+      </w:r>
+      <w:proofErr w:type="spellEnd"/>
+      <w:r>
+        <w:rPr>
+          <w:rFonts w:ascii="Times New Roman" w:hAnsi="Times New Roman" w:cs="Times New Roman"/>
+          <w:sz w:val="24"/>
+          <w:szCs w:val="24"/>
+        </w:rPr>
+        <w:t xml:space="preserve">',  </w:t>
+      </w:r>
+      <w:proofErr w:type="spellStart"/>
+      <w:r>
+        <w:rPr>
+          <w:rFonts w:ascii="Times New Roman" w:hAnsi="Times New Roman" w:cs="Times New Roman"/>
+          <w:sz w:val="24"/>
+          <w:szCs w:val="24"/>
+        </w:rPr>
+        <w:t>from_poi_to_this_person</w:t>
+      </w:r>
+      <w:proofErr w:type="spellEnd"/>
+      <w:r>
+        <w:rPr>
+          <w:rFonts w:ascii="Times New Roman" w:hAnsi="Times New Roman" w:cs="Times New Roman"/>
+          <w:sz w:val="24"/>
+          <w:szCs w:val="24"/>
+        </w:rPr>
+        <w:t>', '</w:t>
+      </w:r>
+      <w:proofErr w:type="spellStart"/>
+      <w:r>
+        <w:rPr>
+          <w:rFonts w:ascii="Times New Roman" w:hAnsi="Times New Roman" w:cs="Times New Roman"/>
+          <w:sz w:val="24"/>
+          <w:szCs w:val="24"/>
+        </w:rPr>
+        <w:t>from_messages</w:t>
+      </w:r>
+      <w:proofErr w:type="spellEnd"/>
+      <w:r>
+        <w:rPr>
+          <w:rFonts w:ascii="Times New Roman" w:hAnsi="Times New Roman" w:cs="Times New Roman"/>
+          <w:sz w:val="24"/>
+          <w:szCs w:val="24"/>
+        </w:rPr>
+        <w:t>', '</w:t>
+      </w:r>
+      <w:proofErr w:type="spellStart"/>
+      <w:r>
+        <w:rPr>
+          <w:rFonts w:ascii="Times New Roman" w:hAnsi="Times New Roman" w:cs="Times New Roman"/>
+          <w:sz w:val="24"/>
+          <w:szCs w:val="24"/>
+        </w:rPr>
+        <w:t>from_this_person_to_poi</w:t>
+      </w:r>
+      <w:proofErr w:type="spellEnd"/>
+      <w:r>
+        <w:rPr>
+          <w:rFonts w:ascii="Times New Roman" w:hAnsi="Times New Roman" w:cs="Times New Roman"/>
+          <w:sz w:val="24"/>
+          <w:szCs w:val="24"/>
+        </w:rPr>
+        <w:t>', '</w:t>
+      </w:r>
+      <w:proofErr w:type="spellStart"/>
+      <w:r>
+        <w:rPr>
+          <w:rFonts w:ascii="Times New Roman" w:hAnsi="Times New Roman" w:cs="Times New Roman"/>
+          <w:sz w:val="24"/>
+          <w:szCs w:val="24"/>
+        </w:rPr>
+        <w:t>shared_receipt_with_poi</w:t>
+      </w:r>
+      <w:proofErr w:type="spellEnd"/>
+      <w:r>
+        <w:rPr>
+          <w:rFonts w:ascii="Times New Roman" w:hAnsi="Times New Roman" w:cs="Times New Roman"/>
+          <w:sz w:val="24"/>
+          <w:szCs w:val="24"/>
+        </w:rPr>
+        <w:t>']</w:t>
       </w:r>
     </w:p>
     <w:p>
-      <w:r>
-        <w:t>'</w:t>
-      </w:r>
-      <w:proofErr w:type="spellStart"/>
-      <w:r>
-        <w:t>restricted_stock_deferred</w:t>
-      </w:r>
-      <w:proofErr w:type="spellEnd"/>
-      <w:r>
-        <w:t>', '</w:t>
-      </w:r>
-      <w:proofErr w:type="spellStart"/>
-      <w:r>
-        <w:t>deferred_income</w:t>
-      </w:r>
-      <w:proofErr w:type="spellEnd"/>
-      <w:r>
-        <w:t>', '</w:t>
-      </w:r>
-      <w:proofErr w:type="spellStart"/>
-      <w:r>
-        <w:t>total_stock_value</w:t>
-      </w:r>
-      <w:proofErr w:type="spellEnd"/>
-      <w:r>
-        <w:t xml:space="preserve">', 'expenses', </w:t>
-      </w:r>
+      <w:pPr>
+        <w:jc w:val="both"/>
+        <w:rPr>
+          <w:rFonts w:ascii="Times New Roman" w:hAnsi="Times New Roman" w:cs="Times New Roman"/>
+          <w:sz w:val="24"/>
+          <w:szCs w:val="24"/>
+        </w:rPr>
+      </w:pPr>
     </w:p>
     <w:p>
-      <w:r>
-        <w:t>'</w:t>
-      </w:r>
-      <w:proofErr w:type="spellStart"/>
-      <w:r>
-        <w:t>exercised_stock_options</w:t>
-      </w:r>
-      <w:proofErr w:type="spellEnd"/>
-      <w:r>
-        <w:t>', 'other', '</w:t>
-      </w:r>
-      <w:proofErr w:type="spellStart"/>
-      <w:r>
-        <w:t>long_term_incentive</w:t>
-      </w:r>
-      <w:proofErr w:type="spellEnd"/>
-      <w:r>
-        <w:t>', '</w:t>
-      </w:r>
-      <w:proofErr w:type="spellStart"/>
-      <w:r>
-        <w:t>restricted_stock</w:t>
-      </w:r>
-      <w:proofErr w:type="spellEnd"/>
-      <w:r>
-        <w:t xml:space="preserve">', </w:t>
+      <w:pPr>
+        <w:jc w:val="both"/>
+        <w:rPr>
+          <w:rFonts w:ascii="Times New Roman" w:hAnsi="Times New Roman" w:cs="Times New Roman"/>
+          <w:sz w:val="24"/>
+          <w:szCs w:val="24"/>
+        </w:rPr>
+      </w:pPr>
+      <w:r>
+        <w:rPr>
+          <w:rFonts w:ascii="Times New Roman" w:hAnsi="Times New Roman" w:cs="Times New Roman"/>
+          <w:sz w:val="24"/>
+          <w:szCs w:val="24"/>
+        </w:rPr>
+        <w:t>Remove outliers</w:t>
       </w:r>
     </w:p>
     <w:p>
-      <w:r>
-        <w:t>'</w:t>
-      </w:r>
-      <w:proofErr w:type="spellStart"/>
-      <w:r>
-        <w:t>director_fees</w:t>
-      </w:r>
-      <w:proofErr w:type="spellEnd"/>
-      <w:r>
-        <w:t>'</w:t>
-      </w:r>
-    </w:p>
-    <w:p/>
-    <w:p>
-      <w:r>
-        <w:t>'</w:t>
-      </w:r>
-      <w:proofErr w:type="spellStart"/>
-      <w:r>
-        <w:t>to_messages</w:t>
-      </w:r>
-      <w:proofErr w:type="spellEnd"/>
-      <w:r>
-        <w:t>', '</w:t>
-      </w:r>
-      <w:proofErr w:type="spellStart"/>
-      <w:r>
-        <w:t>email_address</w:t>
-      </w:r>
-      <w:proofErr w:type="spellEnd"/>
-      <w:r>
-        <w:t>', '</w:t>
-      </w:r>
-      <w:proofErr w:type="spellStart"/>
-      <w:r>
-        <w:t>from_poi_to_this_person</w:t>
-      </w:r>
-      <w:proofErr w:type="spellEnd"/>
-      <w:r>
-        <w:t>', '</w:t>
-      </w:r>
-      <w:proofErr w:type="spellStart"/>
-      <w:r>
-        <w:t>from_messages</w:t>
-      </w:r>
-      <w:proofErr w:type="spellEnd"/>
-      <w:r>
-        <w:t xml:space="preserve">', </w:t>
+      <w:pPr>
+        <w:jc w:val="both"/>
+        <w:rPr>
+          <w:rFonts w:ascii="Times New Roman" w:hAnsi="Times New Roman" w:cs="Times New Roman"/>
+          <w:sz w:val="24"/>
+          <w:szCs w:val="24"/>
+        </w:rPr>
+      </w:pPr>
+      <w:r>
+        <w:rPr>
+          <w:rFonts w:ascii="Times New Roman" w:hAnsi="Times New Roman" w:cs="Times New Roman"/>
+          <w:sz w:val="24"/>
+          <w:szCs w:val="24"/>
+        </w:rPr>
+        <w:t>The total</w:t>
+      </w:r>
+      <w:r>
+        <w:rPr>
+          <w:rFonts w:ascii="Times New Roman" w:hAnsi="Times New Roman" w:cs="Times New Roman"/>
+          <w:sz w:val="24"/>
+          <w:szCs w:val="24"/>
+        </w:rPr>
+        <w:t>s</w:t>
+      </w:r>
+      <w:r>
+        <w:rPr>
+          <w:rFonts w:ascii="Times New Roman" w:hAnsi="Times New Roman" w:cs="Times New Roman"/>
+          <w:sz w:val="24"/>
+          <w:szCs w:val="24"/>
+        </w:rPr>
+        <w:t xml:space="preserve"> of all the values (salary, </w:t>
+      </w:r>
+      <w:proofErr w:type="spellStart"/>
+      <w:r>
+        <w:rPr>
+          <w:rFonts w:ascii="Times New Roman" w:hAnsi="Times New Roman" w:cs="Times New Roman"/>
+          <w:sz w:val="24"/>
+          <w:szCs w:val="24"/>
+        </w:rPr>
+        <w:t>bonuse</w:t>
+      </w:r>
+      <w:proofErr w:type="spellEnd"/>
+      <w:r>
+        <w:rPr>
+          <w:rFonts w:ascii="Times New Roman" w:hAnsi="Times New Roman" w:cs="Times New Roman"/>
+          <w:sz w:val="24"/>
+          <w:szCs w:val="24"/>
+        </w:rPr>
+        <w:t xml:space="preserve">, </w:t>
+      </w:r>
+      <w:proofErr w:type="spellStart"/>
+      <w:r>
+        <w:rPr>
+          <w:rFonts w:ascii="Times New Roman" w:hAnsi="Times New Roman" w:cs="Times New Roman"/>
+          <w:sz w:val="24"/>
+          <w:szCs w:val="24"/>
+        </w:rPr>
+        <w:t>to_emails</w:t>
+      </w:r>
+      <w:proofErr w:type="spellEnd"/>
+      <w:r>
+        <w:rPr>
+          <w:rFonts w:ascii="Times New Roman" w:hAnsi="Times New Roman" w:cs="Times New Roman"/>
+          <w:sz w:val="24"/>
+          <w:szCs w:val="24"/>
+        </w:rPr>
+        <w:t>, etc.) for individual persons</w:t>
+      </w:r>
+      <w:r>
+        <w:rPr>
+          <w:rFonts w:ascii="Times New Roman" w:hAnsi="Times New Roman" w:cs="Times New Roman"/>
+          <w:sz w:val="24"/>
+          <w:szCs w:val="24"/>
+        </w:rPr>
+        <w:t xml:space="preserve"> </w:t>
+      </w:r>
+      <w:proofErr w:type="gramStart"/>
+      <w:r>
+        <w:rPr>
+          <w:rFonts w:ascii="Times New Roman" w:hAnsi="Times New Roman" w:cs="Times New Roman"/>
+          <w:sz w:val="24"/>
+          <w:szCs w:val="24"/>
+        </w:rPr>
+        <w:t>were</w:t>
+      </w:r>
+      <w:r>
+        <w:rPr>
+          <w:rFonts w:ascii="Times New Roman" w:hAnsi="Times New Roman" w:cs="Times New Roman"/>
+          <w:sz w:val="24"/>
+          <w:szCs w:val="24"/>
+        </w:rPr>
+        <w:t xml:space="preserve"> shown</w:t>
+      </w:r>
+      <w:proofErr w:type="gramEnd"/>
+      <w:r>
+        <w:rPr>
+          <w:rFonts w:ascii="Times New Roman" w:hAnsi="Times New Roman" w:cs="Times New Roman"/>
+          <w:sz w:val="24"/>
+          <w:szCs w:val="24"/>
+        </w:rPr>
+        <w:t xml:space="preserve"> in the main dictionary</w:t>
+      </w:r>
+      <w:r>
+        <w:rPr>
+          <w:rFonts w:ascii="Times New Roman" w:hAnsi="Times New Roman" w:cs="Times New Roman"/>
+          <w:sz w:val="24"/>
+          <w:szCs w:val="24"/>
+        </w:rPr>
+        <w:t xml:space="preserve"> as ‘TOTAL’</w:t>
+      </w:r>
+      <w:r>
+        <w:rPr>
+          <w:rFonts w:ascii="Times New Roman" w:hAnsi="Times New Roman" w:cs="Times New Roman"/>
+          <w:sz w:val="24"/>
+          <w:szCs w:val="24"/>
+        </w:rPr>
+        <w:t xml:space="preserve">. The ‘TOTAL’ field deviate all the data because the </w:t>
+      </w:r>
+      <w:r>
+        <w:rPr>
+          <w:rFonts w:ascii="Times New Roman" w:hAnsi="Times New Roman" w:cs="Times New Roman"/>
+          <w:sz w:val="24"/>
+          <w:szCs w:val="24"/>
+        </w:rPr>
+        <w:t>total</w:t>
+      </w:r>
+      <w:r>
+        <w:rPr>
+          <w:rFonts w:ascii="Times New Roman" w:hAnsi="Times New Roman" w:cs="Times New Roman"/>
+          <w:sz w:val="24"/>
+          <w:szCs w:val="24"/>
+        </w:rPr>
+        <w:t xml:space="preserve"> values are </w:t>
+      </w:r>
+      <w:r>
+        <w:rPr>
+          <w:rFonts w:ascii="Times New Roman" w:hAnsi="Times New Roman" w:cs="Times New Roman"/>
+          <w:sz w:val="24"/>
+          <w:szCs w:val="24"/>
+        </w:rPr>
+        <w:t>very high</w:t>
+      </w:r>
+      <w:r>
+        <w:rPr>
+          <w:rFonts w:ascii="Times New Roman" w:hAnsi="Times New Roman" w:cs="Times New Roman"/>
+          <w:sz w:val="24"/>
+          <w:szCs w:val="24"/>
+        </w:rPr>
+        <w:t xml:space="preserve"> </w:t>
+      </w:r>
+      <w:r>
+        <w:rPr>
+          <w:rFonts w:ascii="Times New Roman" w:hAnsi="Times New Roman" w:cs="Times New Roman"/>
+          <w:sz w:val="24"/>
+          <w:szCs w:val="24"/>
+        </w:rPr>
+        <w:t>compare</w:t>
+      </w:r>
+      <w:r>
+        <w:rPr>
+          <w:rFonts w:ascii="Times New Roman" w:hAnsi="Times New Roman" w:cs="Times New Roman"/>
+          <w:sz w:val="24"/>
+          <w:szCs w:val="24"/>
+        </w:rPr>
+        <w:t xml:space="preserve"> to other values.</w:t>
+      </w:r>
+      <w:r>
+        <w:rPr>
+          <w:rFonts w:ascii="Times New Roman" w:hAnsi="Times New Roman" w:cs="Times New Roman"/>
+          <w:sz w:val="24"/>
+          <w:szCs w:val="24"/>
+        </w:rPr>
+        <w:t xml:space="preserve"> Therefore, the ‘TOTAL’ </w:t>
+      </w:r>
+      <w:proofErr w:type="gramStart"/>
+      <w:r>
+        <w:rPr>
+          <w:rFonts w:ascii="Times New Roman" w:hAnsi="Times New Roman" w:cs="Times New Roman"/>
+          <w:sz w:val="24"/>
+          <w:szCs w:val="24"/>
+        </w:rPr>
+        <w:t>field remove</w:t>
+      </w:r>
+      <w:proofErr w:type="gramEnd"/>
+      <w:r>
+        <w:rPr>
+          <w:rFonts w:ascii="Times New Roman" w:hAnsi="Times New Roman" w:cs="Times New Roman"/>
+          <w:sz w:val="24"/>
+          <w:szCs w:val="24"/>
+        </w:rPr>
+        <w:t xml:space="preserve"> form the dictionary using following code.</w:t>
       </w:r>
     </w:p>
     <w:p>
-      <w:r>
-        <w:t>'</w:t>
-      </w:r>
-      <w:proofErr w:type="spellStart"/>
-      <w:r>
-        <w:t>from_this_person_to_poi</w:t>
-      </w:r>
-      <w:proofErr w:type="spellEnd"/>
-      <w:r>
-        <w:t>', '</w:t>
-      </w:r>
-      <w:proofErr w:type="spellStart"/>
-      <w:r>
-        <w:t>shared_receipt_with_poi</w:t>
-      </w:r>
-      <w:proofErr w:type="spellEnd"/>
-      <w:r>
-        <w:t>'</w:t>
+      <w:pPr>
+        <w:jc w:val="both"/>
+        <w:rPr>
+          <w:rFonts w:ascii="Times New Roman" w:hAnsi="Times New Roman" w:cs="Times New Roman"/>
+          <w:sz w:val="24"/>
+          <w:szCs w:val="24"/>
+        </w:rPr>
+      </w:pPr>
+      <w:r>
+        <w:rPr>
+          <w:rFonts w:ascii="Times New Roman" w:hAnsi="Times New Roman" w:cs="Times New Roman"/>
+          <w:sz w:val="24"/>
+          <w:szCs w:val="24"/>
+        </w:rPr>
+        <w:t xml:space="preserve"> </w:t>
+      </w:r>
+      <w:proofErr w:type="spellStart"/>
+      <w:r>
+        <w:rPr>
+          <w:rFonts w:ascii="Times New Roman" w:hAnsi="Times New Roman" w:cs="Times New Roman"/>
+          <w:sz w:val="24"/>
+          <w:szCs w:val="24"/>
+        </w:rPr>
+        <w:t>data_</w:t>
+      </w:r>
+      <w:proofErr w:type="gramStart"/>
+      <w:r>
+        <w:rPr>
+          <w:rFonts w:ascii="Times New Roman" w:hAnsi="Times New Roman" w:cs="Times New Roman"/>
+          <w:sz w:val="24"/>
+          <w:szCs w:val="24"/>
+        </w:rPr>
+        <w:t>dict.pop</w:t>
+      </w:r>
+      <w:proofErr w:type="spellEnd"/>
+      <w:r>
+        <w:rPr>
+          <w:rFonts w:ascii="Times New Roman" w:hAnsi="Times New Roman" w:cs="Times New Roman"/>
+          <w:sz w:val="24"/>
+          <w:szCs w:val="24"/>
+        </w:rPr>
+        <w:t>(</w:t>
+      </w:r>
+      <w:proofErr w:type="gramEnd"/>
+      <w:r>
+        <w:rPr>
+          <w:rFonts w:ascii="Times New Roman" w:hAnsi="Times New Roman" w:cs="Times New Roman"/>
+          <w:sz w:val="24"/>
+          <w:szCs w:val="24"/>
+        </w:rPr>
+        <w:t>'TOTAL', None)</w:t>
       </w:r>
     </w:p>
-    <w:p/>
     <w:p>
-      <w:r>
-        <w:t>'</w:t>
+      <w:pPr>
+        <w:jc w:val="both"/>
+        <w:rPr>
+          <w:rFonts w:ascii="Times New Roman" w:hAnsi="Times New Roman" w:cs="Times New Roman"/>
+          <w:sz w:val="24"/>
+          <w:szCs w:val="24"/>
+        </w:rPr>
+      </w:pPr>
+      <w:r>
+        <w:rPr>
+          <w:rFonts w:ascii="Times New Roman" w:hAnsi="Times New Roman" w:cs="Times New Roman"/>
+          <w:sz w:val="24"/>
+          <w:szCs w:val="24"/>
+        </w:rPr>
+        <w:t>The function ‘</w:t>
+      </w:r>
+      <w:proofErr w:type="spellStart"/>
+      <w:r>
+        <w:rPr>
+          <w:rFonts w:ascii="Times New Roman" w:hAnsi="Times New Roman" w:cs="Times New Roman"/>
+          <w:sz w:val="24"/>
+          <w:szCs w:val="24"/>
+        </w:rPr>
+        <w:t>create_</w:t>
       </w:r>
       <w:proofErr w:type="gramStart"/>
       <w:r>
-        <w:t>poi</w:t>
+        <w:rPr>
+          <w:rFonts w:ascii="Times New Roman" w:hAnsi="Times New Roman" w:cs="Times New Roman"/>
+          <w:sz w:val="24"/>
+          <w:szCs w:val="24"/>
+        </w:rPr>
+        <w:t>boxplot</w:t>
+      </w:r>
+      <w:proofErr w:type="spellEnd"/>
+      <w:r>
+        <w:rPr>
+          <w:rFonts w:ascii="Times New Roman" w:hAnsi="Times New Roman" w:cs="Times New Roman"/>
+          <w:sz w:val="24"/>
+          <w:szCs w:val="24"/>
+        </w:rPr>
+        <w:t>(</w:t>
       </w:r>
       <w:proofErr w:type="gramEnd"/>
       <w:r>
-        <w:t>'</w:t>
+        <w:rPr>
+          <w:rFonts w:ascii="Times New Roman" w:hAnsi="Times New Roman" w:cs="Times New Roman"/>
+          <w:sz w:val="24"/>
+          <w:szCs w:val="24"/>
+        </w:rPr>
+        <w:t xml:space="preserve">)’ was return to plot boxplots for each feature selected. Based on the boxplots results, there are more potential outliers. However, these </w:t>
+      </w:r>
+      <w:proofErr w:type="gramStart"/>
+      <w:r>
+        <w:rPr>
+          <w:rFonts w:ascii="Times New Roman" w:hAnsi="Times New Roman" w:cs="Times New Roman"/>
+          <w:sz w:val="24"/>
+          <w:szCs w:val="24"/>
+        </w:rPr>
+        <w:t>outliers</w:t>
+      </w:r>
+      <w:proofErr w:type="gramEnd"/>
+      <w:r>
+        <w:rPr>
+          <w:rFonts w:ascii="Times New Roman" w:hAnsi="Times New Roman" w:cs="Times New Roman"/>
+          <w:sz w:val="24"/>
+          <w:szCs w:val="24"/>
+        </w:rPr>
+        <w:t xml:space="preserve"> maybe valid data points in order to identify a fraud if any. Therefore, these data points </w:t>
+      </w:r>
+      <w:proofErr w:type="gramStart"/>
+      <w:r>
+        <w:rPr>
+          <w:rFonts w:ascii="Times New Roman" w:hAnsi="Times New Roman" w:cs="Times New Roman"/>
+          <w:sz w:val="24"/>
+          <w:szCs w:val="24"/>
+        </w:rPr>
+        <w:t>were kept</w:t>
+      </w:r>
+      <w:proofErr w:type="gramEnd"/>
+      <w:r>
+        <w:rPr>
+          <w:rFonts w:ascii="Times New Roman" w:hAnsi="Times New Roman" w:cs="Times New Roman"/>
+          <w:sz w:val="24"/>
+          <w:szCs w:val="24"/>
+        </w:rPr>
+        <w:t xml:space="preserve"> in the data dictionary. </w:t>
       </w:r>
     </w:p>
-    <w:p/>
     <w:p>
-      <w:r>
-        <w:t>Fracture</w:t>
+      <w:pPr>
+        <w:jc w:val="both"/>
+        <w:rPr>
+          <w:rFonts w:ascii="Times New Roman" w:hAnsi="Times New Roman" w:cs="Times New Roman"/>
+          <w:sz w:val="24"/>
+          <w:szCs w:val="24"/>
+        </w:rPr>
+      </w:pPr>
+    </w:p>
+    <w:p>
+      <w:pPr>
+        <w:jc w:val="both"/>
+        <w:rPr>
+          <w:rFonts w:ascii="Times New Roman" w:hAnsi="Times New Roman" w:cs="Times New Roman"/>
+          <w:sz w:val="24"/>
+          <w:szCs w:val="24"/>
+        </w:rPr>
+      </w:pPr>
+      <w:r>
+        <w:rPr>
+          <w:rFonts w:ascii="Times New Roman" w:hAnsi="Times New Roman" w:cs="Times New Roman"/>
+          <w:noProof/>
+          <w:sz w:val="24"/>
+          <w:szCs w:val="24"/>
+        </w:rPr>
+        <w:lastRenderedPageBreak/>
+        <w:drawing>
+          <wp:inline distT="0" distB="0" distL="0" distR="0" wp14:anchorId="5FDD15C8" wp14:editId="3024DDF9">
+            <wp:extent cx="4143375" cy="3156218"/>
+            <wp:effectExtent l="0" t="0" r="0" b="6350"/>
+            <wp:docPr id="1" name="Picture 1"/>
+            <wp:cNvGraphicFramePr>
+              <a:graphicFrameLocks xmlns:a="http://schemas.openxmlformats.org/drawingml/2006/main" noChangeAspect="1"/>
+            </wp:cNvGraphicFramePr>
+            <a:graphic xmlns:a="http://schemas.openxmlformats.org/drawingml/2006/main">
+              <a:graphicData uri="http://schemas.openxmlformats.org/drawingml/2006/picture">
+                <pic:pic xmlns:pic="http://schemas.openxmlformats.org/drawingml/2006/picture">
+                  <pic:nvPicPr>
+                    <pic:cNvPr id="1" name=""/>
+                    <pic:cNvPicPr/>
+                  </pic:nvPicPr>
+                  <pic:blipFill>
+                    <a:blip r:embed="rId4"/>
+                    <a:stretch>
+                      <a:fillRect/>
+                    </a:stretch>
+                  </pic:blipFill>
+                  <pic:spPr>
+                    <a:xfrm>
+                      <a:off x="0" y="0"/>
+                      <a:ext cx="4151897" cy="3162710"/>
+                    </a:xfrm>
+                    <a:prstGeom prst="rect">
+                      <a:avLst/>
+                    </a:prstGeom>
+                  </pic:spPr>
+                </pic:pic>
+              </a:graphicData>
+            </a:graphic>
+          </wp:inline>
+        </w:drawing>
+      </w:r>
+    </w:p>
+    <w:p>
+      <w:pPr>
+        <w:jc w:val="both"/>
+        <w:rPr>
+          <w:rFonts w:ascii="Times New Roman" w:hAnsi="Times New Roman" w:cs="Times New Roman"/>
+          <w:sz w:val="24"/>
+          <w:szCs w:val="24"/>
+        </w:rPr>
+      </w:pPr>
+      <w:r>
+        <w:rPr>
+          <w:rFonts w:ascii="Times New Roman" w:hAnsi="Times New Roman" w:cs="Times New Roman"/>
+          <w:noProof/>
+          <w:sz w:val="24"/>
+          <w:szCs w:val="24"/>
+        </w:rPr>
+        <w:drawing>
+          <wp:inline distT="0" distB="0" distL="0" distR="0" wp14:anchorId="2EB54379" wp14:editId="213C2FE1">
+            <wp:extent cx="4162425" cy="2973161"/>
+            <wp:effectExtent l="0" t="0" r="0" b="0"/>
+            <wp:docPr id="2" name="Picture 2"/>
+            <wp:cNvGraphicFramePr>
+              <a:graphicFrameLocks xmlns:a="http://schemas.openxmlformats.org/drawingml/2006/main" noChangeAspect="1"/>
+            </wp:cNvGraphicFramePr>
+            <a:graphic xmlns:a="http://schemas.openxmlformats.org/drawingml/2006/main">
+              <a:graphicData uri="http://schemas.openxmlformats.org/drawingml/2006/picture">
+                <pic:pic xmlns:pic="http://schemas.openxmlformats.org/drawingml/2006/picture">
+                  <pic:nvPicPr>
+                    <pic:cNvPr id="1" name=""/>
+                    <pic:cNvPicPr/>
+                  </pic:nvPicPr>
+                  <pic:blipFill>
+                    <a:blip r:embed="rId5"/>
+                    <a:stretch>
+                      <a:fillRect/>
+                    </a:stretch>
+                  </pic:blipFill>
+                  <pic:spPr>
+                    <a:xfrm>
+                      <a:off x="0" y="0"/>
+                      <a:ext cx="4170471" cy="2978908"/>
+                    </a:xfrm>
+                    <a:prstGeom prst="rect">
+                      <a:avLst/>
+                    </a:prstGeom>
+                  </pic:spPr>
+                </pic:pic>
+              </a:graphicData>
+            </a:graphic>
+          </wp:inline>
+        </w:drawing>
+      </w:r>
+    </w:p>
+    <w:p>
+      <w:pPr>
+        <w:jc w:val="both"/>
+        <w:rPr>
+          <w:rFonts w:ascii="Times New Roman" w:hAnsi="Times New Roman" w:cs="Times New Roman"/>
+          <w:sz w:val="24"/>
+          <w:szCs w:val="24"/>
+        </w:rPr>
+      </w:pPr>
+    </w:p>
+    <w:p>
+      <w:pPr>
+        <w:jc w:val="both"/>
+        <w:rPr>
+          <w:rFonts w:ascii="Times New Roman" w:hAnsi="Times New Roman" w:cs="Times New Roman"/>
+          <w:sz w:val="24"/>
+          <w:szCs w:val="24"/>
+        </w:rPr>
+      </w:pPr>
+      <w:r>
+        <w:rPr>
+          <w:rFonts w:ascii="Times New Roman" w:hAnsi="Times New Roman" w:cs="Times New Roman"/>
+          <w:sz w:val="24"/>
+          <w:szCs w:val="24"/>
+        </w:rPr>
+        <w:t>Fracture selection</w:t>
       </w:r>
       <w:bookmarkStart w:id="0" w:name="_GoBack"/>
       <w:bookmarkEnd w:id="0"/>
-      <w:r>
-        <w:t xml:space="preserve"> selection</w:t>
-      </w:r>
+    </w:p>
+    <w:p>
+      <w:pPr>
+        <w:jc w:val="both"/>
+        <w:rPr>
+          <w:rFonts w:ascii="Times New Roman" w:hAnsi="Times New Roman" w:cs="Times New Roman"/>
+          <w:sz w:val="24"/>
+          <w:szCs w:val="24"/>
+        </w:rPr>
+      </w:pPr>
+    </w:p>
+    <w:p>
+      <w:pPr>
+        <w:jc w:val="both"/>
+        <w:rPr>
+          <w:rFonts w:ascii="Times New Roman" w:hAnsi="Times New Roman" w:cs="Times New Roman"/>
+          <w:sz w:val="24"/>
+          <w:szCs w:val="24"/>
+        </w:rPr>
+      </w:pPr>
+      <w:proofErr w:type="gramStart"/>
+      <w:r>
+        <w:rPr>
+          <w:rFonts w:ascii="Times New Roman" w:hAnsi="Times New Roman" w:cs="Times New Roman"/>
+          <w:sz w:val="24"/>
+          <w:szCs w:val="24"/>
+        </w:rPr>
+        <w:t>regularization</w:t>
+      </w:r>
+      <w:proofErr w:type="gramEnd"/>
     </w:p>
     <w:sectPr>
       <w:pgSz w:w="12240" w:h="15840"/>

</xml_diff>

<commit_message>
Enron email fraud detection - poi_id.py feature selection - PCA extraction done
</commit_message>
<xml_diff>
--- a/Enron_emails_analysis_project_report.docx
+++ b/Enron_emails_analysis_project_report.docx
@@ -41,16 +41,7 @@
           <w:szCs w:val="24"/>
           <w:shd w:val="clear" w:color="auto" w:fill="FFFFFF"/>
         </w:rPr>
-        <w:t>I</w:t>
-      </w:r>
-      <w:r>
-        <w:rPr>
-          <w:rFonts w:ascii="Times New Roman" w:hAnsi="Times New Roman" w:cs="Times New Roman"/>
-          <w:sz w:val="24"/>
-          <w:szCs w:val="24"/>
-          <w:shd w:val="clear" w:color="auto" w:fill="FFFFFF"/>
-        </w:rPr>
-        <w:t xml:space="preserve">n 2000, Enron was one of the largest companies in the United States. By 2002, it had collapsed into bankruptcy due to widespread corporate fraud. In the resulting Federal investigation, a significant amount of typically confidential information entered into the public record, including tens of thousands of emails and detailed financial data for top executives. In this project, you will play detective, and put your new skills to use by building a person of interest identifier based on financial and email data made public </w:t>
+        <w:t xml:space="preserve">In 2000, Enron was one of the largest companies in the United States. By 2002, it had collapsed into bankruptcy due to widespread corporate fraud. In the resulting Federal investigation, a significant amount of typically confidential information entered into the public record, including tens of thousands of emails and detailed financial data for top executives. In this project, you will play detective, and put your new skills to use by building a person of interest identifier based on financial and email data made public </w:t>
       </w:r>
       <w:proofErr w:type="gramStart"/>
       <w:r>
@@ -139,15 +130,7 @@
           <w:sz w:val="24"/>
           <w:szCs w:val="24"/>
         </w:rPr>
-        <w:t xml:space="preserve">Main </w:t>
-      </w:r>
-      <w:r>
-        <w:rPr>
-          <w:rFonts w:ascii="Times New Roman" w:hAnsi="Times New Roman" w:cs="Times New Roman"/>
-          <w:sz w:val="24"/>
-          <w:szCs w:val="24"/>
-        </w:rPr>
-        <w:t>features</w:t>
+        <w:t>Main features</w:t>
       </w:r>
     </w:p>
     <w:p>
@@ -165,15 +148,7 @@
           <w:sz w:val="24"/>
           <w:szCs w:val="24"/>
         </w:rPr>
-        <w:t>'poi'</w:t>
-      </w:r>
-      <w:r>
-        <w:rPr>
-          <w:rFonts w:ascii="Times New Roman" w:hAnsi="Times New Roman" w:cs="Times New Roman"/>
-          <w:sz w:val="24"/>
-          <w:szCs w:val="24"/>
-        </w:rPr>
-        <w:t xml:space="preserve">, </w:t>
+        <w:t xml:space="preserve">'poi', </w:t>
       </w:r>
       <w:r>
         <w:rPr>
@@ -1408,18 +1383,80 @@
         </w:rPr>
         <w:t>Fracture selection</w:t>
       </w:r>
+    </w:p>
+    <w:p>
+      <w:pPr>
+        <w:jc w:val="both"/>
+        <w:rPr>
+          <w:rFonts w:ascii="Times New Roman" w:hAnsi="Times New Roman" w:cs="Times New Roman"/>
+          <w:sz w:val="24"/>
+          <w:szCs w:val="24"/>
+        </w:rPr>
+      </w:pPr>
+      <w:r>
+        <w:rPr>
+          <w:rFonts w:ascii="Times New Roman" w:hAnsi="Times New Roman" w:cs="Times New Roman"/>
+          <w:sz w:val="24"/>
+          <w:szCs w:val="24"/>
+        </w:rPr>
+        <w:t>Feature extraction</w:t>
+      </w:r>
+    </w:p>
+    <w:p>
+      <w:pPr>
+        <w:jc w:val="both"/>
+        <w:rPr>
+          <w:rFonts w:ascii="Times New Roman" w:hAnsi="Times New Roman" w:cs="Times New Roman"/>
+          <w:sz w:val="24"/>
+          <w:szCs w:val="24"/>
+        </w:rPr>
+      </w:pPr>
+      <w:proofErr w:type="gramStart"/>
+      <w:r>
+        <w:rPr>
+          <w:rFonts w:ascii="Times New Roman" w:hAnsi="Times New Roman" w:cs="Times New Roman"/>
+          <w:sz w:val="24"/>
+          <w:szCs w:val="24"/>
+        </w:rPr>
+        <w:t xml:space="preserve">PCA: </w:t>
+      </w:r>
+      <w:r>
+        <w:rPr>
+          <w:rFonts w:ascii="Times New Roman" w:hAnsi="Times New Roman" w:cs="Times New Roman"/>
+          <w:sz w:val="24"/>
+          <w:szCs w:val="24"/>
+        </w:rPr>
+        <w:t xml:space="preserve">Unsupervised </w:t>
+      </w:r>
       <w:bookmarkStart w:id="0" w:name="_GoBack"/>
       <w:bookmarkEnd w:id="0"/>
-    </w:p>
-    <w:p>
-      <w:pPr>
-        <w:jc w:val="both"/>
-        <w:rPr>
-          <w:rFonts w:ascii="Times New Roman" w:hAnsi="Times New Roman" w:cs="Times New Roman"/>
-          <w:sz w:val="24"/>
-          <w:szCs w:val="24"/>
-        </w:rPr>
-      </w:pPr>
+      <w:proofErr w:type="spellStart"/>
+      <w:r>
+        <w:rPr>
+          <w:rFonts w:ascii="Times New Roman" w:hAnsi="Times New Roman" w:cs="Times New Roman"/>
+          <w:sz w:val="24"/>
+          <w:szCs w:val="24"/>
+        </w:rPr>
+        <w:t>Dimentiality</w:t>
+      </w:r>
+      <w:proofErr w:type="spellEnd"/>
+      <w:r>
+        <w:rPr>
+          <w:rFonts w:ascii="Times New Roman" w:hAnsi="Times New Roman" w:cs="Times New Roman"/>
+          <w:sz w:val="24"/>
+          <w:szCs w:val="24"/>
+        </w:rPr>
+        <w:t xml:space="preserve"> reduction.</w:t>
+      </w:r>
+      <w:proofErr w:type="gramEnd"/>
+      <w:r>
+        <w:rPr>
+          <w:rFonts w:ascii="Times New Roman" w:hAnsi="Times New Roman" w:cs="Times New Roman"/>
+          <w:sz w:val="24"/>
+          <w:szCs w:val="24"/>
+        </w:rPr>
+        <w:t xml:space="preserve"> Find features most explaining labels</w:t>
+      </w:r>
     </w:p>
     <w:p>
       <w:pPr>

</xml_diff>

<commit_message>
Enron email fraud detection - new feature creation
</commit_message>
<xml_diff>
--- a/Enron_emails_analysis_project_report.docx
+++ b/Enron_emails_analysis_project_report.docx
@@ -7,28 +7,19 @@
         <w:jc w:val="both"/>
         <w:rPr>
           <w:rFonts w:ascii="Times New Roman" w:hAnsi="Times New Roman" w:cs="Times New Roman"/>
-          <w:sz w:val="24"/>
-          <w:szCs w:val="24"/>
+          <w:sz w:val="28"/>
+          <w:szCs w:val="28"/>
           <w:shd w:val="clear" w:color="auto" w:fill="FFFFFF"/>
         </w:rPr>
       </w:pPr>
       <w:r>
         <w:rPr>
           <w:rFonts w:ascii="Times New Roman" w:hAnsi="Times New Roman" w:cs="Times New Roman"/>
-          <w:sz w:val="24"/>
-          <w:szCs w:val="24"/>
-          <w:shd w:val="clear" w:color="auto" w:fill="FFFFFF"/>
-        </w:rPr>
-        <w:t xml:space="preserve">Identifying Fraud from Enron Emails using Machine </w:t>
-      </w:r>
-      <w:r>
-        <w:rPr>
-          <w:rFonts w:ascii="Times New Roman" w:hAnsi="Times New Roman" w:cs="Times New Roman"/>
-          <w:sz w:val="24"/>
-          <w:szCs w:val="24"/>
-          <w:shd w:val="clear" w:color="auto" w:fill="FFFFFF"/>
-        </w:rPr>
-        <w:t>Learning</w:t>
+          <w:sz w:val="28"/>
+          <w:szCs w:val="28"/>
+          <w:shd w:val="clear" w:color="auto" w:fill="FFFFFF"/>
+        </w:rPr>
+        <w:t>Identifying Fraud from Enron Emails using Machine Learning</w:t>
       </w:r>
     </w:p>
     <w:p>
@@ -282,6 +273,7 @@
           <w:rFonts w:ascii="Times New Roman" w:hAnsi="Times New Roman" w:cs="Times New Roman"/>
           <w:sz w:val="24"/>
           <w:szCs w:val="24"/>
+          <w:shd w:val="clear" w:color="auto" w:fill="FFFFFF"/>
         </w:rPr>
       </w:pPr>
       <w:r>
@@ -329,24 +321,6 @@
           <w:szCs w:val="24"/>
           <w:shd w:val="clear" w:color="auto" w:fill="FFFFFF"/>
         </w:rPr>
-        <w:t>f</w:t>
-      </w:r>
-      <w:r>
-        <w:rPr>
-          <w:rFonts w:ascii="Times New Roman" w:hAnsi="Times New Roman" w:cs="Times New Roman"/>
-          <w:sz w:val="24"/>
-          <w:szCs w:val="24"/>
-          <w:shd w:val="clear" w:color="auto" w:fill="FFFFFF"/>
-        </w:rPr>
-        <w:t xml:space="preserve">ollowings </w:t>
-      </w:r>
-      <w:r>
-        <w:rPr>
-          <w:rFonts w:ascii="Times New Roman" w:hAnsi="Times New Roman" w:cs="Times New Roman"/>
-          <w:sz w:val="24"/>
-          <w:szCs w:val="24"/>
-          <w:shd w:val="clear" w:color="auto" w:fill="FFFFFF"/>
-        </w:rPr>
         <w:t>21</w:t>
       </w:r>
       <w:r>
@@ -393,6 +367,288 @@
           <w:shd w:val="clear" w:color="auto" w:fill="FFFFFF"/>
         </w:rPr>
         <w:t xml:space="preserve"> </w:t>
+      </w:r>
+      <w:r>
+        <w:rPr>
+          <w:rFonts w:ascii="Times New Roman" w:hAnsi="Times New Roman" w:cs="Times New Roman"/>
+          <w:sz w:val="24"/>
+          <w:szCs w:val="24"/>
+          <w:shd w:val="clear" w:color="auto" w:fill="FFFFFF"/>
+        </w:rPr>
+        <w:t>Among them for the preliminary exploration, following list of features selected.</w:t>
+      </w:r>
+      <w:r>
+        <w:rPr>
+          <w:rFonts w:ascii="Times New Roman" w:hAnsi="Times New Roman" w:cs="Times New Roman"/>
+          <w:sz w:val="24"/>
+          <w:szCs w:val="24"/>
+          <w:shd w:val="clear" w:color="auto" w:fill="FFFFFF"/>
+        </w:rPr>
+        <w:t xml:space="preserve"> The number of features </w:t>
+      </w:r>
+      <w:proofErr w:type="gramStart"/>
+      <w:r>
+        <w:rPr>
+          <w:rFonts w:ascii="Times New Roman" w:hAnsi="Times New Roman" w:cs="Times New Roman"/>
+          <w:sz w:val="24"/>
+          <w:szCs w:val="24"/>
+          <w:shd w:val="clear" w:color="auto" w:fill="FFFFFF"/>
+        </w:rPr>
+        <w:t>will be reduced</w:t>
+      </w:r>
+      <w:proofErr w:type="gramEnd"/>
+      <w:r>
+        <w:rPr>
+          <w:rFonts w:ascii="Times New Roman" w:hAnsi="Times New Roman" w:cs="Times New Roman"/>
+          <w:sz w:val="24"/>
+          <w:szCs w:val="24"/>
+          <w:shd w:val="clear" w:color="auto" w:fill="FFFFFF"/>
+        </w:rPr>
+        <w:t xml:space="preserve"> in a later stage.</w:t>
+      </w:r>
+    </w:p>
+    <w:p>
+      <w:pPr>
+        <w:ind w:left="720" w:hanging="720"/>
+        <w:rPr>
+          <w:rFonts w:ascii="Times New Roman" w:hAnsi="Times New Roman" w:cs="Times New Roman"/>
+          <w:sz w:val="24"/>
+          <w:szCs w:val="24"/>
+        </w:rPr>
+      </w:pPr>
+      <w:proofErr w:type="spellStart"/>
+      <w:r>
+        <w:rPr>
+          <w:rFonts w:ascii="Times New Roman" w:hAnsi="Times New Roman" w:cs="Times New Roman"/>
+          <w:sz w:val="24"/>
+          <w:szCs w:val="24"/>
+        </w:rPr>
+        <w:t>features_list</w:t>
+      </w:r>
+      <w:proofErr w:type="spellEnd"/>
+      <w:r>
+        <w:rPr>
+          <w:rFonts w:ascii="Times New Roman" w:hAnsi="Times New Roman" w:cs="Times New Roman"/>
+          <w:sz w:val="24"/>
+          <w:szCs w:val="24"/>
+        </w:rPr>
+        <w:t xml:space="preserve"> = ['</w:t>
+      </w:r>
+      <w:proofErr w:type="spellStart"/>
+      <w:r>
+        <w:rPr>
+          <w:rFonts w:ascii="Times New Roman" w:hAnsi="Times New Roman" w:cs="Times New Roman"/>
+          <w:sz w:val="24"/>
+          <w:szCs w:val="24"/>
+        </w:rPr>
+        <w:t>poi','salary</w:t>
+      </w:r>
+      <w:proofErr w:type="spellEnd"/>
+      <w:r>
+        <w:rPr>
+          <w:rFonts w:ascii="Times New Roman" w:hAnsi="Times New Roman" w:cs="Times New Roman"/>
+          <w:sz w:val="24"/>
+          <w:szCs w:val="24"/>
+        </w:rPr>
+        <w:t>', '</w:t>
+      </w:r>
+      <w:proofErr w:type="spellStart"/>
+      <w:r>
+        <w:rPr>
+          <w:rFonts w:ascii="Times New Roman" w:hAnsi="Times New Roman" w:cs="Times New Roman"/>
+          <w:sz w:val="24"/>
+          <w:szCs w:val="24"/>
+        </w:rPr>
+        <w:t>deferral_payments</w:t>
+      </w:r>
+      <w:proofErr w:type="spellEnd"/>
+      <w:r>
+        <w:rPr>
+          <w:rFonts w:ascii="Times New Roman" w:hAnsi="Times New Roman" w:cs="Times New Roman"/>
+          <w:sz w:val="24"/>
+          <w:szCs w:val="24"/>
+        </w:rPr>
+        <w:t>', '</w:t>
+      </w:r>
+      <w:proofErr w:type="spellStart"/>
+      <w:r>
+        <w:rPr>
+          <w:rFonts w:ascii="Times New Roman" w:hAnsi="Times New Roman" w:cs="Times New Roman"/>
+          <w:sz w:val="24"/>
+          <w:szCs w:val="24"/>
+        </w:rPr>
+        <w:t>total_payments</w:t>
+      </w:r>
+      <w:proofErr w:type="spellEnd"/>
+      <w:r>
+        <w:rPr>
+          <w:rFonts w:ascii="Times New Roman" w:hAnsi="Times New Roman" w:cs="Times New Roman"/>
+          <w:sz w:val="24"/>
+          <w:szCs w:val="24"/>
+        </w:rPr>
+        <w:t>', '</w:t>
+      </w:r>
+      <w:proofErr w:type="spellStart"/>
+      <w:r>
+        <w:rPr>
+          <w:rFonts w:ascii="Times New Roman" w:hAnsi="Times New Roman" w:cs="Times New Roman"/>
+          <w:sz w:val="24"/>
+          <w:szCs w:val="24"/>
+        </w:rPr>
+        <w:t>loan_advances</w:t>
+      </w:r>
+      <w:proofErr w:type="spellEnd"/>
+      <w:r>
+        <w:rPr>
+          <w:rFonts w:ascii="Times New Roman" w:hAnsi="Times New Roman" w:cs="Times New Roman"/>
+          <w:sz w:val="24"/>
+          <w:szCs w:val="24"/>
+        </w:rPr>
+        <w:t>', 'bonus', '</w:t>
+      </w:r>
+      <w:proofErr w:type="spellStart"/>
+      <w:r>
+        <w:rPr>
+          <w:rFonts w:ascii="Times New Roman" w:hAnsi="Times New Roman" w:cs="Times New Roman"/>
+          <w:sz w:val="24"/>
+          <w:szCs w:val="24"/>
+        </w:rPr>
+        <w:t>deferred_income</w:t>
+      </w:r>
+      <w:proofErr w:type="spellEnd"/>
+      <w:r>
+        <w:rPr>
+          <w:rFonts w:ascii="Times New Roman" w:hAnsi="Times New Roman" w:cs="Times New Roman"/>
+          <w:sz w:val="24"/>
+          <w:szCs w:val="24"/>
+        </w:rPr>
+        <w:t>', '</w:t>
+      </w:r>
+      <w:proofErr w:type="spellStart"/>
+      <w:r>
+        <w:rPr>
+          <w:rFonts w:ascii="Times New Roman" w:hAnsi="Times New Roman" w:cs="Times New Roman"/>
+          <w:sz w:val="24"/>
+          <w:szCs w:val="24"/>
+        </w:rPr>
+        <w:t>total_stock_value','expenses</w:t>
+      </w:r>
+      <w:proofErr w:type="spellEnd"/>
+      <w:r>
+        <w:rPr>
+          <w:rFonts w:ascii="Times New Roman" w:hAnsi="Times New Roman" w:cs="Times New Roman"/>
+          <w:sz w:val="24"/>
+          <w:szCs w:val="24"/>
+        </w:rPr>
+        <w:t>', '</w:t>
+      </w:r>
+      <w:proofErr w:type="spellStart"/>
+      <w:r>
+        <w:rPr>
+          <w:rFonts w:ascii="Times New Roman" w:hAnsi="Times New Roman" w:cs="Times New Roman"/>
+          <w:sz w:val="24"/>
+          <w:szCs w:val="24"/>
+        </w:rPr>
+        <w:t>long_term_incentive</w:t>
+      </w:r>
+      <w:proofErr w:type="spellEnd"/>
+      <w:r>
+        <w:rPr>
+          <w:rFonts w:ascii="Times New Roman" w:hAnsi="Times New Roman" w:cs="Times New Roman"/>
+          <w:sz w:val="24"/>
+          <w:szCs w:val="24"/>
+        </w:rPr>
+        <w:t>', '</w:t>
+      </w:r>
+      <w:proofErr w:type="spellStart"/>
+      <w:r>
+        <w:rPr>
+          <w:rFonts w:ascii="Times New Roman" w:hAnsi="Times New Roman" w:cs="Times New Roman"/>
+          <w:sz w:val="24"/>
+          <w:szCs w:val="24"/>
+        </w:rPr>
+        <w:t>to_messages</w:t>
+      </w:r>
+      <w:proofErr w:type="spellEnd"/>
+      <w:r>
+        <w:rPr>
+          <w:rFonts w:ascii="Times New Roman" w:hAnsi="Times New Roman" w:cs="Times New Roman"/>
+          <w:sz w:val="24"/>
+          <w:szCs w:val="24"/>
+        </w:rPr>
+        <w:t xml:space="preserve">',  </w:t>
+      </w:r>
+      <w:proofErr w:type="spellStart"/>
+      <w:r>
+        <w:rPr>
+          <w:rFonts w:ascii="Times New Roman" w:hAnsi="Times New Roman" w:cs="Times New Roman"/>
+          <w:sz w:val="24"/>
+          <w:szCs w:val="24"/>
+        </w:rPr>
+        <w:t>from_poi_to_this_person</w:t>
+      </w:r>
+      <w:proofErr w:type="spellEnd"/>
+      <w:r>
+        <w:rPr>
+          <w:rFonts w:ascii="Times New Roman" w:hAnsi="Times New Roman" w:cs="Times New Roman"/>
+          <w:sz w:val="24"/>
+          <w:szCs w:val="24"/>
+        </w:rPr>
+        <w:t>', '</w:t>
+      </w:r>
+      <w:proofErr w:type="spellStart"/>
+      <w:r>
+        <w:rPr>
+          <w:rFonts w:ascii="Times New Roman" w:hAnsi="Times New Roman" w:cs="Times New Roman"/>
+          <w:sz w:val="24"/>
+          <w:szCs w:val="24"/>
+        </w:rPr>
+        <w:t>from_messages</w:t>
+      </w:r>
+      <w:proofErr w:type="spellEnd"/>
+      <w:r>
+        <w:rPr>
+          <w:rFonts w:ascii="Times New Roman" w:hAnsi="Times New Roman" w:cs="Times New Roman"/>
+          <w:sz w:val="24"/>
+          <w:szCs w:val="24"/>
+        </w:rPr>
+        <w:t>', '</w:t>
+      </w:r>
+      <w:proofErr w:type="spellStart"/>
+      <w:r>
+        <w:rPr>
+          <w:rFonts w:ascii="Times New Roman" w:hAnsi="Times New Roman" w:cs="Times New Roman"/>
+          <w:sz w:val="24"/>
+          <w:szCs w:val="24"/>
+        </w:rPr>
+        <w:t>from_this_person_to_poi</w:t>
+      </w:r>
+      <w:proofErr w:type="spellEnd"/>
+      <w:r>
+        <w:rPr>
+          <w:rFonts w:ascii="Times New Roman" w:hAnsi="Times New Roman" w:cs="Times New Roman"/>
+          <w:sz w:val="24"/>
+          <w:szCs w:val="24"/>
+        </w:rPr>
+        <w:t>', '</w:t>
+      </w:r>
+      <w:proofErr w:type="spellStart"/>
+      <w:r>
+        <w:rPr>
+          <w:rFonts w:ascii="Times New Roman" w:hAnsi="Times New Roman" w:cs="Times New Roman"/>
+          <w:sz w:val="24"/>
+          <w:szCs w:val="24"/>
+        </w:rPr>
+        <w:t>shared_receipt_with_poi</w:t>
+      </w:r>
+      <w:proofErr w:type="spellEnd"/>
+      <w:r>
+        <w:rPr>
+          <w:rFonts w:ascii="Times New Roman" w:hAnsi="Times New Roman" w:cs="Times New Roman"/>
+          <w:sz w:val="24"/>
+          <w:szCs w:val="24"/>
+        </w:rPr>
+        <w:t>']</w:t>
       </w:r>
     </w:p>
     <w:p>
@@ -402,6 +658,7 @@
           <w:rFonts w:ascii="Times New Roman" w:hAnsi="Times New Roman" w:cs="Times New Roman"/>
           <w:sz w:val="24"/>
           <w:szCs w:val="24"/>
+          <w:shd w:val="clear" w:color="auto" w:fill="FFFFFF"/>
         </w:rPr>
       </w:pPr>
       <w:r>
@@ -409,14 +666,74 @@
           <w:rFonts w:ascii="Times New Roman" w:hAnsi="Times New Roman" w:cs="Times New Roman"/>
           <w:sz w:val="24"/>
           <w:szCs w:val="24"/>
-        </w:rPr>
-        <w:t>'poi',</w:t>
-      </w:r>
-      <w:r>
-        <w:rPr>
-          <w:rFonts w:ascii="Times New Roman" w:hAnsi="Times New Roman" w:cs="Times New Roman"/>
-          <w:sz w:val="24"/>
-          <w:szCs w:val="24"/>
+          <w:shd w:val="clear" w:color="auto" w:fill="FFFFFF"/>
+        </w:rPr>
+        <w:t xml:space="preserve">The dataset contains records of 146 persons (thus </w:t>
+      </w:r>
+      <w:proofErr w:type="gramStart"/>
+      <w:r>
+        <w:rPr>
+          <w:rFonts w:ascii="Times New Roman" w:hAnsi="Times New Roman" w:cs="Times New Roman"/>
+          <w:sz w:val="24"/>
+          <w:szCs w:val="24"/>
+          <w:shd w:val="clear" w:color="auto" w:fill="FFFFFF"/>
+        </w:rPr>
+        <w:t>146  records</w:t>
+      </w:r>
+      <w:proofErr w:type="gramEnd"/>
+      <w:r>
+        <w:rPr>
+          <w:rFonts w:ascii="Times New Roman" w:hAnsi="Times New Roman" w:cs="Times New Roman"/>
+          <w:sz w:val="24"/>
+          <w:szCs w:val="24"/>
+          <w:shd w:val="clear" w:color="auto" w:fill="FFFFFF"/>
+        </w:rPr>
+        <w:t xml:space="preserve"> of  for each feature (including missing values)).</w:t>
+      </w:r>
+      <w:r>
+        <w:rPr>
+          <w:rFonts w:ascii="Times New Roman" w:hAnsi="Times New Roman" w:cs="Times New Roman"/>
+          <w:sz w:val="24"/>
+          <w:szCs w:val="24"/>
+          <w:shd w:val="clear" w:color="auto" w:fill="FFFFFF"/>
+        </w:rPr>
+        <w:t xml:space="preserve"> However, after running </w:t>
+      </w:r>
+      <w:r>
+        <w:rPr>
+          <w:rFonts w:ascii="Times New Roman" w:hAnsi="Times New Roman" w:cs="Times New Roman"/>
+          <w:sz w:val="24"/>
+          <w:szCs w:val="24"/>
+          <w:shd w:val="clear" w:color="auto" w:fill="FFFFFF"/>
+        </w:rPr>
+        <w:t>‘</w:t>
+      </w:r>
+      <w:proofErr w:type="spellStart"/>
+      <w:r>
+        <w:rPr>
+          <w:rFonts w:ascii="Times New Roman" w:hAnsi="Times New Roman" w:cs="Times New Roman"/>
+          <w:sz w:val="24"/>
+          <w:szCs w:val="24"/>
+          <w:shd w:val="clear" w:color="auto" w:fill="FFFFFF"/>
+        </w:rPr>
+        <w:t>featureFormat</w:t>
+      </w:r>
+      <w:proofErr w:type="spellEnd"/>
+      <w:r>
+        <w:rPr>
+          <w:rFonts w:ascii="Times New Roman" w:hAnsi="Times New Roman" w:cs="Times New Roman"/>
+          <w:sz w:val="24"/>
+          <w:szCs w:val="24"/>
+          <w:shd w:val="clear" w:color="auto" w:fill="FFFFFF"/>
+        </w:rPr>
+        <w:t>’</w:t>
+      </w:r>
+      <w:r>
+        <w:rPr>
+          <w:rFonts w:ascii="Times New Roman" w:hAnsi="Times New Roman" w:cs="Times New Roman"/>
+          <w:sz w:val="24"/>
+          <w:szCs w:val="24"/>
+          <w:shd w:val="clear" w:color="auto" w:fill="FFFFFF"/>
         </w:rPr>
         <w:t xml:space="preserve"> </w:t>
       </w:r>
@@ -425,8 +742,18 @@
           <w:rFonts w:ascii="Times New Roman" w:hAnsi="Times New Roman" w:cs="Times New Roman"/>
           <w:sz w:val="24"/>
           <w:szCs w:val="24"/>
-        </w:rPr>
-        <w:t>'salary', '</w:t>
+          <w:shd w:val="clear" w:color="auto" w:fill="FFFFFF"/>
+        </w:rPr>
+        <w:t>function</w:t>
+      </w:r>
+      <w:r>
+        <w:rPr>
+          <w:rFonts w:ascii="Times New Roman" w:hAnsi="Times New Roman" w:cs="Times New Roman"/>
+          <w:sz w:val="24"/>
+          <w:szCs w:val="24"/>
+          <w:shd w:val="clear" w:color="auto" w:fill="FFFFFF"/>
+        </w:rPr>
+        <w:t xml:space="preserve">, the total number of </w:t>
       </w:r>
       <w:proofErr w:type="spellStart"/>
       <w:r>
@@ -434,8 +761,9 @@
           <w:rFonts w:ascii="Times New Roman" w:hAnsi="Times New Roman" w:cs="Times New Roman"/>
           <w:sz w:val="24"/>
           <w:szCs w:val="24"/>
-        </w:rPr>
-        <w:t>deferral_payments</w:t>
+          <w:shd w:val="clear" w:color="auto" w:fill="FFFFFF"/>
+        </w:rPr>
+        <w:t>rocords</w:t>
       </w:r>
       <w:proofErr w:type="spellEnd"/>
       <w:r>
@@ -443,8 +771,9 @@
           <w:rFonts w:ascii="Times New Roman" w:hAnsi="Times New Roman" w:cs="Times New Roman"/>
           <w:sz w:val="24"/>
           <w:szCs w:val="24"/>
-        </w:rPr>
-        <w:t>', '</w:t>
+          <w:shd w:val="clear" w:color="auto" w:fill="FFFFFF"/>
+        </w:rPr>
+        <w:t xml:space="preserve"> </w:t>
       </w:r>
       <w:proofErr w:type="spellStart"/>
       <w:r>
@@ -452,16 +781,9 @@
           <w:rFonts w:ascii="Times New Roman" w:hAnsi="Times New Roman" w:cs="Times New Roman"/>
           <w:sz w:val="24"/>
           <w:szCs w:val="24"/>
-        </w:rPr>
-        <w:t>total_payme</w:t>
-      </w:r>
-      <w:r>
-        <w:rPr>
-          <w:rFonts w:ascii="Times New Roman" w:hAnsi="Times New Roman" w:cs="Times New Roman"/>
-          <w:sz w:val="24"/>
-          <w:szCs w:val="24"/>
-        </w:rPr>
-        <w:t>nts</w:t>
+          <w:shd w:val="clear" w:color="auto" w:fill="FFFFFF"/>
+        </w:rPr>
+        <w:t>redused</w:t>
       </w:r>
       <w:proofErr w:type="spellEnd"/>
       <w:r>
@@ -469,8 +791,18 @@
           <w:rFonts w:ascii="Times New Roman" w:hAnsi="Times New Roman" w:cs="Times New Roman"/>
           <w:sz w:val="24"/>
           <w:szCs w:val="24"/>
-        </w:rPr>
-        <w:t>', '</w:t>
+          <w:shd w:val="clear" w:color="auto" w:fill="FFFFFF"/>
+        </w:rPr>
+        <w:t xml:space="preserve"> down to 136, after removing missing values.</w:t>
+      </w:r>
+      <w:r>
+        <w:rPr>
+          <w:rFonts w:ascii="Times New Roman" w:hAnsi="Times New Roman" w:cs="Times New Roman"/>
+          <w:sz w:val="24"/>
+          <w:szCs w:val="24"/>
+          <w:shd w:val="clear" w:color="auto" w:fill="FFFFFF"/>
+        </w:rPr>
+        <w:t xml:space="preserve"> In the dataset, there are 18 </w:t>
       </w:r>
       <w:proofErr w:type="spellStart"/>
       <w:r>
@@ -478,8 +810,9 @@
           <w:rFonts w:ascii="Times New Roman" w:hAnsi="Times New Roman" w:cs="Times New Roman"/>
           <w:sz w:val="24"/>
           <w:szCs w:val="24"/>
-        </w:rPr>
-        <w:t>loan_advances</w:t>
+          <w:shd w:val="clear" w:color="auto" w:fill="FFFFFF"/>
+        </w:rPr>
+        <w:t>pois</w:t>
       </w:r>
       <w:proofErr w:type="spellEnd"/>
       <w:r>
@@ -487,8 +820,9 @@
           <w:rFonts w:ascii="Times New Roman" w:hAnsi="Times New Roman" w:cs="Times New Roman"/>
           <w:sz w:val="24"/>
           <w:szCs w:val="24"/>
-        </w:rPr>
-        <w:t xml:space="preserve">', 'bonus', </w:t>
+          <w:shd w:val="clear" w:color="auto" w:fill="FFFFFF"/>
+        </w:rPr>
+        <w:t xml:space="preserve"> and 118 </w:t>
       </w:r>
       <w:proofErr w:type="spellStart"/>
       <w:r>
@@ -496,8 +830,9 @@
           <w:rFonts w:ascii="Times New Roman" w:hAnsi="Times New Roman" w:cs="Times New Roman"/>
           <w:sz w:val="24"/>
           <w:szCs w:val="24"/>
-        </w:rPr>
-        <w:t>estricted_stock_deferred</w:t>
+          <w:shd w:val="clear" w:color="auto" w:fill="FFFFFF"/>
+        </w:rPr>
+        <w:t>nonpois</w:t>
       </w:r>
       <w:proofErr w:type="spellEnd"/>
       <w:r>
@@ -505,14 +840,101 @@
           <w:rFonts w:ascii="Times New Roman" w:hAnsi="Times New Roman" w:cs="Times New Roman"/>
           <w:sz w:val="24"/>
           <w:szCs w:val="24"/>
-        </w:rPr>
-        <w:t>',</w:t>
-      </w:r>
-      <w:r>
-        <w:rPr>
-          <w:rFonts w:ascii="Times New Roman" w:hAnsi="Times New Roman" w:cs="Times New Roman"/>
-          <w:sz w:val="24"/>
-          <w:szCs w:val="24"/>
+          <w:shd w:val="clear" w:color="auto" w:fill="FFFFFF"/>
+        </w:rPr>
+        <w:t>. There are considerable amount of missing values can be observ</w:t>
+      </w:r>
+      <w:r>
+        <w:rPr>
+          <w:rFonts w:ascii="Times New Roman" w:hAnsi="Times New Roman" w:cs="Times New Roman"/>
+          <w:sz w:val="24"/>
+          <w:szCs w:val="24"/>
+          <w:shd w:val="clear" w:color="auto" w:fill="FFFFFF"/>
+        </w:rPr>
+        <w:t xml:space="preserve">able in all most every feature (for </w:t>
+      </w:r>
+      <w:proofErr w:type="gramStart"/>
+      <w:r>
+        <w:rPr>
+          <w:rFonts w:ascii="Times New Roman" w:hAnsi="Times New Roman" w:cs="Times New Roman"/>
+          <w:sz w:val="24"/>
+          <w:szCs w:val="24"/>
+          <w:shd w:val="clear" w:color="auto" w:fill="FFFFFF"/>
+        </w:rPr>
+        <w:t>example:</w:t>
+      </w:r>
+      <w:proofErr w:type="gramEnd"/>
+      <w:r>
+        <w:rPr>
+          <w:rFonts w:ascii="Times New Roman" w:hAnsi="Times New Roman" w:cs="Times New Roman"/>
+          <w:sz w:val="24"/>
+          <w:szCs w:val="24"/>
+          <w:shd w:val="clear" w:color="auto" w:fill="FFFFFF"/>
+        </w:rPr>
+        <w:t xml:space="preserve"> the feature </w:t>
+      </w:r>
+      <w:r>
+        <w:rPr>
+          <w:rFonts w:ascii="Times New Roman" w:hAnsi="Times New Roman" w:cs="Times New Roman"/>
+          <w:sz w:val="24"/>
+          <w:szCs w:val="24"/>
+          <w:shd w:val="clear" w:color="auto" w:fill="FFFFFF"/>
+        </w:rPr>
+        <w:t>salary</w:t>
+      </w:r>
+      <w:r>
+        <w:rPr>
+          <w:rFonts w:ascii="Times New Roman" w:hAnsi="Times New Roman" w:cs="Times New Roman"/>
+          <w:sz w:val="24"/>
+          <w:szCs w:val="24"/>
+          <w:shd w:val="clear" w:color="auto" w:fill="FFFFFF"/>
+        </w:rPr>
+        <w:t xml:space="preserve">, </w:t>
+      </w:r>
+      <w:r>
+        <w:rPr>
+          <w:rFonts w:ascii="Times New Roman" w:hAnsi="Times New Roman" w:cs="Times New Roman"/>
+          <w:sz w:val="24"/>
+          <w:szCs w:val="24"/>
+          <w:shd w:val="clear" w:color="auto" w:fill="FFFFFF"/>
+        </w:rPr>
+        <w:t>bonus</w:t>
+      </w:r>
+      <w:r>
+        <w:rPr>
+          <w:rFonts w:ascii="Times New Roman" w:hAnsi="Times New Roman" w:cs="Times New Roman"/>
+          <w:sz w:val="24"/>
+          <w:szCs w:val="24"/>
+          <w:shd w:val="clear" w:color="auto" w:fill="FFFFFF"/>
+        </w:rPr>
+        <w:t xml:space="preserve"> and </w:t>
+      </w:r>
+      <w:proofErr w:type="spellStart"/>
+      <w:r>
+        <w:rPr>
+          <w:rFonts w:ascii="Times New Roman" w:hAnsi="Times New Roman" w:cs="Times New Roman"/>
+          <w:sz w:val="24"/>
+          <w:szCs w:val="24"/>
+          <w:shd w:val="clear" w:color="auto" w:fill="FFFFFF"/>
+        </w:rPr>
+        <w:t>to_messages</w:t>
+      </w:r>
+      <w:proofErr w:type="spellEnd"/>
+      <w:r>
+        <w:rPr>
+          <w:rFonts w:ascii="Times New Roman" w:hAnsi="Times New Roman" w:cs="Times New Roman"/>
+          <w:sz w:val="24"/>
+          <w:szCs w:val="24"/>
+          <w:shd w:val="clear" w:color="auto" w:fill="FFFFFF"/>
+        </w:rPr>
+        <w:t xml:space="preserve"> have 51, 64 and 50 missing values, respectively).</w:t>
+      </w:r>
+      <w:r>
+        <w:rPr>
+          <w:rFonts w:ascii="Times New Roman" w:hAnsi="Times New Roman" w:cs="Times New Roman"/>
+          <w:sz w:val="24"/>
+          <w:szCs w:val="24"/>
+          <w:shd w:val="clear" w:color="auto" w:fill="FFFFFF"/>
         </w:rPr>
         <w:t xml:space="preserve"> </w:t>
       </w:r>
@@ -521,997 +943,9 @@
           <w:rFonts w:ascii="Times New Roman" w:hAnsi="Times New Roman" w:cs="Times New Roman"/>
           <w:sz w:val="24"/>
           <w:szCs w:val="24"/>
-        </w:rPr>
-        <w:t>'</w:t>
-      </w:r>
-      <w:proofErr w:type="spellStart"/>
-      <w:r>
-        <w:rPr>
-          <w:rFonts w:ascii="Times New Roman" w:hAnsi="Times New Roman" w:cs="Times New Roman"/>
-          <w:sz w:val="24"/>
-          <w:szCs w:val="24"/>
-        </w:rPr>
-        <w:t>deferred_income</w:t>
-      </w:r>
-      <w:proofErr w:type="spellEnd"/>
-      <w:r>
-        <w:rPr>
-          <w:rFonts w:ascii="Times New Roman" w:hAnsi="Times New Roman" w:cs="Times New Roman"/>
-          <w:sz w:val="24"/>
-          <w:szCs w:val="24"/>
-        </w:rPr>
-        <w:t>',</w:t>
-      </w:r>
-      <w:r>
-        <w:rPr>
-          <w:rFonts w:ascii="Times New Roman" w:hAnsi="Times New Roman" w:cs="Times New Roman"/>
-          <w:sz w:val="24"/>
-          <w:szCs w:val="24"/>
-        </w:rPr>
-        <w:t xml:space="preserve"> </w:t>
-      </w:r>
-      <w:r>
-        <w:rPr>
-          <w:rFonts w:ascii="Times New Roman" w:hAnsi="Times New Roman" w:cs="Times New Roman"/>
-          <w:sz w:val="24"/>
-          <w:szCs w:val="24"/>
-        </w:rPr>
-        <w:t>'</w:t>
-      </w:r>
-      <w:proofErr w:type="spellStart"/>
-      <w:r>
-        <w:rPr>
-          <w:rFonts w:ascii="Times New Roman" w:hAnsi="Times New Roman" w:cs="Times New Roman"/>
-          <w:sz w:val="24"/>
-          <w:szCs w:val="24"/>
-        </w:rPr>
-        <w:t>total_stock_value</w:t>
-      </w:r>
-      <w:proofErr w:type="spellEnd"/>
-      <w:r>
-        <w:rPr>
-          <w:rFonts w:ascii="Times New Roman" w:hAnsi="Times New Roman" w:cs="Times New Roman"/>
-          <w:sz w:val="24"/>
-          <w:szCs w:val="24"/>
-        </w:rPr>
-        <w:t>',</w:t>
-      </w:r>
-      <w:r>
-        <w:rPr>
-          <w:rFonts w:ascii="Times New Roman" w:hAnsi="Times New Roman" w:cs="Times New Roman"/>
-          <w:sz w:val="24"/>
-          <w:szCs w:val="24"/>
-        </w:rPr>
-        <w:t xml:space="preserve"> </w:t>
-      </w:r>
-      <w:r>
-        <w:rPr>
-          <w:rFonts w:ascii="Times New Roman" w:hAnsi="Times New Roman" w:cs="Times New Roman"/>
-          <w:sz w:val="24"/>
-          <w:szCs w:val="24"/>
-        </w:rPr>
-        <w:t>'expenses', '</w:t>
-      </w:r>
-      <w:proofErr w:type="spellStart"/>
-      <w:r>
-        <w:rPr>
-          <w:rFonts w:ascii="Times New Roman" w:hAnsi="Times New Roman" w:cs="Times New Roman"/>
-          <w:sz w:val="24"/>
-          <w:szCs w:val="24"/>
-        </w:rPr>
-        <w:t>exercised_stock_options</w:t>
-      </w:r>
-      <w:proofErr w:type="spellEnd"/>
-      <w:r>
-        <w:rPr>
-          <w:rFonts w:ascii="Times New Roman" w:hAnsi="Times New Roman" w:cs="Times New Roman"/>
-          <w:sz w:val="24"/>
-          <w:szCs w:val="24"/>
-        </w:rPr>
-        <w:t>',</w:t>
-      </w:r>
-      <w:r>
-        <w:rPr>
-          <w:rFonts w:ascii="Times New Roman" w:hAnsi="Times New Roman" w:cs="Times New Roman"/>
-          <w:sz w:val="24"/>
-          <w:szCs w:val="24"/>
-        </w:rPr>
-        <w:t xml:space="preserve"> </w:t>
-      </w:r>
-      <w:r>
-        <w:rPr>
-          <w:rFonts w:ascii="Times New Roman" w:hAnsi="Times New Roman" w:cs="Times New Roman"/>
-          <w:sz w:val="24"/>
-          <w:szCs w:val="24"/>
-        </w:rPr>
-        <w:t>'other',</w:t>
-      </w:r>
-      <w:r>
-        <w:rPr>
-          <w:rFonts w:ascii="Times New Roman" w:hAnsi="Times New Roman" w:cs="Times New Roman"/>
-          <w:sz w:val="24"/>
-          <w:szCs w:val="24"/>
-        </w:rPr>
-        <w:t xml:space="preserve"> </w:t>
-      </w:r>
-      <w:r>
-        <w:rPr>
-          <w:rFonts w:ascii="Times New Roman" w:hAnsi="Times New Roman" w:cs="Times New Roman"/>
-          <w:sz w:val="24"/>
-          <w:szCs w:val="24"/>
-        </w:rPr>
-        <w:t>'</w:t>
-      </w:r>
-      <w:proofErr w:type="spellStart"/>
-      <w:r>
-        <w:rPr>
-          <w:rFonts w:ascii="Times New Roman" w:hAnsi="Times New Roman" w:cs="Times New Roman"/>
-          <w:sz w:val="24"/>
-          <w:szCs w:val="24"/>
-        </w:rPr>
-        <w:t>long_term_incentive</w:t>
-      </w:r>
-      <w:proofErr w:type="spellEnd"/>
-      <w:r>
-        <w:rPr>
-          <w:rFonts w:ascii="Times New Roman" w:hAnsi="Times New Roman" w:cs="Times New Roman"/>
-          <w:sz w:val="24"/>
-          <w:szCs w:val="24"/>
-        </w:rPr>
-        <w:t>', '</w:t>
-      </w:r>
-      <w:proofErr w:type="spellStart"/>
-      <w:r>
-        <w:rPr>
-          <w:rFonts w:ascii="Times New Roman" w:hAnsi="Times New Roman" w:cs="Times New Roman"/>
-          <w:sz w:val="24"/>
-          <w:szCs w:val="24"/>
-        </w:rPr>
-        <w:t>restricted_stock</w:t>
-      </w:r>
-      <w:proofErr w:type="spellEnd"/>
-      <w:r>
-        <w:rPr>
-          <w:rFonts w:ascii="Times New Roman" w:hAnsi="Times New Roman" w:cs="Times New Roman"/>
-          <w:sz w:val="24"/>
-          <w:szCs w:val="24"/>
-        </w:rPr>
-        <w:t>', '</w:t>
-      </w:r>
-      <w:proofErr w:type="spellStart"/>
-      <w:r>
-        <w:rPr>
-          <w:rFonts w:ascii="Times New Roman" w:hAnsi="Times New Roman" w:cs="Times New Roman"/>
-          <w:sz w:val="24"/>
-          <w:szCs w:val="24"/>
-        </w:rPr>
-        <w:t>director_fees</w:t>
-      </w:r>
-      <w:proofErr w:type="spellEnd"/>
-      <w:r>
-        <w:rPr>
-          <w:rFonts w:ascii="Times New Roman" w:hAnsi="Times New Roman" w:cs="Times New Roman"/>
-          <w:sz w:val="24"/>
-          <w:szCs w:val="24"/>
-        </w:rPr>
-        <w:t>'</w:t>
-      </w:r>
-      <w:r>
-        <w:rPr>
-          <w:rFonts w:ascii="Times New Roman" w:hAnsi="Times New Roman" w:cs="Times New Roman"/>
-          <w:sz w:val="24"/>
-          <w:szCs w:val="24"/>
-        </w:rPr>
-        <w:t xml:space="preserve"> </w:t>
-      </w:r>
-      <w:proofErr w:type="spellStart"/>
-      <w:r>
-        <w:rPr>
-          <w:rFonts w:ascii="Times New Roman" w:hAnsi="Times New Roman" w:cs="Times New Roman"/>
-          <w:sz w:val="24"/>
-          <w:szCs w:val="24"/>
-        </w:rPr>
-        <w:t>to_messages</w:t>
-      </w:r>
-      <w:proofErr w:type="spellEnd"/>
-      <w:r>
-        <w:rPr>
-          <w:rFonts w:ascii="Times New Roman" w:hAnsi="Times New Roman" w:cs="Times New Roman"/>
-          <w:sz w:val="24"/>
-          <w:szCs w:val="24"/>
-        </w:rPr>
-        <w:t>', '</w:t>
-      </w:r>
-      <w:proofErr w:type="spellStart"/>
-      <w:r>
-        <w:rPr>
-          <w:rFonts w:ascii="Times New Roman" w:hAnsi="Times New Roman" w:cs="Times New Roman"/>
-          <w:sz w:val="24"/>
-          <w:szCs w:val="24"/>
-        </w:rPr>
-        <w:t>email_address</w:t>
-      </w:r>
-      <w:proofErr w:type="spellEnd"/>
-      <w:r>
-        <w:rPr>
-          <w:rFonts w:ascii="Times New Roman" w:hAnsi="Times New Roman" w:cs="Times New Roman"/>
-          <w:sz w:val="24"/>
-          <w:szCs w:val="24"/>
-        </w:rPr>
-        <w:t>', '</w:t>
-      </w:r>
-      <w:proofErr w:type="spellStart"/>
-      <w:r>
-        <w:rPr>
-          <w:rFonts w:ascii="Times New Roman" w:hAnsi="Times New Roman" w:cs="Times New Roman"/>
-          <w:sz w:val="24"/>
-          <w:szCs w:val="24"/>
-        </w:rPr>
-        <w:t>from_poi_to_this_person</w:t>
-      </w:r>
-      <w:proofErr w:type="spellEnd"/>
-      <w:r>
-        <w:rPr>
-          <w:rFonts w:ascii="Times New Roman" w:hAnsi="Times New Roman" w:cs="Times New Roman"/>
-          <w:sz w:val="24"/>
-          <w:szCs w:val="24"/>
-        </w:rPr>
-        <w:t>', '</w:t>
-      </w:r>
-      <w:proofErr w:type="spellStart"/>
-      <w:r>
-        <w:rPr>
-          <w:rFonts w:ascii="Times New Roman" w:hAnsi="Times New Roman" w:cs="Times New Roman"/>
-          <w:sz w:val="24"/>
-          <w:szCs w:val="24"/>
-        </w:rPr>
-        <w:t>from_messages</w:t>
-      </w:r>
-      <w:proofErr w:type="spellEnd"/>
-      <w:r>
-        <w:rPr>
-          <w:rFonts w:ascii="Times New Roman" w:hAnsi="Times New Roman" w:cs="Times New Roman"/>
-          <w:sz w:val="24"/>
-          <w:szCs w:val="24"/>
-        </w:rPr>
-        <w:t>', '</w:t>
-      </w:r>
-      <w:proofErr w:type="spellStart"/>
-      <w:r>
-        <w:rPr>
-          <w:rFonts w:ascii="Times New Roman" w:hAnsi="Times New Roman" w:cs="Times New Roman"/>
-          <w:sz w:val="24"/>
-          <w:szCs w:val="24"/>
-        </w:rPr>
-        <w:t>from_this_person_to_poi</w:t>
-      </w:r>
-      <w:proofErr w:type="spellEnd"/>
-      <w:r>
-        <w:rPr>
-          <w:rFonts w:ascii="Times New Roman" w:hAnsi="Times New Roman" w:cs="Times New Roman"/>
-          <w:sz w:val="24"/>
-          <w:szCs w:val="24"/>
-        </w:rPr>
-        <w:t>', '</w:t>
-      </w:r>
-      <w:proofErr w:type="spellStart"/>
-      <w:r>
-        <w:rPr>
-          <w:rFonts w:ascii="Times New Roman" w:hAnsi="Times New Roman" w:cs="Times New Roman"/>
-          <w:sz w:val="24"/>
-          <w:szCs w:val="24"/>
-        </w:rPr>
-        <w:t>shared_receipt_with_poi</w:t>
-      </w:r>
-      <w:proofErr w:type="spellEnd"/>
-      <w:r>
-        <w:rPr>
-          <w:rFonts w:ascii="Times New Roman" w:hAnsi="Times New Roman" w:cs="Times New Roman"/>
-          <w:sz w:val="24"/>
-          <w:szCs w:val="24"/>
-        </w:rPr>
-        <w:t>'</w:t>
-      </w:r>
-    </w:p>
-    <w:p>
-      <w:pPr>
-        <w:jc w:val="both"/>
-        <w:rPr>
-          <w:rFonts w:ascii="Times New Roman" w:hAnsi="Times New Roman" w:cs="Times New Roman"/>
-          <w:sz w:val="24"/>
-          <w:szCs w:val="24"/>
-          <w:shd w:val="clear" w:color="auto" w:fill="FFFFFF"/>
-        </w:rPr>
-      </w:pPr>
-      <w:r>
-        <w:rPr>
-          <w:rFonts w:ascii="Times New Roman" w:hAnsi="Times New Roman" w:cs="Times New Roman"/>
-          <w:sz w:val="24"/>
-          <w:szCs w:val="24"/>
-          <w:shd w:val="clear" w:color="auto" w:fill="FFFFFF"/>
-        </w:rPr>
-        <w:t xml:space="preserve">The dataset contains records of 146 persons (thus </w:t>
-      </w:r>
-      <w:proofErr w:type="gramStart"/>
-      <w:r>
-        <w:rPr>
-          <w:rFonts w:ascii="Times New Roman" w:hAnsi="Times New Roman" w:cs="Times New Roman"/>
-          <w:sz w:val="24"/>
-          <w:szCs w:val="24"/>
-          <w:shd w:val="clear" w:color="auto" w:fill="FFFFFF"/>
-        </w:rPr>
-        <w:t>146  records</w:t>
-      </w:r>
-      <w:proofErr w:type="gramEnd"/>
-      <w:r>
-        <w:rPr>
-          <w:rFonts w:ascii="Times New Roman" w:hAnsi="Times New Roman" w:cs="Times New Roman"/>
-          <w:sz w:val="24"/>
-          <w:szCs w:val="24"/>
-          <w:shd w:val="clear" w:color="auto" w:fill="FFFFFF"/>
-        </w:rPr>
-        <w:t xml:space="preserve"> of  for each feature (including missing values)).</w:t>
-      </w:r>
-    </w:p>
-    <w:p>
-      <w:pPr>
-        <w:jc w:val="both"/>
-        <w:rPr>
-          <w:rFonts w:ascii="Times New Roman" w:hAnsi="Times New Roman" w:cs="Times New Roman"/>
-          <w:sz w:val="24"/>
-          <w:szCs w:val="24"/>
-          <w:shd w:val="clear" w:color="auto" w:fill="FFFFFF"/>
-        </w:rPr>
-      </w:pPr>
-      <w:r>
-        <w:rPr>
-          <w:rFonts w:ascii="Times New Roman" w:hAnsi="Times New Roman" w:cs="Times New Roman"/>
-          <w:sz w:val="24"/>
-          <w:szCs w:val="24"/>
-          <w:shd w:val="clear" w:color="auto" w:fill="FFFFFF"/>
-        </w:rPr>
-        <w:t>Size of the dataset before</w:t>
-      </w:r>
-      <w:proofErr w:type="gramStart"/>
-      <w:r>
-        <w:rPr>
-          <w:rFonts w:ascii="Times New Roman" w:hAnsi="Times New Roman" w:cs="Times New Roman"/>
-          <w:sz w:val="24"/>
-          <w:szCs w:val="24"/>
-          <w:shd w:val="clear" w:color="auto" w:fill="FFFFFF"/>
-        </w:rPr>
-        <w:t>,145</w:t>
-      </w:r>
-      <w:proofErr w:type="gramEnd"/>
-      <w:r>
-        <w:rPr>
-          <w:rFonts w:ascii="Times New Roman" w:hAnsi="Times New Roman" w:cs="Times New Roman"/>
-          <w:sz w:val="24"/>
-          <w:szCs w:val="24"/>
-          <w:shd w:val="clear" w:color="auto" w:fill="FFFFFF"/>
-        </w:rPr>
-        <w:t xml:space="preserve"> and, after, 136,running </w:t>
-      </w:r>
-      <w:r>
-        <w:rPr>
-          <w:rFonts w:ascii="Times New Roman" w:hAnsi="Times New Roman" w:cs="Times New Roman"/>
-          <w:sz w:val="24"/>
-          <w:szCs w:val="24"/>
-          <w:shd w:val="clear" w:color="auto" w:fill="FFFFFF"/>
-        </w:rPr>
-        <w:t>‘</w:t>
-      </w:r>
-      <w:proofErr w:type="spellStart"/>
-      <w:r>
-        <w:rPr>
-          <w:rFonts w:ascii="Times New Roman" w:hAnsi="Times New Roman" w:cs="Times New Roman"/>
-          <w:sz w:val="24"/>
-          <w:szCs w:val="24"/>
-          <w:shd w:val="clear" w:color="auto" w:fill="FFFFFF"/>
-        </w:rPr>
-        <w:t>featureFormat</w:t>
-      </w:r>
-      <w:proofErr w:type="spellEnd"/>
-      <w:r>
-        <w:rPr>
-          <w:rFonts w:ascii="Times New Roman" w:hAnsi="Times New Roman" w:cs="Times New Roman"/>
-          <w:sz w:val="24"/>
-          <w:szCs w:val="24"/>
-          <w:shd w:val="clear" w:color="auto" w:fill="FFFFFF"/>
-        </w:rPr>
-        <w:t>’</w:t>
-      </w:r>
-      <w:r>
-        <w:rPr>
-          <w:rFonts w:ascii="Times New Roman" w:hAnsi="Times New Roman" w:cs="Times New Roman"/>
-          <w:sz w:val="24"/>
-          <w:szCs w:val="24"/>
-          <w:shd w:val="clear" w:color="auto" w:fill="FFFFFF"/>
-        </w:rPr>
-        <w:t xml:space="preserve"> function</w:t>
-      </w:r>
-      <w:bookmarkStart w:id="0" w:name="_GoBack"/>
-      <w:bookmarkEnd w:id="0"/>
-    </w:p>
-    <w:p>
-      <w:pPr>
-        <w:jc w:val="both"/>
-        <w:rPr>
-          <w:rFonts w:ascii="Times New Roman" w:hAnsi="Times New Roman" w:cs="Times New Roman"/>
-          <w:sz w:val="24"/>
-          <w:szCs w:val="24"/>
-          <w:shd w:val="clear" w:color="auto" w:fill="FFFFFF"/>
-        </w:rPr>
-      </w:pPr>
-      <w:proofErr w:type="gramStart"/>
-      <w:r>
-        <w:rPr>
-          <w:rFonts w:ascii="Times New Roman" w:hAnsi="Times New Roman" w:cs="Times New Roman"/>
-          <w:sz w:val="24"/>
-          <w:szCs w:val="24"/>
-          <w:shd w:val="clear" w:color="auto" w:fill="FFFFFF"/>
-        </w:rPr>
-        <w:t>('nan</w:t>
-      </w:r>
-      <w:proofErr w:type="gramEnd"/>
-      <w:r>
-        <w:rPr>
-          <w:rFonts w:ascii="Times New Roman" w:hAnsi="Times New Roman" w:cs="Times New Roman"/>
-          <w:sz w:val="24"/>
-          <w:szCs w:val="24"/>
-          <w:shd w:val="clear" w:color="auto" w:fill="FFFFFF"/>
-        </w:rPr>
-        <w:t xml:space="preserve"> count salary', 51)</w:t>
-      </w:r>
-    </w:p>
-    <w:p>
-      <w:pPr>
-        <w:jc w:val="both"/>
-        <w:rPr>
-          <w:rFonts w:ascii="Times New Roman" w:hAnsi="Times New Roman" w:cs="Times New Roman"/>
-          <w:sz w:val="24"/>
-          <w:szCs w:val="24"/>
-          <w:shd w:val="clear" w:color="auto" w:fill="FFFFFF"/>
-        </w:rPr>
-      </w:pPr>
-      <w:proofErr w:type="gramStart"/>
-      <w:r>
-        <w:rPr>
-          <w:rFonts w:ascii="Times New Roman" w:hAnsi="Times New Roman" w:cs="Times New Roman"/>
-          <w:sz w:val="24"/>
-          <w:szCs w:val="24"/>
-          <w:shd w:val="clear" w:color="auto" w:fill="FFFFFF"/>
-        </w:rPr>
-        <w:t>('nan</w:t>
-      </w:r>
-      <w:proofErr w:type="gramEnd"/>
-      <w:r>
-        <w:rPr>
-          <w:rFonts w:ascii="Times New Roman" w:hAnsi="Times New Roman" w:cs="Times New Roman"/>
-          <w:sz w:val="24"/>
-          <w:szCs w:val="24"/>
-          <w:shd w:val="clear" w:color="auto" w:fill="FFFFFF"/>
-        </w:rPr>
-        <w:t xml:space="preserve"> count bonus', 64)</w:t>
-      </w:r>
-    </w:p>
-    <w:p>
-      <w:pPr>
-        <w:jc w:val="both"/>
-        <w:rPr>
-          <w:rFonts w:ascii="Times New Roman" w:hAnsi="Times New Roman" w:cs="Times New Roman"/>
-          <w:sz w:val="24"/>
-          <w:szCs w:val="24"/>
-          <w:shd w:val="clear" w:color="auto" w:fill="FFFFFF"/>
-        </w:rPr>
-      </w:pPr>
-      <w:proofErr w:type="gramStart"/>
-      <w:r>
-        <w:rPr>
-          <w:rFonts w:ascii="Times New Roman" w:hAnsi="Times New Roman" w:cs="Times New Roman"/>
-          <w:sz w:val="24"/>
-          <w:szCs w:val="24"/>
-          <w:shd w:val="clear" w:color="auto" w:fill="FFFFFF"/>
-        </w:rPr>
-        <w:t>('salary</w:t>
-      </w:r>
-      <w:proofErr w:type="gramEnd"/>
-      <w:r>
-        <w:rPr>
-          <w:rFonts w:ascii="Times New Roman" w:hAnsi="Times New Roman" w:cs="Times New Roman"/>
-          <w:sz w:val="24"/>
-          <w:szCs w:val="24"/>
-          <w:shd w:val="clear" w:color="auto" w:fill="FFFFFF"/>
-        </w:rPr>
-        <w:t>', 42)</w:t>
-      </w:r>
-    </w:p>
-    <w:p>
-      <w:pPr>
-        <w:jc w:val="both"/>
-        <w:rPr>
-          <w:rFonts w:ascii="Times New Roman" w:hAnsi="Times New Roman" w:cs="Times New Roman"/>
-          <w:sz w:val="24"/>
-          <w:szCs w:val="24"/>
-          <w:shd w:val="clear" w:color="auto" w:fill="FFFFFF"/>
-        </w:rPr>
-      </w:pPr>
-      <w:r>
-        <w:rPr>
-          <w:rFonts w:ascii="Times New Roman" w:hAnsi="Times New Roman" w:cs="Times New Roman"/>
-          <w:sz w:val="24"/>
-          <w:szCs w:val="24"/>
-          <w:shd w:val="clear" w:color="auto" w:fill="FFFFFF"/>
-        </w:rPr>
-        <w:t>('</w:t>
-      </w:r>
-      <w:proofErr w:type="spellStart"/>
-      <w:r>
-        <w:rPr>
-          <w:rFonts w:ascii="Times New Roman" w:hAnsi="Times New Roman" w:cs="Times New Roman"/>
-          <w:sz w:val="24"/>
-          <w:szCs w:val="24"/>
-          <w:shd w:val="clear" w:color="auto" w:fill="FFFFFF"/>
-        </w:rPr>
-        <w:t>to_messages</w:t>
-      </w:r>
-      <w:proofErr w:type="spellEnd"/>
-      <w:r>
-        <w:rPr>
-          <w:rFonts w:ascii="Times New Roman" w:hAnsi="Times New Roman" w:cs="Times New Roman"/>
-          <w:sz w:val="24"/>
-          <w:szCs w:val="24"/>
-          <w:shd w:val="clear" w:color="auto" w:fill="FFFFFF"/>
-        </w:rPr>
-        <w:t>', 50)</w:t>
-      </w:r>
-    </w:p>
-    <w:p>
-      <w:pPr>
-        <w:jc w:val="both"/>
-        <w:rPr>
-          <w:rFonts w:ascii="Times New Roman" w:hAnsi="Times New Roman" w:cs="Times New Roman"/>
-          <w:sz w:val="24"/>
-          <w:szCs w:val="24"/>
-          <w:shd w:val="clear" w:color="auto" w:fill="FFFFFF"/>
-        </w:rPr>
-      </w:pPr>
-      <w:r>
-        <w:rPr>
-          <w:rFonts w:ascii="Times New Roman" w:hAnsi="Times New Roman" w:cs="Times New Roman"/>
-          <w:sz w:val="24"/>
-          <w:szCs w:val="24"/>
-          <w:shd w:val="clear" w:color="auto" w:fill="FFFFFF"/>
-        </w:rPr>
-        <w:t>('</w:t>
-      </w:r>
-      <w:proofErr w:type="spellStart"/>
-      <w:r>
-        <w:rPr>
-          <w:rFonts w:ascii="Times New Roman" w:hAnsi="Times New Roman" w:cs="Times New Roman"/>
-          <w:sz w:val="24"/>
-          <w:szCs w:val="24"/>
-          <w:shd w:val="clear" w:color="auto" w:fill="FFFFFF"/>
-        </w:rPr>
-        <w:t>total_payments</w:t>
-      </w:r>
-      <w:proofErr w:type="spellEnd"/>
-      <w:r>
-        <w:rPr>
-          <w:rFonts w:ascii="Times New Roman" w:hAnsi="Times New Roman" w:cs="Times New Roman"/>
-          <w:sz w:val="24"/>
-          <w:szCs w:val="24"/>
-          <w:shd w:val="clear" w:color="auto" w:fill="FFFFFF"/>
-        </w:rPr>
-        <w:t>', 12)</w:t>
-      </w:r>
-    </w:p>
-    <w:p>
-      <w:pPr>
-        <w:jc w:val="both"/>
-        <w:rPr>
-          <w:rFonts w:ascii="Times New Roman" w:hAnsi="Times New Roman" w:cs="Times New Roman"/>
-          <w:sz w:val="24"/>
-          <w:szCs w:val="24"/>
-          <w:shd w:val="clear" w:color="auto" w:fill="FFFFFF"/>
-        </w:rPr>
-      </w:pPr>
-      <w:proofErr w:type="gramStart"/>
-      <w:r>
-        <w:rPr>
-          <w:rFonts w:ascii="Times New Roman" w:hAnsi="Times New Roman" w:cs="Times New Roman"/>
-          <w:sz w:val="24"/>
-          <w:szCs w:val="24"/>
-          <w:shd w:val="clear" w:color="auto" w:fill="FFFFFF"/>
-        </w:rPr>
-        <w:t>('bonus</w:t>
-      </w:r>
-      <w:proofErr w:type="gramEnd"/>
-      <w:r>
-        <w:rPr>
-          <w:rFonts w:ascii="Times New Roman" w:hAnsi="Times New Roman" w:cs="Times New Roman"/>
-          <w:sz w:val="24"/>
-          <w:szCs w:val="24"/>
-          <w:shd w:val="clear" w:color="auto" w:fill="FFFFFF"/>
-        </w:rPr>
-        <w:t>', 55)</w:t>
-      </w:r>
-    </w:p>
-    <w:p>
-      <w:pPr>
-        <w:jc w:val="both"/>
-        <w:rPr>
-          <w:rFonts w:ascii="Times New Roman" w:hAnsi="Times New Roman" w:cs="Times New Roman"/>
-          <w:sz w:val="24"/>
-          <w:szCs w:val="24"/>
-          <w:shd w:val="clear" w:color="auto" w:fill="FFFFFF"/>
-        </w:rPr>
-      </w:pPr>
-      <w:proofErr w:type="gramStart"/>
-      <w:r>
-        <w:rPr>
-          <w:rFonts w:ascii="Times New Roman" w:hAnsi="Times New Roman" w:cs="Times New Roman"/>
-          <w:sz w:val="24"/>
-          <w:szCs w:val="24"/>
-          <w:shd w:val="clear" w:color="auto" w:fill="FFFFFF"/>
-        </w:rPr>
-        <w:t>('expenses</w:t>
-      </w:r>
-      <w:proofErr w:type="gramEnd"/>
-      <w:r>
-        <w:rPr>
-          <w:rFonts w:ascii="Times New Roman" w:hAnsi="Times New Roman" w:cs="Times New Roman"/>
-          <w:sz w:val="24"/>
-          <w:szCs w:val="24"/>
-          <w:shd w:val="clear" w:color="auto" w:fill="FFFFFF"/>
-        </w:rPr>
-        <w:t>', 42)</w:t>
-      </w:r>
-    </w:p>
-    <w:p>
-      <w:pPr>
-        <w:jc w:val="both"/>
-        <w:rPr>
-          <w:rFonts w:ascii="Times New Roman" w:hAnsi="Times New Roman" w:cs="Times New Roman"/>
-          <w:sz w:val="24"/>
-          <w:szCs w:val="24"/>
-          <w:shd w:val="clear" w:color="auto" w:fill="FFFFFF"/>
-        </w:rPr>
-      </w:pPr>
-      <w:r>
-        <w:rPr>
-          <w:rFonts w:ascii="Times New Roman" w:hAnsi="Times New Roman" w:cs="Times New Roman"/>
-          <w:sz w:val="24"/>
-          <w:szCs w:val="24"/>
-          <w:shd w:val="clear" w:color="auto" w:fill="FFFFFF"/>
-        </w:rPr>
-        <w:t>('</w:t>
-      </w:r>
-      <w:proofErr w:type="spellStart"/>
-      <w:r>
-        <w:rPr>
-          <w:rFonts w:ascii="Times New Roman" w:hAnsi="Times New Roman" w:cs="Times New Roman"/>
-          <w:sz w:val="24"/>
-          <w:szCs w:val="24"/>
-          <w:shd w:val="clear" w:color="auto" w:fill="FFFFFF"/>
-        </w:rPr>
-        <w:t>loan_advances</w:t>
-      </w:r>
-      <w:proofErr w:type="spellEnd"/>
-      <w:r>
-        <w:rPr>
-          <w:rFonts w:ascii="Times New Roman" w:hAnsi="Times New Roman" w:cs="Times New Roman"/>
-          <w:sz w:val="24"/>
-          <w:szCs w:val="24"/>
-          <w:shd w:val="clear" w:color="auto" w:fill="FFFFFF"/>
-        </w:rPr>
-        <w:t>', 133)</w:t>
-      </w:r>
-    </w:p>
-    <w:p>
-      <w:pPr>
-        <w:jc w:val="both"/>
-        <w:rPr>
-          <w:rFonts w:ascii="Times New Roman" w:hAnsi="Times New Roman" w:cs="Times New Roman"/>
-          <w:sz w:val="24"/>
-          <w:szCs w:val="24"/>
-          <w:shd w:val="clear" w:color="auto" w:fill="FFFFFF"/>
-        </w:rPr>
-      </w:pPr>
-      <w:r>
-        <w:rPr>
-          <w:rFonts w:ascii="Times New Roman" w:hAnsi="Times New Roman" w:cs="Times New Roman"/>
-          <w:sz w:val="24"/>
-          <w:szCs w:val="24"/>
-          <w:shd w:val="clear" w:color="auto" w:fill="FFFFFF"/>
-        </w:rPr>
-        <w:t>('</w:t>
-      </w:r>
-      <w:proofErr w:type="spellStart"/>
-      <w:r>
-        <w:rPr>
-          <w:rFonts w:ascii="Times New Roman" w:hAnsi="Times New Roman" w:cs="Times New Roman"/>
-          <w:sz w:val="24"/>
-          <w:szCs w:val="24"/>
-          <w:shd w:val="clear" w:color="auto" w:fill="FFFFFF"/>
-        </w:rPr>
-        <w:t>from_messages</w:t>
-      </w:r>
-      <w:proofErr w:type="spellEnd"/>
-      <w:r>
-        <w:rPr>
-          <w:rFonts w:ascii="Times New Roman" w:hAnsi="Times New Roman" w:cs="Times New Roman"/>
-          <w:sz w:val="24"/>
-          <w:szCs w:val="24"/>
-          <w:shd w:val="clear" w:color="auto" w:fill="FFFFFF"/>
-        </w:rPr>
-        <w:t>', 50)</w:t>
-      </w:r>
-    </w:p>
-    <w:p>
-      <w:pPr>
-        <w:jc w:val="both"/>
-        <w:rPr>
-          <w:rFonts w:ascii="Times New Roman" w:hAnsi="Times New Roman" w:cs="Times New Roman"/>
-          <w:sz w:val="24"/>
-          <w:szCs w:val="24"/>
-          <w:shd w:val="clear" w:color="auto" w:fill="FFFFFF"/>
-        </w:rPr>
-      </w:pPr>
-      <w:r>
-        <w:rPr>
-          <w:rFonts w:ascii="Times New Roman" w:hAnsi="Times New Roman" w:cs="Times New Roman"/>
-          <w:sz w:val="24"/>
-          <w:szCs w:val="24"/>
-          <w:shd w:val="clear" w:color="auto" w:fill="FFFFFF"/>
-        </w:rPr>
-        <w:t>('</w:t>
-      </w:r>
-      <w:proofErr w:type="spellStart"/>
-      <w:r>
-        <w:rPr>
-          <w:rFonts w:ascii="Times New Roman" w:hAnsi="Times New Roman" w:cs="Times New Roman"/>
-          <w:sz w:val="24"/>
-          <w:szCs w:val="24"/>
-          <w:shd w:val="clear" w:color="auto" w:fill="FFFFFF"/>
-        </w:rPr>
-        <w:t>from_this_person_to_poi</w:t>
-      </w:r>
-      <w:proofErr w:type="spellEnd"/>
-      <w:r>
-        <w:rPr>
-          <w:rFonts w:ascii="Times New Roman" w:hAnsi="Times New Roman" w:cs="Times New Roman"/>
-          <w:sz w:val="24"/>
-          <w:szCs w:val="24"/>
-          <w:shd w:val="clear" w:color="auto" w:fill="FFFFFF"/>
-        </w:rPr>
-        <w:t>', 70)</w:t>
-      </w:r>
-    </w:p>
-    <w:p>
-      <w:pPr>
-        <w:jc w:val="both"/>
-        <w:rPr>
-          <w:rFonts w:ascii="Times New Roman" w:hAnsi="Times New Roman" w:cs="Times New Roman"/>
-          <w:sz w:val="24"/>
-          <w:szCs w:val="24"/>
-          <w:shd w:val="clear" w:color="auto" w:fill="FFFFFF"/>
-        </w:rPr>
-      </w:pPr>
-      <w:proofErr w:type="gramStart"/>
-      <w:r>
-        <w:rPr>
-          <w:rFonts w:ascii="Times New Roman" w:hAnsi="Times New Roman" w:cs="Times New Roman"/>
-          <w:sz w:val="24"/>
-          <w:szCs w:val="24"/>
-          <w:shd w:val="clear" w:color="auto" w:fill="FFFFFF"/>
-        </w:rPr>
-        <w:t>('poi</w:t>
-      </w:r>
-      <w:proofErr w:type="gramEnd"/>
-      <w:r>
-        <w:rPr>
-          <w:rFonts w:ascii="Times New Roman" w:hAnsi="Times New Roman" w:cs="Times New Roman"/>
-          <w:sz w:val="24"/>
-          <w:szCs w:val="24"/>
-          <w:shd w:val="clear" w:color="auto" w:fill="FFFFFF"/>
-        </w:rPr>
-        <w:t>', 118)</w:t>
-      </w:r>
-    </w:p>
-    <w:p>
-      <w:pPr>
-        <w:jc w:val="both"/>
-        <w:rPr>
-          <w:rFonts w:ascii="Times New Roman" w:hAnsi="Times New Roman" w:cs="Times New Roman"/>
-          <w:sz w:val="24"/>
-          <w:szCs w:val="24"/>
-          <w:shd w:val="clear" w:color="auto" w:fill="FFFFFF"/>
-        </w:rPr>
-      </w:pPr>
-      <w:r>
-        <w:rPr>
-          <w:rFonts w:ascii="Times New Roman" w:hAnsi="Times New Roman" w:cs="Times New Roman"/>
-          <w:sz w:val="24"/>
-          <w:szCs w:val="24"/>
-          <w:shd w:val="clear" w:color="auto" w:fill="FFFFFF"/>
-        </w:rPr>
-        <w:t>('</w:t>
-      </w:r>
-      <w:proofErr w:type="spellStart"/>
-      <w:r>
-        <w:rPr>
-          <w:rFonts w:ascii="Times New Roman" w:hAnsi="Times New Roman" w:cs="Times New Roman"/>
-          <w:sz w:val="24"/>
-          <w:szCs w:val="24"/>
-          <w:shd w:val="clear" w:color="auto" w:fill="FFFFFF"/>
-        </w:rPr>
-        <w:t>deferred_income</w:t>
-      </w:r>
-      <w:proofErr w:type="spellEnd"/>
-      <w:r>
-        <w:rPr>
-          <w:rFonts w:ascii="Times New Roman" w:hAnsi="Times New Roman" w:cs="Times New Roman"/>
-          <w:sz w:val="24"/>
-          <w:szCs w:val="24"/>
-          <w:shd w:val="clear" w:color="auto" w:fill="FFFFFF"/>
-        </w:rPr>
-        <w:t>', 88)</w:t>
-      </w:r>
-    </w:p>
-    <w:p>
-      <w:pPr>
-        <w:jc w:val="both"/>
-        <w:rPr>
-          <w:rFonts w:ascii="Times New Roman" w:hAnsi="Times New Roman" w:cs="Times New Roman"/>
-          <w:sz w:val="24"/>
-          <w:szCs w:val="24"/>
-          <w:shd w:val="clear" w:color="auto" w:fill="FFFFFF"/>
-        </w:rPr>
-      </w:pPr>
-      <w:r>
-        <w:rPr>
-          <w:rFonts w:ascii="Times New Roman" w:hAnsi="Times New Roman" w:cs="Times New Roman"/>
-          <w:sz w:val="24"/>
-          <w:szCs w:val="24"/>
-          <w:shd w:val="clear" w:color="auto" w:fill="FFFFFF"/>
-        </w:rPr>
-        <w:lastRenderedPageBreak/>
-        <w:t>('</w:t>
-      </w:r>
-      <w:proofErr w:type="spellStart"/>
-      <w:r>
-        <w:rPr>
-          <w:rFonts w:ascii="Times New Roman" w:hAnsi="Times New Roman" w:cs="Times New Roman"/>
-          <w:sz w:val="24"/>
-          <w:szCs w:val="24"/>
-          <w:shd w:val="clear" w:color="auto" w:fill="FFFFFF"/>
-        </w:rPr>
-        <w:t>shared_receipt_with_poi</w:t>
-      </w:r>
-      <w:proofErr w:type="spellEnd"/>
-      <w:r>
-        <w:rPr>
-          <w:rFonts w:ascii="Times New Roman" w:hAnsi="Times New Roman" w:cs="Times New Roman"/>
-          <w:sz w:val="24"/>
-          <w:szCs w:val="24"/>
-          <w:shd w:val="clear" w:color="auto" w:fill="FFFFFF"/>
-        </w:rPr>
-        <w:t>', 50)</w:t>
-      </w:r>
-    </w:p>
-    <w:p>
-      <w:pPr>
-        <w:jc w:val="both"/>
-        <w:rPr>
-          <w:rFonts w:ascii="Times New Roman" w:hAnsi="Times New Roman" w:cs="Times New Roman"/>
-          <w:sz w:val="24"/>
-          <w:szCs w:val="24"/>
-          <w:shd w:val="clear" w:color="auto" w:fill="FFFFFF"/>
-        </w:rPr>
-      </w:pPr>
-      <w:r>
-        <w:rPr>
-          <w:rFonts w:ascii="Times New Roman" w:hAnsi="Times New Roman" w:cs="Times New Roman"/>
-          <w:sz w:val="24"/>
-          <w:szCs w:val="24"/>
-          <w:shd w:val="clear" w:color="auto" w:fill="FFFFFF"/>
-        </w:rPr>
-        <w:t>('</w:t>
-      </w:r>
-      <w:proofErr w:type="spellStart"/>
-      <w:r>
-        <w:rPr>
-          <w:rFonts w:ascii="Times New Roman" w:hAnsi="Times New Roman" w:cs="Times New Roman"/>
-          <w:sz w:val="24"/>
-          <w:szCs w:val="24"/>
-          <w:shd w:val="clear" w:color="auto" w:fill="FFFFFF"/>
-        </w:rPr>
-        <w:t>from_poi_to_this_person</w:t>
-      </w:r>
-      <w:proofErr w:type="spellEnd"/>
-      <w:r>
-        <w:rPr>
-          <w:rFonts w:ascii="Times New Roman" w:hAnsi="Times New Roman" w:cs="Times New Roman"/>
-          <w:sz w:val="24"/>
-          <w:szCs w:val="24"/>
-          <w:shd w:val="clear" w:color="auto" w:fill="FFFFFF"/>
-        </w:rPr>
-        <w:t>', 62)</w:t>
-      </w:r>
-    </w:p>
-    <w:p>
-      <w:pPr>
-        <w:jc w:val="both"/>
-        <w:rPr>
-          <w:rFonts w:ascii="Times New Roman" w:hAnsi="Times New Roman" w:cs="Times New Roman"/>
-          <w:sz w:val="24"/>
-          <w:szCs w:val="24"/>
-        </w:rPr>
-      </w:pPr>
-      <w:proofErr w:type="gramStart"/>
-      <w:r>
-        <w:rPr>
-          <w:rFonts w:ascii="Times New Roman" w:hAnsi="Times New Roman" w:cs="Times New Roman"/>
-          <w:sz w:val="24"/>
-          <w:szCs w:val="24"/>
-        </w:rPr>
-        <w:t>('number</w:t>
-      </w:r>
-      <w:proofErr w:type="gramEnd"/>
-      <w:r>
-        <w:rPr>
-          <w:rFonts w:ascii="Times New Roman" w:hAnsi="Times New Roman" w:cs="Times New Roman"/>
-          <w:sz w:val="24"/>
-          <w:szCs w:val="24"/>
-        </w:rPr>
-        <w:t xml:space="preserve"> of poi:', 118)</w:t>
-      </w:r>
-    </w:p>
-    <w:p>
-      <w:pPr>
-        <w:jc w:val="both"/>
-        <w:rPr>
-          <w:rFonts w:ascii="Times New Roman" w:hAnsi="Times New Roman" w:cs="Times New Roman"/>
-          <w:sz w:val="24"/>
-          <w:szCs w:val="24"/>
-        </w:rPr>
-      </w:pPr>
-      <w:proofErr w:type="gramStart"/>
-      <w:r>
-        <w:rPr>
-          <w:rFonts w:ascii="Times New Roman" w:hAnsi="Times New Roman" w:cs="Times New Roman"/>
-          <w:sz w:val="24"/>
-          <w:szCs w:val="24"/>
-        </w:rPr>
-        <w:t>('number</w:t>
-      </w:r>
-      <w:proofErr w:type="gramEnd"/>
-      <w:r>
-        <w:rPr>
-          <w:rFonts w:ascii="Times New Roman" w:hAnsi="Times New Roman" w:cs="Times New Roman"/>
-          <w:sz w:val="24"/>
-          <w:szCs w:val="24"/>
-        </w:rPr>
-        <w:t xml:space="preserve"> of </w:t>
-      </w:r>
-      <w:proofErr w:type="spellStart"/>
-      <w:r>
-        <w:rPr>
-          <w:rFonts w:ascii="Times New Roman" w:hAnsi="Times New Roman" w:cs="Times New Roman"/>
-          <w:sz w:val="24"/>
-          <w:szCs w:val="24"/>
-        </w:rPr>
-        <w:t>nonpoi</w:t>
-      </w:r>
-      <w:proofErr w:type="spellEnd"/>
-      <w:r>
-        <w:rPr>
-          <w:rFonts w:ascii="Times New Roman" w:hAnsi="Times New Roman" w:cs="Times New Roman"/>
-          <w:sz w:val="24"/>
-          <w:szCs w:val="24"/>
-        </w:rPr>
-        <w:t>:', 18)</w:t>
+          <w:shd w:val="clear" w:color="auto" w:fill="FFFFFF"/>
+        </w:rPr>
+        <w:t xml:space="preserve">  </w:t>
       </w:r>
     </w:p>
     <w:p>
@@ -2139,7 +1573,7 @@
     <w:p>
       <w:pPr>
         <w:keepNext/>
-        <w:jc w:val="both"/>
+        <w:jc w:val="center"/>
       </w:pPr>
       <w:r>
         <w:rPr>
@@ -2148,6 +1582,7 @@
           <w:sz w:val="24"/>
           <w:szCs w:val="24"/>
         </w:rPr>
+        <w:lastRenderedPageBreak/>
         <w:drawing>
           <wp:inline distT="0" distB="0" distL="0" distR="0" wp14:anchorId="5FDD15C8" wp14:editId="3024DDF9">
             <wp:extent cx="4143375" cy="3156218"/>
@@ -2164,7 +1599,7 @@
                     <pic:cNvPicPr/>
                   </pic:nvPicPr>
                   <pic:blipFill>
-                    <a:blip r:embed="rId4"/>
+                    <a:blip r:embed="rId6"/>
                     <a:stretch>
                       <a:fillRect/>
                     </a:stretch>
@@ -2172,7 +1607,7 @@
                   <pic:spPr>
                     <a:xfrm>
                       <a:off x="0" y="0"/>
-                      <a:ext cx="4151897" cy="3162710"/>
+                      <a:ext cx="4143375" cy="3156218"/>
                     </a:xfrm>
                     <a:prstGeom prst="rect">
                       <a:avLst/>
@@ -2188,7 +1623,7 @@
     <w:p>
       <w:pPr>
         <w:pStyle w:val="Caption"/>
-        <w:jc w:val="both"/>
+        <w:jc w:val="center"/>
         <w:rPr>
           <w:rFonts w:ascii="Times New Roman" w:hAnsi="Times New Roman" w:cs="Times New Roman"/>
           <w:color w:val="auto"/>
@@ -2279,13 +1714,22 @@
           <w:szCs w:val="24"/>
         </w:rPr>
         <w:t xml:space="preserve"> vs values</w:t>
+      </w:r>
+      <w:r>
+        <w:rPr>
+          <w:rFonts w:ascii="Times New Roman" w:hAnsi="Times New Roman" w:cs="Times New Roman"/>
+          <w:color w:val="auto"/>
+          <w:sz w:val="24"/>
+          <w:szCs w:val="24"/>
+        </w:rPr>
+        <w:t>. (The black crosses are potential outliers)</w:t>
       </w:r>
     </w:p>
     <w:p/>
     <w:p>
       <w:pPr>
         <w:keepNext/>
-        <w:jc w:val="both"/>
+        <w:jc w:val="center"/>
       </w:pPr>
       <w:r>
         <w:rPr>
@@ -2294,7 +1738,6 @@
           <w:sz w:val="24"/>
           <w:szCs w:val="24"/>
         </w:rPr>
-        <w:lastRenderedPageBreak/>
         <w:drawing>
           <wp:inline distT="0" distB="0" distL="0" distR="0" wp14:anchorId="2EB54379" wp14:editId="213C2FE1">
             <wp:extent cx="4162425" cy="2973161"/>
@@ -2311,7 +1754,7 @@
                     <pic:cNvPicPr/>
                   </pic:nvPicPr>
                   <pic:blipFill>
-                    <a:blip r:embed="rId5"/>
+                    <a:blip r:embed="rId7"/>
                     <a:stretch>
                       <a:fillRect/>
                     </a:stretch>
@@ -2335,7 +1778,7 @@
     <w:p>
       <w:pPr>
         <w:pStyle w:val="Caption"/>
-        <w:jc w:val="both"/>
+        <w:jc w:val="center"/>
         <w:rPr>
           <w:rFonts w:ascii="Times New Roman" w:hAnsi="Times New Roman" w:cs="Times New Roman"/>
           <w:color w:val="auto"/>
@@ -2433,6 +1876,24 @@
           <w:szCs w:val="24"/>
         </w:rPr>
         <w:t xml:space="preserve"> vs values</w:t>
+      </w:r>
+      <w:r>
+        <w:rPr>
+          <w:rFonts w:ascii="Times New Roman" w:hAnsi="Times New Roman" w:cs="Times New Roman"/>
+          <w:color w:val="auto"/>
+          <w:sz w:val="24"/>
+          <w:szCs w:val="24"/>
+        </w:rPr>
+        <w:t xml:space="preserve">. </w:t>
+      </w:r>
+      <w:r>
+        <w:rPr>
+          <w:rFonts w:ascii="Times New Roman" w:hAnsi="Times New Roman" w:cs="Times New Roman"/>
+          <w:color w:val="auto"/>
+          <w:sz w:val="24"/>
+          <w:szCs w:val="24"/>
+        </w:rPr>
+        <w:t>(The black crosses are potential outliers)</w:t>
       </w:r>
     </w:p>
     <w:p>
@@ -2464,276 +1925,6 @@
           <w:szCs w:val="24"/>
         </w:rPr>
       </w:pPr>
-      <w:r>
-        <w:rPr>
-          <w:rFonts w:ascii="Times New Roman" w:hAnsi="Times New Roman" w:cs="Times New Roman"/>
-          <w:sz w:val="24"/>
-          <w:szCs w:val="24"/>
-        </w:rPr>
-        <w:t xml:space="preserve">From above features following important feature list </w:t>
-      </w:r>
-      <w:proofErr w:type="gramStart"/>
-      <w:r>
-        <w:rPr>
-          <w:rFonts w:ascii="Times New Roman" w:hAnsi="Times New Roman" w:cs="Times New Roman"/>
-          <w:sz w:val="24"/>
-          <w:szCs w:val="24"/>
-        </w:rPr>
-        <w:t>is selected</w:t>
-      </w:r>
-      <w:proofErr w:type="gramEnd"/>
-      <w:r>
-        <w:rPr>
-          <w:rFonts w:ascii="Times New Roman" w:hAnsi="Times New Roman" w:cs="Times New Roman"/>
-          <w:sz w:val="24"/>
-          <w:szCs w:val="24"/>
-        </w:rPr>
-        <w:t xml:space="preserve"> in order to detect any fraud if any. All the selected features are numerical.</w:t>
-      </w:r>
-    </w:p>
-    <w:p>
-      <w:pPr>
-        <w:jc w:val="both"/>
-        <w:rPr>
-          <w:rFonts w:ascii="Times New Roman" w:hAnsi="Times New Roman" w:cs="Times New Roman"/>
-          <w:sz w:val="24"/>
-          <w:szCs w:val="24"/>
-        </w:rPr>
-      </w:pPr>
-      <w:proofErr w:type="spellStart"/>
-      <w:r>
-        <w:rPr>
-          <w:rFonts w:ascii="Times New Roman" w:hAnsi="Times New Roman" w:cs="Times New Roman"/>
-          <w:sz w:val="24"/>
-          <w:szCs w:val="24"/>
-        </w:rPr>
-        <w:t>features_list</w:t>
-      </w:r>
-      <w:proofErr w:type="spellEnd"/>
-      <w:r>
-        <w:rPr>
-          <w:rFonts w:ascii="Times New Roman" w:hAnsi="Times New Roman" w:cs="Times New Roman"/>
-          <w:sz w:val="24"/>
-          <w:szCs w:val="24"/>
-        </w:rPr>
-        <w:t xml:space="preserve"> = ['</w:t>
-      </w:r>
-      <w:proofErr w:type="spellStart"/>
-      <w:r>
-        <w:rPr>
-          <w:rFonts w:ascii="Times New Roman" w:hAnsi="Times New Roman" w:cs="Times New Roman"/>
-          <w:sz w:val="24"/>
-          <w:szCs w:val="24"/>
-        </w:rPr>
-        <w:t>poi','salary</w:t>
-      </w:r>
-      <w:proofErr w:type="spellEnd"/>
-      <w:r>
-        <w:rPr>
-          <w:rFonts w:ascii="Times New Roman" w:hAnsi="Times New Roman" w:cs="Times New Roman"/>
-          <w:sz w:val="24"/>
-          <w:szCs w:val="24"/>
-        </w:rPr>
-        <w:t>', '</w:t>
-      </w:r>
-      <w:proofErr w:type="spellStart"/>
-      <w:r>
-        <w:rPr>
-          <w:rFonts w:ascii="Times New Roman" w:hAnsi="Times New Roman" w:cs="Times New Roman"/>
-          <w:sz w:val="24"/>
-          <w:szCs w:val="24"/>
-        </w:rPr>
-        <w:t>deferral_payments</w:t>
-      </w:r>
-      <w:proofErr w:type="spellEnd"/>
-      <w:r>
-        <w:rPr>
-          <w:rFonts w:ascii="Times New Roman" w:hAnsi="Times New Roman" w:cs="Times New Roman"/>
-          <w:sz w:val="24"/>
-          <w:szCs w:val="24"/>
-        </w:rPr>
-        <w:t>', '</w:t>
-      </w:r>
-      <w:proofErr w:type="spellStart"/>
-      <w:r>
-        <w:rPr>
-          <w:rFonts w:ascii="Times New Roman" w:hAnsi="Times New Roman" w:cs="Times New Roman"/>
-          <w:sz w:val="24"/>
-          <w:szCs w:val="24"/>
-        </w:rPr>
-        <w:t>total_payments</w:t>
-      </w:r>
-      <w:proofErr w:type="spellEnd"/>
-      <w:r>
-        <w:rPr>
-          <w:rFonts w:ascii="Times New Roman" w:hAnsi="Times New Roman" w:cs="Times New Roman"/>
-          <w:sz w:val="24"/>
-          <w:szCs w:val="24"/>
-        </w:rPr>
-        <w:t>', '</w:t>
-      </w:r>
-      <w:proofErr w:type="spellStart"/>
-      <w:r>
-        <w:rPr>
-          <w:rFonts w:ascii="Times New Roman" w:hAnsi="Times New Roman" w:cs="Times New Roman"/>
-          <w:sz w:val="24"/>
-          <w:szCs w:val="24"/>
-        </w:rPr>
-        <w:t>loan_advances</w:t>
-      </w:r>
-      <w:proofErr w:type="spellEnd"/>
-      <w:r>
-        <w:rPr>
-          <w:rFonts w:ascii="Times New Roman" w:hAnsi="Times New Roman" w:cs="Times New Roman"/>
-          <w:sz w:val="24"/>
-          <w:szCs w:val="24"/>
-        </w:rPr>
-        <w:t>', 'bonus', '</w:t>
-      </w:r>
-      <w:proofErr w:type="spellStart"/>
-      <w:r>
-        <w:rPr>
-          <w:rFonts w:ascii="Times New Roman" w:hAnsi="Times New Roman" w:cs="Times New Roman"/>
-          <w:sz w:val="24"/>
-          <w:szCs w:val="24"/>
-        </w:rPr>
-        <w:t>deferred_income</w:t>
-      </w:r>
-      <w:proofErr w:type="spellEnd"/>
-      <w:r>
-        <w:rPr>
-          <w:rFonts w:ascii="Times New Roman" w:hAnsi="Times New Roman" w:cs="Times New Roman"/>
-          <w:sz w:val="24"/>
-          <w:szCs w:val="24"/>
-        </w:rPr>
-        <w:t>', '</w:t>
-      </w:r>
-      <w:proofErr w:type="spellStart"/>
-      <w:r>
-        <w:rPr>
-          <w:rFonts w:ascii="Times New Roman" w:hAnsi="Times New Roman" w:cs="Times New Roman"/>
-          <w:sz w:val="24"/>
-          <w:szCs w:val="24"/>
-        </w:rPr>
-        <w:t>total_stock_value','expenses</w:t>
-      </w:r>
-      <w:proofErr w:type="spellEnd"/>
-      <w:r>
-        <w:rPr>
-          <w:rFonts w:ascii="Times New Roman" w:hAnsi="Times New Roman" w:cs="Times New Roman"/>
-          <w:sz w:val="24"/>
-          <w:szCs w:val="24"/>
-        </w:rPr>
-        <w:t>', '</w:t>
-      </w:r>
-      <w:proofErr w:type="spellStart"/>
-      <w:r>
-        <w:rPr>
-          <w:rFonts w:ascii="Times New Roman" w:hAnsi="Times New Roman" w:cs="Times New Roman"/>
-          <w:sz w:val="24"/>
-          <w:szCs w:val="24"/>
-        </w:rPr>
-        <w:t>long_term_incentive</w:t>
-      </w:r>
-      <w:proofErr w:type="spellEnd"/>
-      <w:r>
-        <w:rPr>
-          <w:rFonts w:ascii="Times New Roman" w:hAnsi="Times New Roman" w:cs="Times New Roman"/>
-          <w:sz w:val="24"/>
-          <w:szCs w:val="24"/>
-        </w:rPr>
-        <w:t>', '</w:t>
-      </w:r>
-      <w:proofErr w:type="spellStart"/>
-      <w:r>
-        <w:rPr>
-          <w:rFonts w:ascii="Times New Roman" w:hAnsi="Times New Roman" w:cs="Times New Roman"/>
-          <w:sz w:val="24"/>
-          <w:szCs w:val="24"/>
-        </w:rPr>
-        <w:t>to_messages</w:t>
-      </w:r>
-      <w:proofErr w:type="spellEnd"/>
-      <w:r>
-        <w:rPr>
-          <w:rFonts w:ascii="Times New Roman" w:hAnsi="Times New Roman" w:cs="Times New Roman"/>
-          <w:sz w:val="24"/>
-          <w:szCs w:val="24"/>
-        </w:rPr>
-        <w:t xml:space="preserve">',  </w:t>
-      </w:r>
-      <w:proofErr w:type="spellStart"/>
-      <w:r>
-        <w:rPr>
-          <w:rFonts w:ascii="Times New Roman" w:hAnsi="Times New Roman" w:cs="Times New Roman"/>
-          <w:sz w:val="24"/>
-          <w:szCs w:val="24"/>
-        </w:rPr>
-        <w:t>from_poi_to_this_person</w:t>
-      </w:r>
-      <w:proofErr w:type="spellEnd"/>
-      <w:r>
-        <w:rPr>
-          <w:rFonts w:ascii="Times New Roman" w:hAnsi="Times New Roman" w:cs="Times New Roman"/>
-          <w:sz w:val="24"/>
-          <w:szCs w:val="24"/>
-        </w:rPr>
-        <w:t>', '</w:t>
-      </w:r>
-      <w:proofErr w:type="spellStart"/>
-      <w:r>
-        <w:rPr>
-          <w:rFonts w:ascii="Times New Roman" w:hAnsi="Times New Roman" w:cs="Times New Roman"/>
-          <w:sz w:val="24"/>
-          <w:szCs w:val="24"/>
-        </w:rPr>
-        <w:t>from_messages</w:t>
-      </w:r>
-      <w:proofErr w:type="spellEnd"/>
-      <w:r>
-        <w:rPr>
-          <w:rFonts w:ascii="Times New Roman" w:hAnsi="Times New Roman" w:cs="Times New Roman"/>
-          <w:sz w:val="24"/>
-          <w:szCs w:val="24"/>
-        </w:rPr>
-        <w:t>', '</w:t>
-      </w:r>
-      <w:proofErr w:type="spellStart"/>
-      <w:r>
-        <w:rPr>
-          <w:rFonts w:ascii="Times New Roman" w:hAnsi="Times New Roman" w:cs="Times New Roman"/>
-          <w:sz w:val="24"/>
-          <w:szCs w:val="24"/>
-        </w:rPr>
-        <w:t>from_this_person_to_poi</w:t>
-      </w:r>
-      <w:proofErr w:type="spellEnd"/>
-      <w:r>
-        <w:rPr>
-          <w:rFonts w:ascii="Times New Roman" w:hAnsi="Times New Roman" w:cs="Times New Roman"/>
-          <w:sz w:val="24"/>
-          <w:szCs w:val="24"/>
-        </w:rPr>
-        <w:t>', '</w:t>
-      </w:r>
-      <w:proofErr w:type="spellStart"/>
-      <w:r>
-        <w:rPr>
-          <w:rFonts w:ascii="Times New Roman" w:hAnsi="Times New Roman" w:cs="Times New Roman"/>
-          <w:sz w:val="24"/>
-          <w:szCs w:val="24"/>
-        </w:rPr>
-        <w:t>shared_receipt_with_poi</w:t>
-      </w:r>
-      <w:proofErr w:type="spellEnd"/>
-      <w:r>
-        <w:rPr>
-          <w:rFonts w:ascii="Times New Roman" w:hAnsi="Times New Roman" w:cs="Times New Roman"/>
-          <w:sz w:val="24"/>
-          <w:szCs w:val="24"/>
-        </w:rPr>
-        <w:t>']</w:t>
-      </w:r>
     </w:p>
     <w:p>
       <w:pPr>
@@ -2754,6 +1945,14 @@
           <w:szCs w:val="24"/>
         </w:rPr>
       </w:pPr>
+      <w:r>
+        <w:rPr>
+          <w:rFonts w:ascii="Times New Roman" w:hAnsi="Times New Roman" w:cs="Times New Roman"/>
+          <w:sz w:val="24"/>
+          <w:szCs w:val="24"/>
+        </w:rPr>
+        <w:t>Fracture selection</w:t>
+      </w:r>
     </w:p>
     <w:p>
       <w:pPr>
@@ -2764,6 +1963,14 @@
           <w:szCs w:val="24"/>
         </w:rPr>
       </w:pPr>
+      <w:r>
+        <w:rPr>
+          <w:rFonts w:ascii="Times New Roman" w:hAnsi="Times New Roman" w:cs="Times New Roman"/>
+          <w:sz w:val="24"/>
+          <w:szCs w:val="24"/>
+        </w:rPr>
+        <w:t>Feature extraction</w:t>
+      </w:r>
     </w:p>
     <w:p>
       <w:pPr>
@@ -2774,13 +1981,49 @@
           <w:szCs w:val="24"/>
         </w:rPr>
       </w:pPr>
-      <w:r>
-        <w:rPr>
-          <w:rFonts w:ascii="Times New Roman" w:hAnsi="Times New Roman" w:cs="Times New Roman"/>
-          <w:sz w:val="24"/>
-          <w:szCs w:val="24"/>
-        </w:rPr>
-        <w:t>Fracture selection</w:t>
+      <w:proofErr w:type="gramStart"/>
+      <w:r>
+        <w:rPr>
+          <w:rFonts w:ascii="Times New Roman" w:hAnsi="Times New Roman" w:cs="Times New Roman"/>
+          <w:sz w:val="24"/>
+          <w:szCs w:val="24"/>
+        </w:rPr>
+        <w:t xml:space="preserve">PCA: </w:t>
+      </w:r>
+      <w:r>
+        <w:rPr>
+          <w:rFonts w:ascii="Times New Roman" w:hAnsi="Times New Roman" w:cs="Times New Roman"/>
+          <w:sz w:val="24"/>
+          <w:szCs w:val="24"/>
+        </w:rPr>
+        <w:t xml:space="preserve">Unsupervised </w:t>
+      </w:r>
+      <w:proofErr w:type="spellStart"/>
+      <w:r>
+        <w:rPr>
+          <w:rFonts w:ascii="Times New Roman" w:hAnsi="Times New Roman" w:cs="Times New Roman"/>
+          <w:sz w:val="24"/>
+          <w:szCs w:val="24"/>
+        </w:rPr>
+        <w:t>Dimentiality</w:t>
+      </w:r>
+      <w:proofErr w:type="spellEnd"/>
+      <w:r>
+        <w:rPr>
+          <w:rFonts w:ascii="Times New Roman" w:hAnsi="Times New Roman" w:cs="Times New Roman"/>
+          <w:sz w:val="24"/>
+          <w:szCs w:val="24"/>
+        </w:rPr>
+        <w:t xml:space="preserve"> reduction.</w:t>
+      </w:r>
+      <w:proofErr w:type="gramEnd"/>
+      <w:r>
+        <w:rPr>
+          <w:rFonts w:ascii="Times New Roman" w:hAnsi="Times New Roman" w:cs="Times New Roman"/>
+          <w:sz w:val="24"/>
+          <w:szCs w:val="24"/>
+        </w:rPr>
+        <w:t xml:space="preserve"> Find features most explaining labels</w:t>
       </w:r>
     </w:p>
     <w:p>
@@ -2792,78 +2035,6 @@
           <w:szCs w:val="24"/>
         </w:rPr>
       </w:pPr>
-      <w:r>
-        <w:rPr>
-          <w:rFonts w:ascii="Times New Roman" w:hAnsi="Times New Roman" w:cs="Times New Roman"/>
-          <w:sz w:val="24"/>
-          <w:szCs w:val="24"/>
-        </w:rPr>
-        <w:t>Feature extraction</w:t>
-      </w:r>
-    </w:p>
-    <w:p>
-      <w:pPr>
-        <w:jc w:val="both"/>
-        <w:rPr>
-          <w:rFonts w:ascii="Times New Roman" w:hAnsi="Times New Roman" w:cs="Times New Roman"/>
-          <w:sz w:val="24"/>
-          <w:szCs w:val="24"/>
-        </w:rPr>
-      </w:pPr>
-      <w:proofErr w:type="gramStart"/>
-      <w:r>
-        <w:rPr>
-          <w:rFonts w:ascii="Times New Roman" w:hAnsi="Times New Roman" w:cs="Times New Roman"/>
-          <w:sz w:val="24"/>
-          <w:szCs w:val="24"/>
-        </w:rPr>
-        <w:t xml:space="preserve">PCA: </w:t>
-      </w:r>
-      <w:r>
-        <w:rPr>
-          <w:rFonts w:ascii="Times New Roman" w:hAnsi="Times New Roman" w:cs="Times New Roman"/>
-          <w:sz w:val="24"/>
-          <w:szCs w:val="24"/>
-        </w:rPr>
-        <w:t xml:space="preserve">Unsupervised </w:t>
-      </w:r>
-      <w:proofErr w:type="spellStart"/>
-      <w:r>
-        <w:rPr>
-          <w:rFonts w:ascii="Times New Roman" w:hAnsi="Times New Roman" w:cs="Times New Roman"/>
-          <w:sz w:val="24"/>
-          <w:szCs w:val="24"/>
-        </w:rPr>
-        <w:t>Dimentiality</w:t>
-      </w:r>
-      <w:proofErr w:type="spellEnd"/>
-      <w:r>
-        <w:rPr>
-          <w:rFonts w:ascii="Times New Roman" w:hAnsi="Times New Roman" w:cs="Times New Roman"/>
-          <w:sz w:val="24"/>
-          <w:szCs w:val="24"/>
-        </w:rPr>
-        <w:t xml:space="preserve"> reduction.</w:t>
-      </w:r>
-      <w:proofErr w:type="gramEnd"/>
-      <w:r>
-        <w:rPr>
-          <w:rFonts w:ascii="Times New Roman" w:hAnsi="Times New Roman" w:cs="Times New Roman"/>
-          <w:sz w:val="24"/>
-          <w:szCs w:val="24"/>
-        </w:rPr>
-        <w:t xml:space="preserve"> Find features most explaining labels</w:t>
-      </w:r>
-    </w:p>
-    <w:p>
-      <w:pPr>
-        <w:jc w:val="both"/>
-        <w:rPr>
-          <w:rFonts w:ascii="Times New Roman" w:hAnsi="Times New Roman" w:cs="Times New Roman"/>
-          <w:sz w:val="24"/>
-          <w:szCs w:val="24"/>
-        </w:rPr>
-      </w:pPr>
       <w:proofErr w:type="gramStart"/>
       <w:r>
         <w:rPr>
@@ -2876,6 +2047,12 @@
       <w:proofErr w:type="gramEnd"/>
     </w:p>
     <w:sectPr>
+      <w:headerReference w:type="even" r:id="rId8"/>
+      <w:headerReference w:type="default" r:id="rId9"/>
+      <w:footerReference w:type="even" r:id="rId10"/>
+      <w:footerReference w:type="default" r:id="rId11"/>
+      <w:headerReference w:type="first" r:id="rId12"/>
+      <w:footerReference w:type="first" r:id="rId13"/>
       <w:pgSz w:w="12240" w:h="15840"/>
       <w:pgMar w:top="1440" w:right="1440" w:bottom="1440" w:left="1440" w:header="720" w:footer="720" w:gutter="0"/>
       <w:cols w:space="720"/>
@@ -2883,6 +2060,122 @@
     </w:sectPr>
   </w:body>
 </w:document>
+</file>
+
+<file path=word/endnotes.xml><?xml version="1.0" encoding="utf-8"?>
+<w:endnotes xmlns:wpc="http://schemas.microsoft.com/office/word/2010/wordprocessingCanvas" xmlns:mc="http://schemas.openxmlformats.org/markup-compatibility/2006" xmlns:o="urn:schemas-microsoft-com:office:office" xmlns:r="http://schemas.openxmlformats.org/officeDocument/2006/relationships" xmlns:m="http://schemas.openxmlformats.org/officeDocument/2006/math" xmlns:v="urn:schemas-microsoft-com:vml" xmlns:wp14="http://schemas.microsoft.com/office/word/2010/wordprocessingDrawing" xmlns:wp="http://schemas.openxmlformats.org/drawingml/2006/wordprocessingDrawing" xmlns:w10="urn:schemas-microsoft-com:office:word" xmlns:w="http://schemas.openxmlformats.org/wordprocessingml/2006/main" xmlns:w14="http://schemas.microsoft.com/office/word/2010/wordml" xmlns:w15="http://schemas.microsoft.com/office/word/2012/wordml" xmlns:wpg="http://schemas.microsoft.com/office/word/2010/wordprocessingGroup" xmlns:wpi="http://schemas.microsoft.com/office/word/2010/wordprocessingInk" xmlns:wne="http://schemas.microsoft.com/office/word/2006/wordml" xmlns:wps="http://schemas.microsoft.com/office/word/2010/wordprocessingShape" mc:Ignorable="w14 w15 wp14">
+  <w:endnote w:type="separator" w:id="-1">
+    <w:p>
+      <w:pPr>
+        <w:spacing w:after="0" w:line="240" w:lineRule="auto"/>
+      </w:pPr>
+      <w:r>
+        <w:separator/>
+      </w:r>
+    </w:p>
+  </w:endnote>
+  <w:endnote w:type="continuationSeparator" w:id="0">
+    <w:p>
+      <w:pPr>
+        <w:spacing w:after="0" w:line="240" w:lineRule="auto"/>
+      </w:pPr>
+      <w:r>
+        <w:continuationSeparator/>
+      </w:r>
+    </w:p>
+  </w:endnote>
+</w:endnotes>
+</file>
+
+<file path=word/footer1.xml><?xml version="1.0" encoding="utf-8"?>
+<w:ftr xmlns:wpc="http://schemas.microsoft.com/office/word/2010/wordprocessingCanvas" xmlns:mc="http://schemas.openxmlformats.org/markup-compatibility/2006" xmlns:o="urn:schemas-microsoft-com:office:office" xmlns:r="http://schemas.openxmlformats.org/officeDocument/2006/relationships" xmlns:m="http://schemas.openxmlformats.org/officeDocument/2006/math" xmlns:v="urn:schemas-microsoft-com:vml" xmlns:wp14="http://schemas.microsoft.com/office/word/2010/wordprocessingDrawing" xmlns:wp="http://schemas.openxmlformats.org/drawingml/2006/wordprocessingDrawing" xmlns:w10="urn:schemas-microsoft-com:office:word" xmlns:w="http://schemas.openxmlformats.org/wordprocessingml/2006/main" xmlns:w14="http://schemas.microsoft.com/office/word/2010/wordml" xmlns:w15="http://schemas.microsoft.com/office/word/2012/wordml" xmlns:wpg="http://schemas.microsoft.com/office/word/2010/wordprocessingGroup" xmlns:wpi="http://schemas.microsoft.com/office/word/2010/wordprocessingInk" xmlns:wne="http://schemas.microsoft.com/office/word/2006/wordml" xmlns:wps="http://schemas.microsoft.com/office/word/2010/wordprocessingShape" mc:Ignorable="w14 w15 wp14">
+  <w:p>
+    <w:pPr>
+      <w:pStyle w:val="Footer"/>
+    </w:pPr>
+  </w:p>
+</w:ftr>
+</file>
+
+<file path=word/footer2.xml><?xml version="1.0" encoding="utf-8"?>
+<w:ftr xmlns:wpc="http://schemas.microsoft.com/office/word/2010/wordprocessingCanvas" xmlns:mc="http://schemas.openxmlformats.org/markup-compatibility/2006" xmlns:o="urn:schemas-microsoft-com:office:office" xmlns:r="http://schemas.openxmlformats.org/officeDocument/2006/relationships" xmlns:m="http://schemas.openxmlformats.org/officeDocument/2006/math" xmlns:v="urn:schemas-microsoft-com:vml" xmlns:wp14="http://schemas.microsoft.com/office/word/2010/wordprocessingDrawing" xmlns:wp="http://schemas.openxmlformats.org/drawingml/2006/wordprocessingDrawing" xmlns:w10="urn:schemas-microsoft-com:office:word" xmlns:w="http://schemas.openxmlformats.org/wordprocessingml/2006/main" xmlns:w14="http://schemas.microsoft.com/office/word/2010/wordml" xmlns:w15="http://schemas.microsoft.com/office/word/2012/wordml" xmlns:wpg="http://schemas.microsoft.com/office/word/2010/wordprocessingGroup" xmlns:wpi="http://schemas.microsoft.com/office/word/2010/wordprocessingInk" xmlns:wne="http://schemas.microsoft.com/office/word/2006/wordml" xmlns:wps="http://schemas.microsoft.com/office/word/2010/wordprocessingShape" mc:Ignorable="w14 w15 wp14">
+  <w:p>
+    <w:pPr>
+      <w:pStyle w:val="Footer"/>
+    </w:pPr>
+  </w:p>
+</w:ftr>
+</file>
+
+<file path=word/footer3.xml><?xml version="1.0" encoding="utf-8"?>
+<w:ftr xmlns:wpc="http://schemas.microsoft.com/office/word/2010/wordprocessingCanvas" xmlns:mc="http://schemas.openxmlformats.org/markup-compatibility/2006" xmlns:o="urn:schemas-microsoft-com:office:office" xmlns:r="http://schemas.openxmlformats.org/officeDocument/2006/relationships" xmlns:m="http://schemas.openxmlformats.org/officeDocument/2006/math" xmlns:v="urn:schemas-microsoft-com:vml" xmlns:wp14="http://schemas.microsoft.com/office/word/2010/wordprocessingDrawing" xmlns:wp="http://schemas.openxmlformats.org/drawingml/2006/wordprocessingDrawing" xmlns:w10="urn:schemas-microsoft-com:office:word" xmlns:w="http://schemas.openxmlformats.org/wordprocessingml/2006/main" xmlns:w14="http://schemas.microsoft.com/office/word/2010/wordml" xmlns:w15="http://schemas.microsoft.com/office/word/2012/wordml" xmlns:wpg="http://schemas.microsoft.com/office/word/2010/wordprocessingGroup" xmlns:wpi="http://schemas.microsoft.com/office/word/2010/wordprocessingInk" xmlns:wne="http://schemas.microsoft.com/office/word/2006/wordml" xmlns:wps="http://schemas.microsoft.com/office/word/2010/wordprocessingShape" mc:Ignorable="w14 w15 wp14">
+  <w:p>
+    <w:pPr>
+      <w:pStyle w:val="Footer"/>
+    </w:pPr>
+  </w:p>
+</w:ftr>
+</file>
+
+<file path=word/footnotes.xml><?xml version="1.0" encoding="utf-8"?>
+<w:footnotes xmlns:wpc="http://schemas.microsoft.com/office/word/2010/wordprocessingCanvas" xmlns:mc="http://schemas.openxmlformats.org/markup-compatibility/2006" xmlns:o="urn:schemas-microsoft-com:office:office" xmlns:r="http://schemas.openxmlformats.org/officeDocument/2006/relationships" xmlns:m="http://schemas.openxmlformats.org/officeDocument/2006/math" xmlns:v="urn:schemas-microsoft-com:vml" xmlns:wp14="http://schemas.microsoft.com/office/word/2010/wordprocessingDrawing" xmlns:wp="http://schemas.openxmlformats.org/drawingml/2006/wordprocessingDrawing" xmlns:w10="urn:schemas-microsoft-com:office:word" xmlns:w="http://schemas.openxmlformats.org/wordprocessingml/2006/main" xmlns:w14="http://schemas.microsoft.com/office/word/2010/wordml" xmlns:w15="http://schemas.microsoft.com/office/word/2012/wordml" xmlns:wpg="http://schemas.microsoft.com/office/word/2010/wordprocessingGroup" xmlns:wpi="http://schemas.microsoft.com/office/word/2010/wordprocessingInk" xmlns:wne="http://schemas.microsoft.com/office/word/2006/wordml" xmlns:wps="http://schemas.microsoft.com/office/word/2010/wordprocessingShape" mc:Ignorable="w14 w15 wp14">
+  <w:footnote w:type="separator" w:id="-1">
+    <w:p>
+      <w:pPr>
+        <w:spacing w:after="0" w:line="240" w:lineRule="auto"/>
+      </w:pPr>
+      <w:r>
+        <w:separator/>
+      </w:r>
+    </w:p>
+  </w:footnote>
+  <w:footnote w:type="continuationSeparator" w:id="0">
+    <w:p>
+      <w:pPr>
+        <w:spacing w:after="0" w:line="240" w:lineRule="auto"/>
+      </w:pPr>
+      <w:r>
+        <w:continuationSeparator/>
+      </w:r>
+    </w:p>
+  </w:footnote>
+</w:footnotes>
+</file>
+
+<file path=word/header1.xml><?xml version="1.0" encoding="utf-8"?>
+<w:hdr xmlns:wpc="http://schemas.microsoft.com/office/word/2010/wordprocessingCanvas" xmlns:mc="http://schemas.openxmlformats.org/markup-compatibility/2006" xmlns:o="urn:schemas-microsoft-com:office:office" xmlns:r="http://schemas.openxmlformats.org/officeDocument/2006/relationships" xmlns:m="http://schemas.openxmlformats.org/officeDocument/2006/math" xmlns:v="urn:schemas-microsoft-com:vml" xmlns:wp14="http://schemas.microsoft.com/office/word/2010/wordprocessingDrawing" xmlns:wp="http://schemas.openxmlformats.org/drawingml/2006/wordprocessingDrawing" xmlns:w10="urn:schemas-microsoft-com:office:word" xmlns:w="http://schemas.openxmlformats.org/wordprocessingml/2006/main" xmlns:w14="http://schemas.microsoft.com/office/word/2010/wordml" xmlns:w15="http://schemas.microsoft.com/office/word/2012/wordml" xmlns:wpg="http://schemas.microsoft.com/office/word/2010/wordprocessingGroup" xmlns:wpi="http://schemas.microsoft.com/office/word/2010/wordprocessingInk" xmlns:wne="http://schemas.microsoft.com/office/word/2006/wordml" xmlns:wps="http://schemas.microsoft.com/office/word/2010/wordprocessingShape" mc:Ignorable="w14 w15 wp14">
+  <w:p>
+    <w:pPr>
+      <w:pStyle w:val="Header"/>
+    </w:pPr>
+  </w:p>
+</w:hdr>
+</file>
+
+<file path=word/header2.xml><?xml version="1.0" encoding="utf-8"?>
+<w:hdr xmlns:wpc="http://schemas.microsoft.com/office/word/2010/wordprocessingCanvas" xmlns:mc="http://schemas.openxmlformats.org/markup-compatibility/2006" xmlns:o="urn:schemas-microsoft-com:office:office" xmlns:r="http://schemas.openxmlformats.org/officeDocument/2006/relationships" xmlns:m="http://schemas.openxmlformats.org/officeDocument/2006/math" xmlns:v="urn:schemas-microsoft-com:vml" xmlns:wp14="http://schemas.microsoft.com/office/word/2010/wordprocessingDrawing" xmlns:wp="http://schemas.openxmlformats.org/drawingml/2006/wordprocessingDrawing" xmlns:w10="urn:schemas-microsoft-com:office:word" xmlns:w="http://schemas.openxmlformats.org/wordprocessingml/2006/main" xmlns:w14="http://schemas.microsoft.com/office/word/2010/wordml" xmlns:w15="http://schemas.microsoft.com/office/word/2012/wordml" xmlns:wpg="http://schemas.microsoft.com/office/word/2010/wordprocessingGroup" xmlns:wpi="http://schemas.microsoft.com/office/word/2010/wordprocessingInk" xmlns:wne="http://schemas.microsoft.com/office/word/2006/wordml" xmlns:wps="http://schemas.microsoft.com/office/word/2010/wordprocessingShape" mc:Ignorable="w14 w15 wp14">
+  <w:p>
+    <w:pPr>
+      <w:pStyle w:val="Header"/>
+      <w:jc w:val="right"/>
+    </w:pPr>
+    <w:bookmarkStart w:id="0" w:name="_GoBack"/>
+    <w:bookmarkEnd w:id="0"/>
+    <w:r>
+      <w:t>By Lasantha Rathnayake</w:t>
+    </w:r>
+  </w:p>
+</w:hdr>
+</file>
+
+<file path=word/header3.xml><?xml version="1.0" encoding="utf-8"?>
+<w:hdr xmlns:wpc="http://schemas.microsoft.com/office/word/2010/wordprocessingCanvas" xmlns:mc="http://schemas.openxmlformats.org/markup-compatibility/2006" xmlns:o="urn:schemas-microsoft-com:office:office" xmlns:r="http://schemas.openxmlformats.org/officeDocument/2006/relationships" xmlns:m="http://schemas.openxmlformats.org/officeDocument/2006/math" xmlns:v="urn:schemas-microsoft-com:vml" xmlns:wp14="http://schemas.microsoft.com/office/word/2010/wordprocessingDrawing" xmlns:wp="http://schemas.openxmlformats.org/drawingml/2006/wordprocessingDrawing" xmlns:w10="urn:schemas-microsoft-com:office:word" xmlns:w="http://schemas.openxmlformats.org/wordprocessingml/2006/main" xmlns:w14="http://schemas.microsoft.com/office/word/2010/wordml" xmlns:w15="http://schemas.microsoft.com/office/word/2012/wordml" xmlns:wpg="http://schemas.microsoft.com/office/word/2010/wordprocessingGroup" xmlns:wpi="http://schemas.microsoft.com/office/word/2010/wordprocessingInk" xmlns:wne="http://schemas.microsoft.com/office/word/2006/wordml" xmlns:wps="http://schemas.microsoft.com/office/word/2010/wordprocessingShape" mc:Ignorable="w14 w15 wp14">
+  <w:p>
+    <w:pPr>
+      <w:pStyle w:val="Header"/>
+    </w:pPr>
+  </w:p>
+</w:hdr>
 </file>
 
 <file path=word/styles.xml><?xml version="1.0" encoding="utf-8"?>
@@ -3328,6 +2621,56 @@
       <w:szCs w:val="18"/>
     </w:rPr>
   </w:style>
+  <w:style w:type="paragraph" w:styleId="Header">
+    <w:name w:val="header"/>
+    <w:basedOn w:val="Normal"/>
+    <w:link w:val="HeaderChar"/>
+    <w:uiPriority w:val="99"/>
+    <w:unhideWhenUsed/>
+    <w:rsid w:val="005466B8"/>
+    <w:pPr>
+      <w:tabs>
+        <w:tab w:val="center" w:pos="4680"/>
+        <w:tab w:val="right" w:pos="9360"/>
+      </w:tabs>
+      <w:spacing w:after="0" w:line="240" w:lineRule="auto"/>
+    </w:pPr>
+  </w:style>
+  <w:style w:type="character" w:customStyle="1" w:styleId="HeaderChar">
+    <w:name w:val="Header Char"/>
+    <w:basedOn w:val="DefaultParagraphFont"/>
+    <w:link w:val="Header"/>
+    <w:uiPriority w:val="99"/>
+    <w:rsid w:val="005466B8"/>
+    <w:rPr>
+      <w:rFonts w:cs="Arial Unicode MS"/>
+    </w:rPr>
+  </w:style>
+  <w:style w:type="paragraph" w:styleId="Footer">
+    <w:name w:val="footer"/>
+    <w:basedOn w:val="Normal"/>
+    <w:link w:val="FooterChar"/>
+    <w:uiPriority w:val="99"/>
+    <w:unhideWhenUsed/>
+    <w:rsid w:val="005466B8"/>
+    <w:pPr>
+      <w:tabs>
+        <w:tab w:val="center" w:pos="4680"/>
+        <w:tab w:val="right" w:pos="9360"/>
+      </w:tabs>
+      <w:spacing w:after="0" w:line="240" w:lineRule="auto"/>
+    </w:pPr>
+  </w:style>
+  <w:style w:type="character" w:customStyle="1" w:styleId="FooterChar">
+    <w:name w:val="Footer Char"/>
+    <w:basedOn w:val="DefaultParagraphFont"/>
+    <w:link w:val="Footer"/>
+    <w:uiPriority w:val="99"/>
+    <w:rsid w:val="005466B8"/>
+    <w:rPr>
+      <w:rFonts w:cs="Arial Unicode MS"/>
+    </w:rPr>
+  </w:style>
 </w:styles>
 </file>
 

</xml_diff>

<commit_message>
Enron email fraud detection - feature selection-completed
</commit_message>
<xml_diff>
--- a/Enron_emails_analysis_project_report.docx
+++ b/Enron_emails_analysis_project_report.docx
@@ -375,7 +375,25 @@
           <w:szCs w:val="24"/>
           <w:shd w:val="clear" w:color="auto" w:fill="FFFFFF"/>
         </w:rPr>
-        <w:t>Among them for the preliminary exploration, following list of features selected.</w:t>
+        <w:t>Among them for the preliminary exploration, following list of features selected</w:t>
+      </w:r>
+      <w:r>
+        <w:rPr>
+          <w:rFonts w:ascii="Times New Roman" w:hAnsi="Times New Roman" w:cs="Times New Roman"/>
+          <w:sz w:val="24"/>
+          <w:szCs w:val="24"/>
+          <w:shd w:val="clear" w:color="auto" w:fill="FFFFFF"/>
+        </w:rPr>
+        <w:t xml:space="preserve"> based on intuition</w:t>
+      </w:r>
+      <w:r>
+        <w:rPr>
+          <w:rFonts w:ascii="Times New Roman" w:hAnsi="Times New Roman" w:cs="Times New Roman"/>
+          <w:sz w:val="24"/>
+          <w:szCs w:val="24"/>
+          <w:shd w:val="clear" w:color="auto" w:fill="FFFFFF"/>
+        </w:rPr>
+        <w:t>.</w:t>
       </w:r>
       <w:r>
         <w:rPr>
@@ -394,7 +412,25 @@
           <w:szCs w:val="24"/>
           <w:shd w:val="clear" w:color="auto" w:fill="FFFFFF"/>
         </w:rPr>
-        <w:t>will be reduced</w:t>
+        <w:t xml:space="preserve">will be </w:t>
+      </w:r>
+      <w:r>
+        <w:rPr>
+          <w:rFonts w:ascii="Times New Roman" w:hAnsi="Times New Roman" w:cs="Times New Roman"/>
+          <w:sz w:val="24"/>
+          <w:szCs w:val="24"/>
+          <w:shd w:val="clear" w:color="auto" w:fill="FFFFFF"/>
+        </w:rPr>
+        <w:t xml:space="preserve">further </w:t>
+      </w:r>
+      <w:r>
+        <w:rPr>
+          <w:rFonts w:ascii="Times New Roman" w:hAnsi="Times New Roman" w:cs="Times New Roman"/>
+          <w:sz w:val="24"/>
+          <w:szCs w:val="24"/>
+          <w:shd w:val="clear" w:color="auto" w:fill="FFFFFF"/>
+        </w:rPr>
+        <w:t>reduced</w:t>
       </w:r>
       <w:proofErr w:type="gramEnd"/>
       <w:r>
@@ -576,61 +612,7 @@
           <w:sz w:val="24"/>
           <w:szCs w:val="24"/>
         </w:rPr>
-        <w:t xml:space="preserve">',  </w:t>
-      </w:r>
-      <w:proofErr w:type="spellStart"/>
-      <w:r>
-        <w:rPr>
-          <w:rFonts w:ascii="Times New Roman" w:hAnsi="Times New Roman" w:cs="Times New Roman"/>
-          <w:sz w:val="24"/>
-          <w:szCs w:val="24"/>
-        </w:rPr>
-        <w:t>from_poi_to_this_person</w:t>
-      </w:r>
-      <w:proofErr w:type="spellEnd"/>
-      <w:r>
-        <w:rPr>
-          <w:rFonts w:ascii="Times New Roman" w:hAnsi="Times New Roman" w:cs="Times New Roman"/>
-          <w:sz w:val="24"/>
-          <w:szCs w:val="24"/>
-        </w:rPr>
-        <w:t>', '</w:t>
-      </w:r>
-      <w:proofErr w:type="spellStart"/>
-      <w:r>
-        <w:rPr>
-          <w:rFonts w:ascii="Times New Roman" w:hAnsi="Times New Roman" w:cs="Times New Roman"/>
-          <w:sz w:val="24"/>
-          <w:szCs w:val="24"/>
-        </w:rPr>
-        <w:t>from_messages</w:t>
-      </w:r>
-      <w:proofErr w:type="spellEnd"/>
-      <w:r>
-        <w:rPr>
-          <w:rFonts w:ascii="Times New Roman" w:hAnsi="Times New Roman" w:cs="Times New Roman"/>
-          <w:sz w:val="24"/>
-          <w:szCs w:val="24"/>
-        </w:rPr>
-        <w:t>', '</w:t>
-      </w:r>
-      <w:proofErr w:type="spellStart"/>
-      <w:r>
-        <w:rPr>
-          <w:rFonts w:ascii="Times New Roman" w:hAnsi="Times New Roman" w:cs="Times New Roman"/>
-          <w:sz w:val="24"/>
-          <w:szCs w:val="24"/>
-        </w:rPr>
-        <w:t>from_this_person_to_poi</w:t>
-      </w:r>
-      <w:proofErr w:type="spellEnd"/>
-      <w:r>
-        <w:rPr>
-          <w:rFonts w:ascii="Times New Roman" w:hAnsi="Times New Roman" w:cs="Times New Roman"/>
-          <w:sz w:val="24"/>
-          <w:szCs w:val="24"/>
-        </w:rPr>
-        <w:t>', '</w:t>
+        <w:t>',  from_poi_to_this_person', 'from_messages', 'from_this_person_to_poi', '</w:t>
       </w:r>
       <w:proofErr w:type="spellStart"/>
       <w:r>
@@ -1953,6 +1935,14 @@
         </w:rPr>
         <w:t>Fracture selection</w:t>
       </w:r>
+      <w:r>
+        <w:rPr>
+          <w:rFonts w:ascii="Times New Roman" w:hAnsi="Times New Roman" w:cs="Times New Roman"/>
+          <w:sz w:val="24"/>
+          <w:szCs w:val="24"/>
+        </w:rPr>
+        <w:t xml:space="preserve"> and reduction</w:t>
+      </w:r>
     </w:p>
     <w:p>
       <w:pPr>
@@ -1969,7 +1959,195 @@
           <w:sz w:val="24"/>
           <w:szCs w:val="24"/>
         </w:rPr>
-        <w:t>Feature extraction</w:t>
+        <w:t xml:space="preserve">The selected features (see the feature-list above) </w:t>
+      </w:r>
+      <w:proofErr w:type="gramStart"/>
+      <w:r>
+        <w:rPr>
+          <w:rFonts w:ascii="Times New Roman" w:hAnsi="Times New Roman" w:cs="Times New Roman"/>
+          <w:sz w:val="24"/>
+          <w:szCs w:val="24"/>
+        </w:rPr>
+        <w:t>can be further reduced</w:t>
+      </w:r>
+      <w:proofErr w:type="gramEnd"/>
+      <w:r>
+        <w:rPr>
+          <w:rFonts w:ascii="Times New Roman" w:hAnsi="Times New Roman" w:cs="Times New Roman"/>
+          <w:sz w:val="24"/>
+          <w:szCs w:val="24"/>
+        </w:rPr>
+        <w:t xml:space="preserve">. </w:t>
+      </w:r>
+      <w:r>
+        <w:rPr>
+          <w:rFonts w:ascii="Times New Roman" w:hAnsi="Times New Roman" w:cs="Times New Roman"/>
+          <w:sz w:val="24"/>
+          <w:szCs w:val="24"/>
+        </w:rPr>
+        <w:t>Therefore, i</w:t>
+      </w:r>
+      <w:r>
+        <w:rPr>
+          <w:rFonts w:ascii="Times New Roman" w:hAnsi="Times New Roman" w:cs="Times New Roman"/>
+          <w:sz w:val="24"/>
+          <w:szCs w:val="24"/>
+        </w:rPr>
+        <w:t xml:space="preserve">n order to </w:t>
+      </w:r>
+      <w:r>
+        <w:rPr>
+          <w:rFonts w:ascii="Times New Roman" w:hAnsi="Times New Roman" w:cs="Times New Roman"/>
+          <w:sz w:val="24"/>
+          <w:szCs w:val="24"/>
+        </w:rPr>
+        <w:t>reduce</w:t>
+      </w:r>
+      <w:r>
+        <w:rPr>
+          <w:rFonts w:ascii="Times New Roman" w:hAnsi="Times New Roman" w:cs="Times New Roman"/>
+          <w:sz w:val="24"/>
+          <w:szCs w:val="24"/>
+        </w:rPr>
+        <w:t xml:space="preserve"> number</w:t>
+      </w:r>
+      <w:r>
+        <w:rPr>
+          <w:rFonts w:ascii="Times New Roman" w:hAnsi="Times New Roman" w:cs="Times New Roman"/>
+          <w:sz w:val="24"/>
+          <w:szCs w:val="24"/>
+        </w:rPr>
+        <w:t xml:space="preserve"> of features</w:t>
+      </w:r>
+      <w:r>
+        <w:rPr>
+          <w:rFonts w:ascii="Times New Roman" w:hAnsi="Times New Roman" w:cs="Times New Roman"/>
+          <w:sz w:val="24"/>
+          <w:szCs w:val="24"/>
+        </w:rPr>
+        <w:t xml:space="preserve"> and </w:t>
+      </w:r>
+      <w:r>
+        <w:rPr>
+          <w:rFonts w:ascii="Times New Roman" w:hAnsi="Times New Roman" w:cs="Times New Roman"/>
+          <w:sz w:val="24"/>
+          <w:szCs w:val="24"/>
+        </w:rPr>
+        <w:t>standardized the features</w:t>
+      </w:r>
+      <w:r>
+        <w:rPr>
+          <w:rFonts w:ascii="Times New Roman" w:hAnsi="Times New Roman" w:cs="Times New Roman"/>
+          <w:sz w:val="24"/>
+          <w:szCs w:val="24"/>
+        </w:rPr>
+        <w:t xml:space="preserve">, two </w:t>
+      </w:r>
+      <w:r>
+        <w:rPr>
+          <w:rFonts w:ascii="Times New Roman" w:hAnsi="Times New Roman" w:cs="Times New Roman"/>
+          <w:sz w:val="24"/>
+          <w:szCs w:val="24"/>
+        </w:rPr>
+        <w:t>new</w:t>
+      </w:r>
+      <w:r>
+        <w:rPr>
+          <w:rFonts w:ascii="Times New Roman" w:hAnsi="Times New Roman" w:cs="Times New Roman"/>
+          <w:sz w:val="24"/>
+          <w:szCs w:val="24"/>
+        </w:rPr>
+        <w:t xml:space="preserve"> features </w:t>
+      </w:r>
+      <w:proofErr w:type="gramStart"/>
+      <w:r>
+        <w:rPr>
+          <w:rFonts w:ascii="Times New Roman" w:hAnsi="Times New Roman" w:cs="Times New Roman"/>
+          <w:sz w:val="24"/>
+          <w:szCs w:val="24"/>
+        </w:rPr>
+        <w:t>were created</w:t>
+      </w:r>
+      <w:proofErr w:type="gramEnd"/>
+      <w:r>
+        <w:rPr>
+          <w:rFonts w:ascii="Times New Roman" w:hAnsi="Times New Roman" w:cs="Times New Roman"/>
+          <w:sz w:val="24"/>
+          <w:szCs w:val="24"/>
+        </w:rPr>
+        <w:t xml:space="preserve"> </w:t>
+      </w:r>
+      <w:r>
+        <w:rPr>
+          <w:rFonts w:ascii="Times New Roman" w:hAnsi="Times New Roman" w:cs="Times New Roman"/>
+          <w:sz w:val="24"/>
+          <w:szCs w:val="24"/>
+        </w:rPr>
+        <w:t>(see</w:t>
+      </w:r>
+      <w:r>
+        <w:rPr>
+          <w:rFonts w:ascii="Times New Roman" w:hAnsi="Times New Roman" w:cs="Times New Roman"/>
+          <w:sz w:val="24"/>
+          <w:szCs w:val="24"/>
+        </w:rPr>
+        <w:t xml:space="preserve"> the following equation</w:t>
+      </w:r>
+      <w:r>
+        <w:rPr>
+          <w:rFonts w:ascii="Times New Roman" w:hAnsi="Times New Roman" w:cs="Times New Roman"/>
+          <w:sz w:val="24"/>
+          <w:szCs w:val="24"/>
+        </w:rPr>
+        <w:t>s</w:t>
+      </w:r>
+      <w:r>
+        <w:rPr>
+          <w:rFonts w:ascii="Times New Roman" w:hAnsi="Times New Roman" w:cs="Times New Roman"/>
+          <w:sz w:val="24"/>
+          <w:szCs w:val="24"/>
+        </w:rPr>
+        <w:t>)</w:t>
+      </w:r>
+      <w:r>
+        <w:rPr>
+          <w:rFonts w:ascii="Times New Roman" w:hAnsi="Times New Roman" w:cs="Times New Roman"/>
+          <w:sz w:val="24"/>
+          <w:szCs w:val="24"/>
+        </w:rPr>
+        <w:t xml:space="preserve"> </w:t>
+      </w:r>
+      <w:r>
+        <w:rPr>
+          <w:rFonts w:ascii="Times New Roman" w:hAnsi="Times New Roman" w:cs="Times New Roman"/>
+          <w:sz w:val="24"/>
+          <w:szCs w:val="24"/>
+        </w:rPr>
+        <w:t>using four</w:t>
+      </w:r>
+      <w:r>
+        <w:rPr>
+          <w:rFonts w:ascii="Times New Roman" w:hAnsi="Times New Roman" w:cs="Times New Roman"/>
+          <w:sz w:val="24"/>
+          <w:szCs w:val="24"/>
+        </w:rPr>
+        <w:t xml:space="preserve"> </w:t>
+      </w:r>
+      <w:r>
+        <w:rPr>
+          <w:rFonts w:ascii="Times New Roman" w:hAnsi="Times New Roman" w:cs="Times New Roman"/>
+          <w:sz w:val="24"/>
+          <w:szCs w:val="24"/>
+        </w:rPr>
+        <w:t xml:space="preserve">features of </w:t>
+      </w:r>
+      <w:r>
+        <w:rPr>
+          <w:rFonts w:ascii="Times New Roman" w:hAnsi="Times New Roman" w:cs="Times New Roman"/>
+          <w:sz w:val="24"/>
+          <w:szCs w:val="24"/>
+        </w:rPr>
+        <w:t>incoming and outgoing emails.</w:t>
       </w:r>
     </w:p>
     <w:p>
@@ -1981,49 +2159,40 @@
           <w:szCs w:val="24"/>
         </w:rPr>
       </w:pPr>
-      <w:proofErr w:type="gramStart"/>
-      <w:r>
-        <w:rPr>
-          <w:rFonts w:ascii="Times New Roman" w:hAnsi="Times New Roman" w:cs="Times New Roman"/>
-          <w:sz w:val="24"/>
-          <w:szCs w:val="24"/>
-        </w:rPr>
-        <w:t xml:space="preserve">PCA: </w:t>
-      </w:r>
-      <w:r>
-        <w:rPr>
-          <w:rFonts w:ascii="Times New Roman" w:hAnsi="Times New Roman" w:cs="Times New Roman"/>
-          <w:sz w:val="24"/>
-          <w:szCs w:val="24"/>
-        </w:rPr>
-        <w:t xml:space="preserve">Unsupervised </w:t>
-      </w:r>
-      <w:proofErr w:type="spellStart"/>
-      <w:r>
-        <w:rPr>
-          <w:rFonts w:ascii="Times New Roman" w:hAnsi="Times New Roman" w:cs="Times New Roman"/>
-          <w:sz w:val="24"/>
-          <w:szCs w:val="24"/>
-        </w:rPr>
-        <w:t>Dimentiality</w:t>
-      </w:r>
-      <w:proofErr w:type="spellEnd"/>
-      <w:r>
-        <w:rPr>
-          <w:rFonts w:ascii="Times New Roman" w:hAnsi="Times New Roman" w:cs="Times New Roman"/>
-          <w:sz w:val="24"/>
-          <w:szCs w:val="24"/>
-        </w:rPr>
-        <w:t xml:space="preserve"> reduction.</w:t>
-      </w:r>
-      <w:proofErr w:type="gramEnd"/>
-      <w:r>
-        <w:rPr>
-          <w:rFonts w:ascii="Times New Roman" w:hAnsi="Times New Roman" w:cs="Times New Roman"/>
-          <w:sz w:val="24"/>
-          <w:szCs w:val="24"/>
-        </w:rPr>
-        <w:t xml:space="preserve"> Find features most explaining labels</w:t>
+      <w:r>
+        <w:rPr>
+          <w:rFonts w:ascii="Times New Roman" w:hAnsi="Times New Roman" w:cs="Times New Roman"/>
+          <w:sz w:val="24"/>
+          <w:szCs w:val="24"/>
+        </w:rPr>
+        <w:t xml:space="preserve">from_this_person_to_poi </w:t>
+      </w:r>
+      <w:r>
+        <w:rPr>
+          <w:rFonts w:ascii="Times New Roman" w:hAnsi="Times New Roman" w:cs="Times New Roman"/>
+          <w:sz w:val="24"/>
+          <w:szCs w:val="24"/>
+        </w:rPr>
+        <w:t xml:space="preserve">_ratio </w:t>
+      </w:r>
+      <w:r>
+        <w:rPr>
+          <w:rFonts w:ascii="Times New Roman" w:hAnsi="Times New Roman" w:cs="Times New Roman"/>
+          <w:sz w:val="24"/>
+          <w:szCs w:val="24"/>
+        </w:rPr>
+        <w:t>= from_this_person_to_poi /</w:t>
+      </w:r>
+      <w:r>
+        <w:t xml:space="preserve"> </w:t>
+      </w:r>
+      <w:r>
+        <w:rPr>
+          <w:rFonts w:ascii="Times New Roman" w:hAnsi="Times New Roman" w:cs="Times New Roman"/>
+          <w:sz w:val="24"/>
+          <w:szCs w:val="24"/>
+        </w:rPr>
+        <w:t>from_messages</w:t>
       </w:r>
     </w:p>
     <w:p>
@@ -2035,6 +2204,1123 @@
           <w:szCs w:val="24"/>
         </w:rPr>
       </w:pPr>
+      <w:r>
+        <w:rPr>
+          <w:rFonts w:ascii="Times New Roman" w:hAnsi="Times New Roman" w:cs="Times New Roman"/>
+          <w:sz w:val="24"/>
+          <w:szCs w:val="24"/>
+        </w:rPr>
+        <w:t xml:space="preserve">from_poi_to_this_person </w:t>
+      </w:r>
+      <w:r>
+        <w:rPr>
+          <w:rFonts w:ascii="Times New Roman" w:hAnsi="Times New Roman" w:cs="Times New Roman"/>
+          <w:sz w:val="24"/>
+          <w:szCs w:val="24"/>
+        </w:rPr>
+        <w:t xml:space="preserve">_ratio </w:t>
+      </w:r>
+      <w:r>
+        <w:rPr>
+          <w:rFonts w:ascii="Times New Roman" w:hAnsi="Times New Roman" w:cs="Times New Roman"/>
+          <w:sz w:val="24"/>
+          <w:szCs w:val="24"/>
+        </w:rPr>
+        <w:t xml:space="preserve">= </w:t>
+      </w:r>
+      <w:r>
+        <w:rPr>
+          <w:rFonts w:ascii="Times New Roman" w:hAnsi="Times New Roman" w:cs="Times New Roman"/>
+          <w:sz w:val="24"/>
+          <w:szCs w:val="24"/>
+        </w:rPr>
+        <w:t>from_poi_to_this_person</w:t>
+      </w:r>
+      <w:r>
+        <w:rPr>
+          <w:rFonts w:ascii="Times New Roman" w:hAnsi="Times New Roman" w:cs="Times New Roman"/>
+          <w:sz w:val="24"/>
+          <w:szCs w:val="24"/>
+        </w:rPr>
+        <w:t xml:space="preserve"> /</w:t>
+      </w:r>
+      <w:r>
+        <w:t xml:space="preserve"> </w:t>
+      </w:r>
+      <w:proofErr w:type="spellStart"/>
+      <w:r>
+        <w:rPr>
+          <w:rFonts w:ascii="Times New Roman" w:hAnsi="Times New Roman" w:cs="Times New Roman"/>
+          <w:sz w:val="24"/>
+          <w:szCs w:val="24"/>
+        </w:rPr>
+        <w:t>to_messages</w:t>
+      </w:r>
+      <w:proofErr w:type="spellEnd"/>
+    </w:p>
+    <w:p>
+      <w:pPr>
+        <w:jc w:val="both"/>
+        <w:rPr>
+          <w:rFonts w:ascii="Times New Roman" w:hAnsi="Times New Roman" w:cs="Times New Roman"/>
+          <w:sz w:val="24"/>
+          <w:szCs w:val="24"/>
+        </w:rPr>
+      </w:pPr>
+      <w:r>
+        <w:rPr>
+          <w:rFonts w:ascii="Times New Roman" w:hAnsi="Times New Roman" w:cs="Times New Roman"/>
+          <w:sz w:val="24"/>
+          <w:szCs w:val="24"/>
+        </w:rPr>
+        <w:t xml:space="preserve">The engineered two features are explaining how the relationship between two people involved is. </w:t>
+      </w:r>
+      <w:r>
+        <w:rPr>
+          <w:rFonts w:ascii="Times New Roman" w:hAnsi="Times New Roman" w:cs="Times New Roman"/>
+          <w:sz w:val="24"/>
+          <w:szCs w:val="24"/>
+        </w:rPr>
+        <w:t xml:space="preserve">Higher the value of new features represent a higher the relationship between persons. However, the prediction is accurate if the persons have higher email exchange rate. </w:t>
+      </w:r>
+    </w:p>
+    <w:p>
+      <w:pPr>
+        <w:jc w:val="both"/>
+        <w:rPr>
+          <w:rFonts w:ascii="Times New Roman" w:hAnsi="Times New Roman" w:cs="Times New Roman"/>
+          <w:sz w:val="24"/>
+          <w:szCs w:val="24"/>
+        </w:rPr>
+      </w:pPr>
+      <w:r>
+        <w:rPr>
+          <w:rFonts w:ascii="Times New Roman" w:hAnsi="Times New Roman" w:cs="Times New Roman"/>
+          <w:sz w:val="24"/>
+          <w:szCs w:val="24"/>
+        </w:rPr>
+        <w:t>After this adjustment following is the new list of features.</w:t>
+      </w:r>
+    </w:p>
+    <w:p>
+      <w:pPr>
+        <w:ind w:left="720" w:hanging="720"/>
+        <w:rPr>
+          <w:rFonts w:ascii="Times New Roman" w:hAnsi="Times New Roman" w:cs="Times New Roman"/>
+          <w:sz w:val="24"/>
+          <w:szCs w:val="24"/>
+        </w:rPr>
+      </w:pPr>
+      <w:proofErr w:type="spellStart"/>
+      <w:r>
+        <w:rPr>
+          <w:rFonts w:ascii="Times New Roman" w:hAnsi="Times New Roman" w:cs="Times New Roman"/>
+          <w:sz w:val="24"/>
+          <w:szCs w:val="24"/>
+        </w:rPr>
+        <w:t>features_list</w:t>
+      </w:r>
+      <w:proofErr w:type="spellEnd"/>
+      <w:r>
+        <w:rPr>
+          <w:rFonts w:ascii="Times New Roman" w:hAnsi="Times New Roman" w:cs="Times New Roman"/>
+          <w:sz w:val="24"/>
+          <w:szCs w:val="24"/>
+        </w:rPr>
+        <w:t xml:space="preserve"> = ['poi', 'salary', '</w:t>
+      </w:r>
+      <w:proofErr w:type="spellStart"/>
+      <w:r>
+        <w:rPr>
+          <w:rFonts w:ascii="Times New Roman" w:hAnsi="Times New Roman" w:cs="Times New Roman"/>
+          <w:sz w:val="24"/>
+          <w:szCs w:val="24"/>
+        </w:rPr>
+        <w:t>total_payments</w:t>
+      </w:r>
+      <w:proofErr w:type="spellEnd"/>
+      <w:r>
+        <w:rPr>
+          <w:rFonts w:ascii="Times New Roman" w:hAnsi="Times New Roman" w:cs="Times New Roman"/>
+          <w:sz w:val="24"/>
+          <w:szCs w:val="24"/>
+        </w:rPr>
+        <w:t>', 'bonus', '</w:t>
+      </w:r>
+      <w:proofErr w:type="spellStart"/>
+      <w:r>
+        <w:rPr>
+          <w:rFonts w:ascii="Times New Roman" w:hAnsi="Times New Roman" w:cs="Times New Roman"/>
+          <w:sz w:val="24"/>
+          <w:szCs w:val="24"/>
+        </w:rPr>
+        <w:t>deferred_income</w:t>
+      </w:r>
+      <w:proofErr w:type="spellEnd"/>
+      <w:r>
+        <w:rPr>
+          <w:rFonts w:ascii="Times New Roman" w:hAnsi="Times New Roman" w:cs="Times New Roman"/>
+          <w:sz w:val="24"/>
+          <w:szCs w:val="24"/>
+        </w:rPr>
+        <w:t>', 'expenses',  '</w:t>
+      </w:r>
+      <w:proofErr w:type="spellStart"/>
+      <w:r>
+        <w:rPr>
+          <w:rFonts w:ascii="Times New Roman" w:hAnsi="Times New Roman" w:cs="Times New Roman"/>
+          <w:sz w:val="24"/>
+          <w:szCs w:val="24"/>
+        </w:rPr>
+        <w:t>shared_receipt_with_poi</w:t>
+      </w:r>
+      <w:proofErr w:type="spellEnd"/>
+      <w:r>
+        <w:rPr>
+          <w:rFonts w:ascii="Times New Roman" w:hAnsi="Times New Roman" w:cs="Times New Roman"/>
+          <w:sz w:val="24"/>
+          <w:szCs w:val="24"/>
+        </w:rPr>
+        <w:t>',</w:t>
+      </w:r>
+      <w:r>
+        <w:rPr>
+          <w:rFonts w:ascii="Times New Roman" w:hAnsi="Times New Roman" w:cs="Times New Roman"/>
+          <w:sz w:val="24"/>
+          <w:szCs w:val="24"/>
+        </w:rPr>
+        <w:t xml:space="preserve"> </w:t>
+      </w:r>
+      <w:r>
+        <w:rPr>
+          <w:rFonts w:ascii="Times New Roman" w:hAnsi="Times New Roman" w:cs="Times New Roman"/>
+          <w:b/>
+          <w:bCs/>
+          <w:sz w:val="24"/>
+          <w:szCs w:val="24"/>
+        </w:rPr>
+        <w:t>from_this_person_to_poi _ratio</w:t>
+      </w:r>
+      <w:r>
+        <w:rPr>
+          <w:rFonts w:ascii="Times New Roman" w:hAnsi="Times New Roman" w:cs="Times New Roman"/>
+          <w:b/>
+          <w:bCs/>
+          <w:sz w:val="24"/>
+          <w:szCs w:val="24"/>
+        </w:rPr>
+        <w:t>’</w:t>
+      </w:r>
+      <w:r>
+        <w:rPr>
+          <w:rFonts w:ascii="Times New Roman" w:hAnsi="Times New Roman" w:cs="Times New Roman"/>
+          <w:b/>
+          <w:bCs/>
+          <w:sz w:val="24"/>
+          <w:szCs w:val="24"/>
+        </w:rPr>
+        <w:t xml:space="preserve">, </w:t>
+      </w:r>
+      <w:r>
+        <w:rPr>
+          <w:rFonts w:ascii="Times New Roman" w:hAnsi="Times New Roman" w:cs="Times New Roman"/>
+          <w:b/>
+          <w:bCs/>
+          <w:sz w:val="24"/>
+          <w:szCs w:val="24"/>
+        </w:rPr>
+        <w:t xml:space="preserve"> ‘</w:t>
+      </w:r>
+      <w:r>
+        <w:rPr>
+          <w:rFonts w:ascii="Times New Roman" w:hAnsi="Times New Roman" w:cs="Times New Roman"/>
+          <w:b/>
+          <w:bCs/>
+          <w:sz w:val="24"/>
+          <w:szCs w:val="24"/>
+        </w:rPr>
+        <w:t>from_poi_to_this_person _ratio</w:t>
+      </w:r>
+      <w:r>
+        <w:rPr>
+          <w:rFonts w:ascii="Times New Roman" w:hAnsi="Times New Roman" w:cs="Times New Roman"/>
+          <w:b/>
+          <w:bCs/>
+          <w:sz w:val="24"/>
+          <w:szCs w:val="24"/>
+        </w:rPr>
+        <w:t>’</w:t>
+      </w:r>
+      <w:r>
+        <w:rPr>
+          <w:rFonts w:ascii="Times New Roman" w:hAnsi="Times New Roman" w:cs="Times New Roman"/>
+          <w:sz w:val="24"/>
+          <w:szCs w:val="24"/>
+        </w:rPr>
+        <w:t>]</w:t>
+      </w:r>
+    </w:p>
+    <w:p>
+      <w:pPr>
+        <w:jc w:val="both"/>
+        <w:rPr>
+          <w:rFonts w:ascii="Times New Roman" w:hAnsi="Times New Roman" w:cs="Times New Roman"/>
+          <w:sz w:val="24"/>
+          <w:szCs w:val="24"/>
+        </w:rPr>
+      </w:pPr>
+      <w:r>
+        <w:rPr>
+          <w:rFonts w:ascii="Times New Roman" w:hAnsi="Times New Roman" w:cs="Times New Roman"/>
+          <w:sz w:val="24"/>
+          <w:szCs w:val="24"/>
+        </w:rPr>
+        <w:t xml:space="preserve">In order to compare features, the selected features were scaled using </w:t>
+      </w:r>
+      <w:proofErr w:type="spellStart"/>
+      <w:r>
+        <w:rPr>
+          <w:rFonts w:ascii="Times New Roman" w:hAnsi="Times New Roman" w:cs="Times New Roman"/>
+          <w:sz w:val="24"/>
+          <w:szCs w:val="24"/>
+        </w:rPr>
+        <w:t>StandardScaler</w:t>
+      </w:r>
+      <w:proofErr w:type="spellEnd"/>
+      <w:r>
+        <w:rPr>
+          <w:rFonts w:ascii="Times New Roman" w:hAnsi="Times New Roman" w:cs="Times New Roman"/>
+          <w:sz w:val="24"/>
+          <w:szCs w:val="24"/>
+        </w:rPr>
+        <w:t xml:space="preserve"> function from </w:t>
+      </w:r>
+      <w:proofErr w:type="spellStart"/>
+      <w:r>
+        <w:rPr>
+          <w:rFonts w:ascii="Times New Roman" w:hAnsi="Times New Roman" w:cs="Times New Roman"/>
+          <w:sz w:val="24"/>
+          <w:szCs w:val="24"/>
+        </w:rPr>
+        <w:t>sklearn.preprocess</w:t>
+      </w:r>
+      <w:r>
+        <w:rPr>
+          <w:rFonts w:ascii="Times New Roman" w:hAnsi="Times New Roman" w:cs="Times New Roman"/>
+          <w:sz w:val="24"/>
+          <w:szCs w:val="24"/>
+        </w:rPr>
+        <w:t>ing</w:t>
+      </w:r>
+      <w:proofErr w:type="spellEnd"/>
+      <w:r>
+        <w:rPr>
+          <w:rFonts w:ascii="Times New Roman" w:hAnsi="Times New Roman" w:cs="Times New Roman"/>
+          <w:sz w:val="24"/>
+          <w:szCs w:val="24"/>
+        </w:rPr>
+        <w:t xml:space="preserve"> </w:t>
+      </w:r>
+      <w:r>
+        <w:rPr>
+          <w:rFonts w:ascii="Times New Roman" w:hAnsi="Times New Roman" w:cs="Times New Roman"/>
+          <w:sz w:val="24"/>
+          <w:szCs w:val="24"/>
+        </w:rPr>
+        <w:t>module</w:t>
+      </w:r>
+      <w:r>
+        <w:rPr>
+          <w:rFonts w:ascii="Times New Roman" w:hAnsi="Times New Roman" w:cs="Times New Roman"/>
+          <w:sz w:val="24"/>
+          <w:szCs w:val="24"/>
+        </w:rPr>
+        <w:t xml:space="preserve">. </w:t>
+      </w:r>
+      <w:r>
+        <w:rPr>
+          <w:rFonts w:ascii="Times New Roman" w:hAnsi="Times New Roman" w:cs="Times New Roman"/>
+          <w:sz w:val="24"/>
+          <w:szCs w:val="24"/>
+        </w:rPr>
+        <w:t xml:space="preserve">After this step, the relative </w:t>
+      </w:r>
+      <w:r>
+        <w:rPr>
+          <w:rFonts w:ascii="Times New Roman" w:hAnsi="Times New Roman" w:cs="Times New Roman"/>
+          <w:sz w:val="24"/>
+          <w:szCs w:val="24"/>
+        </w:rPr>
+        <w:t>importance of features was</w:t>
+      </w:r>
+      <w:r>
+        <w:rPr>
+          <w:rFonts w:ascii="Times New Roman" w:hAnsi="Times New Roman" w:cs="Times New Roman"/>
+          <w:sz w:val="24"/>
+          <w:szCs w:val="24"/>
+        </w:rPr>
+        <w:t xml:space="preserve"> calculated using </w:t>
+      </w:r>
+      <w:proofErr w:type="spellStart"/>
+      <w:r>
+        <w:rPr>
+          <w:rFonts w:ascii="Times New Roman" w:hAnsi="Times New Roman" w:cs="Times New Roman"/>
+          <w:sz w:val="24"/>
+          <w:szCs w:val="24"/>
+        </w:rPr>
+        <w:t>sklea</w:t>
+      </w:r>
+      <w:r>
+        <w:rPr>
+          <w:rFonts w:ascii="Times New Roman" w:hAnsi="Times New Roman" w:cs="Times New Roman"/>
+          <w:sz w:val="24"/>
+          <w:szCs w:val="24"/>
+        </w:rPr>
+        <w:t>rn.ensemble.</w:t>
+      </w:r>
+      <w:r>
+        <w:rPr>
+          <w:rFonts w:ascii="Times New Roman" w:hAnsi="Times New Roman" w:cs="Times New Roman"/>
+          <w:sz w:val="24"/>
+          <w:szCs w:val="24"/>
+        </w:rPr>
+        <w:t>ExtraTreesClassifier</w:t>
+      </w:r>
+      <w:proofErr w:type="spellEnd"/>
+      <w:r>
+        <w:rPr>
+          <w:rFonts w:ascii="Times New Roman" w:hAnsi="Times New Roman" w:cs="Times New Roman"/>
+          <w:sz w:val="24"/>
+          <w:szCs w:val="24"/>
+        </w:rPr>
+        <w:t xml:space="preserve"> module.</w:t>
+      </w:r>
+    </w:p>
+    <w:p>
+      <w:pPr>
+        <w:jc w:val="both"/>
+        <w:rPr>
+          <w:rFonts w:ascii="Times New Roman" w:hAnsi="Times New Roman" w:cs="Times New Roman"/>
+          <w:sz w:val="24"/>
+          <w:szCs w:val="24"/>
+        </w:rPr>
+      </w:pPr>
+      <w:r>
+        <w:rPr>
+          <w:rFonts w:ascii="Times New Roman" w:hAnsi="Times New Roman" w:cs="Times New Roman"/>
+          <w:sz w:val="24"/>
+          <w:szCs w:val="24"/>
+        </w:rPr>
+        <w:t>Following list</w:t>
+      </w:r>
+      <w:r>
+        <w:rPr>
+          <w:rFonts w:ascii="Times New Roman" w:hAnsi="Times New Roman" w:cs="Times New Roman"/>
+          <w:sz w:val="24"/>
+          <w:szCs w:val="24"/>
+        </w:rPr>
+        <w:t>s</w:t>
+      </w:r>
+      <w:r>
+        <w:rPr>
+          <w:rFonts w:ascii="Times New Roman" w:hAnsi="Times New Roman" w:cs="Times New Roman"/>
+          <w:sz w:val="24"/>
+          <w:szCs w:val="24"/>
+        </w:rPr>
+        <w:t xml:space="preserve"> shows</w:t>
+      </w:r>
+      <w:r>
+        <w:rPr>
+          <w:rFonts w:ascii="Times New Roman" w:hAnsi="Times New Roman" w:cs="Times New Roman"/>
+          <w:sz w:val="24"/>
+          <w:szCs w:val="24"/>
+        </w:rPr>
+        <w:t xml:space="preserve"> four consecutive </w:t>
+      </w:r>
+      <w:r>
+        <w:rPr>
+          <w:rFonts w:ascii="Times New Roman" w:hAnsi="Times New Roman" w:cs="Times New Roman"/>
+          <w:sz w:val="24"/>
+          <w:szCs w:val="24"/>
+        </w:rPr>
+        <w:t xml:space="preserve">relative </w:t>
+      </w:r>
+      <w:r>
+        <w:rPr>
+          <w:rFonts w:ascii="Times New Roman" w:hAnsi="Times New Roman" w:cs="Times New Roman"/>
+          <w:sz w:val="24"/>
+          <w:szCs w:val="24"/>
+        </w:rPr>
+        <w:t>importance results for</w:t>
+      </w:r>
+      <w:r>
+        <w:rPr>
+          <w:rFonts w:ascii="Times New Roman" w:hAnsi="Times New Roman" w:cs="Times New Roman"/>
+          <w:sz w:val="24"/>
+          <w:szCs w:val="24"/>
+        </w:rPr>
+        <w:t xml:space="preserve"> the features in </w:t>
+      </w:r>
+      <w:proofErr w:type="spellStart"/>
+      <w:r>
+        <w:rPr>
+          <w:rFonts w:ascii="Times New Roman" w:hAnsi="Times New Roman" w:cs="Times New Roman"/>
+          <w:sz w:val="24"/>
+          <w:szCs w:val="24"/>
+        </w:rPr>
+        <w:t>features_list</w:t>
+      </w:r>
+      <w:proofErr w:type="spellEnd"/>
+      <w:r>
+        <w:rPr>
+          <w:rFonts w:ascii="Times New Roman" w:hAnsi="Times New Roman" w:cs="Times New Roman"/>
+          <w:sz w:val="24"/>
+          <w:szCs w:val="24"/>
+        </w:rPr>
+        <w:t>.</w:t>
+      </w:r>
+    </w:p>
+    <w:p>
+      <w:pPr>
+        <w:jc w:val="both"/>
+        <w:rPr>
+          <w:rFonts w:ascii="Times New Roman" w:hAnsi="Times New Roman" w:cs="Times New Roman"/>
+          <w:sz w:val="24"/>
+          <w:szCs w:val="24"/>
+        </w:rPr>
+      </w:pPr>
+      <w:r>
+        <w:rPr>
+          <w:rFonts w:ascii="Times New Roman" w:hAnsi="Times New Roman" w:cs="Times New Roman"/>
+          <w:sz w:val="24"/>
+          <w:szCs w:val="24"/>
+        </w:rPr>
+        <w:t>[</w:t>
+      </w:r>
+      <w:r>
+        <w:rPr>
+          <w:rFonts w:ascii="Times New Roman" w:hAnsi="Times New Roman" w:cs="Times New Roman"/>
+          <w:sz w:val="24"/>
+          <w:szCs w:val="24"/>
+        </w:rPr>
+        <w:t>0.1273601</w:t>
+      </w:r>
+      <w:r>
+        <w:rPr>
+          <w:rFonts w:ascii="Times New Roman" w:hAnsi="Times New Roman" w:cs="Times New Roman"/>
+          <w:sz w:val="24"/>
+          <w:szCs w:val="24"/>
+        </w:rPr>
+        <w:t>,</w:t>
+      </w:r>
+      <w:r>
+        <w:rPr>
+          <w:rFonts w:ascii="Times New Roman" w:hAnsi="Times New Roman" w:cs="Times New Roman"/>
+          <w:sz w:val="24"/>
+          <w:szCs w:val="24"/>
+        </w:rPr>
+        <w:t xml:space="preserve"> </w:t>
+      </w:r>
+      <w:r>
+        <w:rPr>
+          <w:rFonts w:ascii="Times New Roman" w:hAnsi="Times New Roman" w:cs="Times New Roman"/>
+          <w:sz w:val="24"/>
+          <w:szCs w:val="24"/>
+        </w:rPr>
+        <w:t>0.1069279</w:t>
+      </w:r>
+      <w:r>
+        <w:rPr>
+          <w:rFonts w:ascii="Times New Roman" w:hAnsi="Times New Roman" w:cs="Times New Roman"/>
+          <w:sz w:val="24"/>
+          <w:szCs w:val="24"/>
+        </w:rPr>
+        <w:t>,</w:t>
+      </w:r>
+      <w:r>
+        <w:rPr>
+          <w:rFonts w:ascii="Times New Roman" w:hAnsi="Times New Roman" w:cs="Times New Roman"/>
+          <w:sz w:val="24"/>
+          <w:szCs w:val="24"/>
+        </w:rPr>
+        <w:t xml:space="preserve"> 0.1280600</w:t>
+      </w:r>
+      <w:r>
+        <w:rPr>
+          <w:rFonts w:ascii="Times New Roman" w:hAnsi="Times New Roman" w:cs="Times New Roman"/>
+          <w:sz w:val="24"/>
+          <w:szCs w:val="24"/>
+        </w:rPr>
+        <w:t>,</w:t>
+      </w:r>
+      <w:r>
+        <w:rPr>
+          <w:rFonts w:ascii="Times New Roman" w:hAnsi="Times New Roman" w:cs="Times New Roman"/>
+          <w:sz w:val="24"/>
+          <w:szCs w:val="24"/>
+        </w:rPr>
+        <w:t xml:space="preserve"> 0.1378528</w:t>
+      </w:r>
+      <w:r>
+        <w:rPr>
+          <w:rFonts w:ascii="Times New Roman" w:hAnsi="Times New Roman" w:cs="Times New Roman"/>
+          <w:sz w:val="24"/>
+          <w:szCs w:val="24"/>
+        </w:rPr>
+        <w:t>,</w:t>
+      </w:r>
+      <w:r>
+        <w:rPr>
+          <w:rFonts w:ascii="Times New Roman" w:hAnsi="Times New Roman" w:cs="Times New Roman"/>
+          <w:sz w:val="24"/>
+          <w:szCs w:val="24"/>
+        </w:rPr>
+        <w:t xml:space="preserve"> 0.1201878</w:t>
+      </w:r>
+      <w:r>
+        <w:rPr>
+          <w:rFonts w:ascii="Times New Roman" w:hAnsi="Times New Roman" w:cs="Times New Roman"/>
+          <w:sz w:val="24"/>
+          <w:szCs w:val="24"/>
+        </w:rPr>
+        <w:t>,</w:t>
+      </w:r>
+      <w:r>
+        <w:rPr>
+          <w:rFonts w:ascii="Times New Roman" w:hAnsi="Times New Roman" w:cs="Times New Roman"/>
+          <w:sz w:val="24"/>
+          <w:szCs w:val="24"/>
+        </w:rPr>
+        <w:t xml:space="preserve"> 0.1037098</w:t>
+      </w:r>
+      <w:r>
+        <w:rPr>
+          <w:rFonts w:ascii="Times New Roman" w:hAnsi="Times New Roman" w:cs="Times New Roman"/>
+          <w:sz w:val="24"/>
+          <w:szCs w:val="24"/>
+        </w:rPr>
+        <w:t>,</w:t>
+      </w:r>
+      <w:r>
+        <w:rPr>
+          <w:rFonts w:ascii="Times New Roman" w:hAnsi="Times New Roman" w:cs="Times New Roman"/>
+          <w:sz w:val="24"/>
+          <w:szCs w:val="24"/>
+        </w:rPr>
+        <w:t xml:space="preserve"> 0.18176876</w:t>
+      </w:r>
+      <w:r>
+        <w:rPr>
+          <w:rFonts w:ascii="Times New Roman" w:hAnsi="Times New Roman" w:cs="Times New Roman"/>
+          <w:sz w:val="24"/>
+          <w:szCs w:val="24"/>
+        </w:rPr>
+        <w:t>,</w:t>
+      </w:r>
+      <w:r>
+        <w:rPr>
+          <w:rFonts w:ascii="Times New Roman" w:hAnsi="Times New Roman" w:cs="Times New Roman"/>
+          <w:sz w:val="24"/>
+          <w:szCs w:val="24"/>
+        </w:rPr>
+        <w:t xml:space="preserve"> 0.09413255]</w:t>
+      </w:r>
+    </w:p>
+    <w:p>
+      <w:pPr>
+        <w:jc w:val="both"/>
+        <w:rPr>
+          <w:rFonts w:ascii="Times New Roman" w:hAnsi="Times New Roman" w:cs="Times New Roman"/>
+          <w:sz w:val="24"/>
+          <w:szCs w:val="24"/>
+        </w:rPr>
+      </w:pPr>
+      <w:r>
+        <w:rPr>
+          <w:rFonts w:ascii="Times New Roman" w:hAnsi="Times New Roman" w:cs="Times New Roman"/>
+          <w:sz w:val="24"/>
+          <w:szCs w:val="24"/>
+        </w:rPr>
+        <w:t>[</w:t>
+      </w:r>
+      <w:r>
+        <w:rPr>
+          <w:rFonts w:ascii="Times New Roman" w:hAnsi="Times New Roman" w:cs="Times New Roman"/>
+          <w:sz w:val="24"/>
+          <w:szCs w:val="24"/>
+        </w:rPr>
+        <w:t>0.1411725</w:t>
+      </w:r>
+      <w:r>
+        <w:rPr>
+          <w:rFonts w:ascii="Times New Roman" w:hAnsi="Times New Roman" w:cs="Times New Roman"/>
+          <w:sz w:val="24"/>
+          <w:szCs w:val="24"/>
+        </w:rPr>
+        <w:t xml:space="preserve">, </w:t>
+      </w:r>
+      <w:r>
+        <w:rPr>
+          <w:rFonts w:ascii="Times New Roman" w:hAnsi="Times New Roman" w:cs="Times New Roman"/>
+          <w:sz w:val="24"/>
+          <w:szCs w:val="24"/>
+        </w:rPr>
+        <w:t>0.1529980</w:t>
+      </w:r>
+      <w:r>
+        <w:rPr>
+          <w:rFonts w:ascii="Times New Roman" w:hAnsi="Times New Roman" w:cs="Times New Roman"/>
+          <w:sz w:val="24"/>
+          <w:szCs w:val="24"/>
+        </w:rPr>
+        <w:t xml:space="preserve">, </w:t>
+      </w:r>
+      <w:r>
+        <w:rPr>
+          <w:rFonts w:ascii="Times New Roman" w:hAnsi="Times New Roman" w:cs="Times New Roman"/>
+          <w:sz w:val="24"/>
+          <w:szCs w:val="24"/>
+        </w:rPr>
+        <w:t>0.1301091</w:t>
+      </w:r>
+      <w:r>
+        <w:rPr>
+          <w:rFonts w:ascii="Times New Roman" w:hAnsi="Times New Roman" w:cs="Times New Roman"/>
+          <w:sz w:val="24"/>
+          <w:szCs w:val="24"/>
+        </w:rPr>
+        <w:t xml:space="preserve">, </w:t>
+      </w:r>
+      <w:r>
+        <w:rPr>
+          <w:rFonts w:ascii="Times New Roman" w:hAnsi="Times New Roman" w:cs="Times New Roman"/>
+          <w:sz w:val="24"/>
+          <w:szCs w:val="24"/>
+        </w:rPr>
+        <w:t>0.1367751</w:t>
+      </w:r>
+      <w:r>
+        <w:rPr>
+          <w:rFonts w:ascii="Times New Roman" w:hAnsi="Times New Roman" w:cs="Times New Roman"/>
+          <w:sz w:val="24"/>
+          <w:szCs w:val="24"/>
+        </w:rPr>
+        <w:t xml:space="preserve">, </w:t>
+      </w:r>
+      <w:r>
+        <w:rPr>
+          <w:rFonts w:ascii="Times New Roman" w:hAnsi="Times New Roman" w:cs="Times New Roman"/>
+          <w:sz w:val="24"/>
+          <w:szCs w:val="24"/>
+        </w:rPr>
+        <w:t>0.1252963</w:t>
+      </w:r>
+      <w:r>
+        <w:rPr>
+          <w:rFonts w:ascii="Times New Roman" w:hAnsi="Times New Roman" w:cs="Times New Roman"/>
+          <w:sz w:val="24"/>
+          <w:szCs w:val="24"/>
+        </w:rPr>
+        <w:t xml:space="preserve">, </w:t>
+      </w:r>
+      <w:r>
+        <w:rPr>
+          <w:rFonts w:ascii="Times New Roman" w:hAnsi="Times New Roman" w:cs="Times New Roman"/>
+          <w:sz w:val="24"/>
+          <w:szCs w:val="24"/>
+        </w:rPr>
+        <w:t>0.08735614</w:t>
+      </w:r>
+      <w:r>
+        <w:rPr>
+          <w:rFonts w:ascii="Times New Roman" w:hAnsi="Times New Roman" w:cs="Times New Roman"/>
+          <w:sz w:val="24"/>
+          <w:szCs w:val="24"/>
+        </w:rPr>
+        <w:t xml:space="preserve">, </w:t>
+      </w:r>
+      <w:r>
+        <w:rPr>
+          <w:rFonts w:ascii="Times New Roman" w:hAnsi="Times New Roman" w:cs="Times New Roman"/>
+          <w:sz w:val="24"/>
+          <w:szCs w:val="24"/>
+        </w:rPr>
+        <w:t>0.1489267</w:t>
+      </w:r>
+      <w:r>
+        <w:rPr>
+          <w:rFonts w:ascii="Times New Roman" w:hAnsi="Times New Roman" w:cs="Times New Roman"/>
+          <w:sz w:val="24"/>
+          <w:szCs w:val="24"/>
+        </w:rPr>
+        <w:t>,</w:t>
+      </w:r>
+      <w:r>
+        <w:rPr>
+          <w:rFonts w:ascii="Times New Roman" w:hAnsi="Times New Roman" w:cs="Times New Roman"/>
+          <w:sz w:val="24"/>
+          <w:szCs w:val="24"/>
+        </w:rPr>
+        <w:t xml:space="preserve"> 0.07736584</w:t>
+      </w:r>
+      <w:r>
+        <w:rPr>
+          <w:rFonts w:ascii="Times New Roman" w:hAnsi="Times New Roman" w:cs="Times New Roman"/>
+          <w:sz w:val="24"/>
+          <w:szCs w:val="24"/>
+        </w:rPr>
+        <w:t>]</w:t>
+      </w:r>
+    </w:p>
+    <w:p>
+      <w:pPr>
+        <w:jc w:val="both"/>
+        <w:rPr>
+          <w:rFonts w:ascii="Times New Roman" w:hAnsi="Times New Roman" w:cs="Times New Roman"/>
+          <w:sz w:val="24"/>
+          <w:szCs w:val="24"/>
+        </w:rPr>
+      </w:pPr>
+      <w:r>
+        <w:rPr>
+          <w:rFonts w:ascii="Times New Roman" w:hAnsi="Times New Roman" w:cs="Times New Roman"/>
+          <w:sz w:val="24"/>
+          <w:szCs w:val="24"/>
+        </w:rPr>
+        <w:t>[</w:t>
+      </w:r>
+      <w:r>
+        <w:rPr>
+          <w:rFonts w:ascii="Times New Roman" w:hAnsi="Times New Roman" w:cs="Times New Roman"/>
+          <w:sz w:val="24"/>
+          <w:szCs w:val="24"/>
+        </w:rPr>
+        <w:t>0.1245838</w:t>
+      </w:r>
+      <w:r>
+        <w:rPr>
+          <w:rFonts w:ascii="Times New Roman" w:hAnsi="Times New Roman" w:cs="Times New Roman"/>
+          <w:sz w:val="24"/>
+          <w:szCs w:val="24"/>
+        </w:rPr>
+        <w:t xml:space="preserve">, </w:t>
+      </w:r>
+      <w:r>
+        <w:rPr>
+          <w:rFonts w:ascii="Times New Roman" w:hAnsi="Times New Roman" w:cs="Times New Roman"/>
+          <w:sz w:val="24"/>
+          <w:szCs w:val="24"/>
+        </w:rPr>
+        <w:t>0.1348846</w:t>
+      </w:r>
+      <w:r>
+        <w:rPr>
+          <w:rFonts w:ascii="Times New Roman" w:hAnsi="Times New Roman" w:cs="Times New Roman"/>
+          <w:sz w:val="24"/>
+          <w:szCs w:val="24"/>
+        </w:rPr>
+        <w:t xml:space="preserve">, </w:t>
+      </w:r>
+      <w:r>
+        <w:rPr>
+          <w:rFonts w:ascii="Times New Roman" w:hAnsi="Times New Roman" w:cs="Times New Roman"/>
+          <w:sz w:val="24"/>
+          <w:szCs w:val="24"/>
+        </w:rPr>
+        <w:t>0.1115029</w:t>
+      </w:r>
+      <w:r>
+        <w:rPr>
+          <w:rFonts w:ascii="Times New Roman" w:hAnsi="Times New Roman" w:cs="Times New Roman"/>
+          <w:sz w:val="24"/>
+          <w:szCs w:val="24"/>
+        </w:rPr>
+        <w:t xml:space="preserve">, </w:t>
+      </w:r>
+      <w:r>
+        <w:rPr>
+          <w:rFonts w:ascii="Times New Roman" w:hAnsi="Times New Roman" w:cs="Times New Roman"/>
+          <w:sz w:val="24"/>
+          <w:szCs w:val="24"/>
+        </w:rPr>
+        <w:t>0.1137376</w:t>
+      </w:r>
+      <w:r>
+        <w:rPr>
+          <w:rFonts w:ascii="Times New Roman" w:hAnsi="Times New Roman" w:cs="Times New Roman"/>
+          <w:sz w:val="24"/>
+          <w:szCs w:val="24"/>
+        </w:rPr>
+        <w:t xml:space="preserve">, </w:t>
+      </w:r>
+      <w:r>
+        <w:rPr>
+          <w:rFonts w:ascii="Times New Roman" w:hAnsi="Times New Roman" w:cs="Times New Roman"/>
+          <w:sz w:val="24"/>
+          <w:szCs w:val="24"/>
+        </w:rPr>
+        <w:t>0.1516839</w:t>
+      </w:r>
+      <w:r>
+        <w:rPr>
+          <w:rFonts w:ascii="Times New Roman" w:hAnsi="Times New Roman" w:cs="Times New Roman"/>
+          <w:sz w:val="24"/>
+          <w:szCs w:val="24"/>
+        </w:rPr>
+        <w:t xml:space="preserve">, </w:t>
+      </w:r>
+      <w:r>
+        <w:rPr>
+          <w:rFonts w:ascii="Times New Roman" w:hAnsi="Times New Roman" w:cs="Times New Roman"/>
+          <w:sz w:val="24"/>
+          <w:szCs w:val="24"/>
+        </w:rPr>
+        <w:t>0.0888458</w:t>
+      </w:r>
+      <w:r>
+        <w:rPr>
+          <w:rFonts w:ascii="Times New Roman" w:hAnsi="Times New Roman" w:cs="Times New Roman"/>
+          <w:sz w:val="24"/>
+          <w:szCs w:val="24"/>
+        </w:rPr>
+        <w:t xml:space="preserve">, </w:t>
+      </w:r>
+      <w:r>
+        <w:rPr>
+          <w:rFonts w:ascii="Times New Roman" w:hAnsi="Times New Roman" w:cs="Times New Roman"/>
+          <w:sz w:val="24"/>
+          <w:szCs w:val="24"/>
+        </w:rPr>
+        <w:t>0.1911254</w:t>
+      </w:r>
+      <w:r>
+        <w:rPr>
+          <w:rFonts w:ascii="Times New Roman" w:hAnsi="Times New Roman" w:cs="Times New Roman"/>
+          <w:sz w:val="24"/>
+          <w:szCs w:val="24"/>
+        </w:rPr>
+        <w:t>,</w:t>
+      </w:r>
+      <w:r>
+        <w:rPr>
+          <w:rFonts w:ascii="Times New Roman" w:hAnsi="Times New Roman" w:cs="Times New Roman"/>
+          <w:sz w:val="24"/>
+          <w:szCs w:val="24"/>
+        </w:rPr>
+        <w:t xml:space="preserve"> 0.08363575]</w:t>
+      </w:r>
+    </w:p>
+    <w:p>
+      <w:pPr>
+        <w:jc w:val="both"/>
+        <w:rPr>
+          <w:rFonts w:ascii="Times New Roman" w:hAnsi="Times New Roman" w:cs="Times New Roman"/>
+          <w:sz w:val="24"/>
+          <w:szCs w:val="24"/>
+        </w:rPr>
+      </w:pPr>
+      <w:r>
+        <w:rPr>
+          <w:rFonts w:ascii="Times New Roman" w:hAnsi="Times New Roman" w:cs="Times New Roman"/>
+          <w:sz w:val="24"/>
+          <w:szCs w:val="24"/>
+        </w:rPr>
+        <w:t>[0.1646108</w:t>
+      </w:r>
+      <w:r>
+        <w:rPr>
+          <w:rFonts w:ascii="Times New Roman" w:hAnsi="Times New Roman" w:cs="Times New Roman"/>
+          <w:sz w:val="24"/>
+          <w:szCs w:val="24"/>
+        </w:rPr>
+        <w:t xml:space="preserve">, </w:t>
+      </w:r>
+      <w:r>
+        <w:rPr>
+          <w:rFonts w:ascii="Times New Roman" w:hAnsi="Times New Roman" w:cs="Times New Roman"/>
+          <w:sz w:val="24"/>
+          <w:szCs w:val="24"/>
+        </w:rPr>
+        <w:t>0.1211031</w:t>
+      </w:r>
+      <w:r>
+        <w:rPr>
+          <w:rFonts w:ascii="Times New Roman" w:hAnsi="Times New Roman" w:cs="Times New Roman"/>
+          <w:sz w:val="24"/>
+          <w:szCs w:val="24"/>
+        </w:rPr>
+        <w:t xml:space="preserve">, </w:t>
+      </w:r>
+      <w:r>
+        <w:rPr>
+          <w:rFonts w:ascii="Times New Roman" w:hAnsi="Times New Roman" w:cs="Times New Roman"/>
+          <w:sz w:val="24"/>
+          <w:szCs w:val="24"/>
+        </w:rPr>
+        <w:t>0.1308363</w:t>
+      </w:r>
+      <w:r>
+        <w:rPr>
+          <w:rFonts w:ascii="Times New Roman" w:hAnsi="Times New Roman" w:cs="Times New Roman"/>
+          <w:sz w:val="24"/>
+          <w:szCs w:val="24"/>
+        </w:rPr>
+        <w:t xml:space="preserve">, </w:t>
+      </w:r>
+      <w:r>
+        <w:rPr>
+          <w:rFonts w:ascii="Times New Roman" w:hAnsi="Times New Roman" w:cs="Times New Roman"/>
+          <w:sz w:val="24"/>
+          <w:szCs w:val="24"/>
+        </w:rPr>
+        <w:t>0.1280421</w:t>
+      </w:r>
+      <w:r>
+        <w:rPr>
+          <w:rFonts w:ascii="Times New Roman" w:hAnsi="Times New Roman" w:cs="Times New Roman"/>
+          <w:sz w:val="24"/>
+          <w:szCs w:val="24"/>
+        </w:rPr>
+        <w:t xml:space="preserve">, </w:t>
+      </w:r>
+      <w:r>
+        <w:rPr>
+          <w:rFonts w:ascii="Times New Roman" w:hAnsi="Times New Roman" w:cs="Times New Roman"/>
+          <w:sz w:val="24"/>
+          <w:szCs w:val="24"/>
+        </w:rPr>
+        <w:t>0.1279375</w:t>
+      </w:r>
+      <w:r>
+        <w:rPr>
+          <w:rFonts w:ascii="Times New Roman" w:hAnsi="Times New Roman" w:cs="Times New Roman"/>
+          <w:sz w:val="24"/>
+          <w:szCs w:val="24"/>
+        </w:rPr>
+        <w:t xml:space="preserve">, </w:t>
+      </w:r>
+      <w:r>
+        <w:rPr>
+          <w:rFonts w:ascii="Times New Roman" w:hAnsi="Times New Roman" w:cs="Times New Roman"/>
+          <w:sz w:val="24"/>
+          <w:szCs w:val="24"/>
+        </w:rPr>
+        <w:t>0.0920179</w:t>
+      </w:r>
+      <w:r>
+        <w:rPr>
+          <w:rFonts w:ascii="Times New Roman" w:hAnsi="Times New Roman" w:cs="Times New Roman"/>
+          <w:sz w:val="24"/>
+          <w:szCs w:val="24"/>
+        </w:rPr>
+        <w:t xml:space="preserve">, </w:t>
+      </w:r>
+      <w:r>
+        <w:rPr>
+          <w:rFonts w:ascii="Times New Roman" w:hAnsi="Times New Roman" w:cs="Times New Roman"/>
+          <w:sz w:val="24"/>
+          <w:szCs w:val="24"/>
+        </w:rPr>
+        <w:t>0.17591885</w:t>
+      </w:r>
+      <w:r>
+        <w:rPr>
+          <w:rFonts w:ascii="Times New Roman" w:hAnsi="Times New Roman" w:cs="Times New Roman"/>
+          <w:sz w:val="24"/>
+          <w:szCs w:val="24"/>
+        </w:rPr>
+        <w:t>,</w:t>
+      </w:r>
+      <w:r>
+        <w:rPr>
+          <w:rFonts w:ascii="Times New Roman" w:hAnsi="Times New Roman" w:cs="Times New Roman"/>
+          <w:sz w:val="24"/>
+          <w:szCs w:val="24"/>
+        </w:rPr>
+        <w:t xml:space="preserve"> 0.05953318</w:t>
+      </w:r>
+      <w:r>
+        <w:rPr>
+          <w:rFonts w:ascii="Times New Roman" w:hAnsi="Times New Roman" w:cs="Times New Roman"/>
+          <w:sz w:val="24"/>
+          <w:szCs w:val="24"/>
+        </w:rPr>
+        <w:t>]</w:t>
+      </w:r>
+    </w:p>
+    <w:p>
+      <w:pPr>
+        <w:jc w:val="both"/>
+        <w:rPr>
+          <w:rFonts w:ascii="Times New Roman" w:hAnsi="Times New Roman" w:cs="Times New Roman"/>
+          <w:sz w:val="24"/>
+          <w:szCs w:val="24"/>
+        </w:rPr>
+      </w:pPr>
+      <w:r>
+        <w:rPr>
+          <w:rFonts w:ascii="Times New Roman" w:hAnsi="Times New Roman" w:cs="Times New Roman"/>
+          <w:sz w:val="24"/>
+          <w:szCs w:val="24"/>
+        </w:rPr>
+        <w:t xml:space="preserve">The relative importance results show that all the features selected are almost equally important. However, the average values of relative importance for the features at the position </w:t>
+      </w:r>
+      <w:r>
+        <w:rPr>
+          <w:rFonts w:ascii="Times New Roman" w:hAnsi="Times New Roman" w:cs="Times New Roman"/>
+          <w:sz w:val="24"/>
+          <w:szCs w:val="24"/>
+        </w:rPr>
+        <w:t>5 and 7 (</w:t>
+      </w:r>
+      <w:r>
+        <w:rPr>
+          <w:rFonts w:ascii="Times New Roman" w:hAnsi="Times New Roman" w:cs="Times New Roman"/>
+          <w:sz w:val="24"/>
+          <w:szCs w:val="24"/>
+        </w:rPr>
+        <w:t>based on 0 list indexing</w:t>
+      </w:r>
+      <w:r>
+        <w:rPr>
+          <w:rFonts w:ascii="Times New Roman" w:hAnsi="Times New Roman" w:cs="Times New Roman"/>
+          <w:sz w:val="24"/>
+          <w:szCs w:val="24"/>
+        </w:rPr>
+        <w:t xml:space="preserve"> and ignoring</w:t>
+      </w:r>
+      <w:r>
+        <w:rPr>
+          <w:rFonts w:ascii="Times New Roman" w:hAnsi="Times New Roman" w:cs="Times New Roman"/>
+          <w:sz w:val="24"/>
+          <w:szCs w:val="24"/>
+        </w:rPr>
+        <w:t xml:space="preserve"> ‘poi’</w:t>
+      </w:r>
+      <w:r>
+        <w:rPr>
+          <w:rFonts w:ascii="Times New Roman" w:hAnsi="Times New Roman" w:cs="Times New Roman"/>
+          <w:sz w:val="24"/>
+          <w:szCs w:val="24"/>
+        </w:rPr>
+        <w:t>)</w:t>
+      </w:r>
+      <w:r>
+        <w:rPr>
+          <w:rFonts w:ascii="Times New Roman" w:hAnsi="Times New Roman" w:cs="Times New Roman"/>
+          <w:sz w:val="24"/>
+          <w:szCs w:val="24"/>
+        </w:rPr>
+        <w:t xml:space="preserve"> are relatively low. Therefore, the features a</w:t>
+      </w:r>
+      <w:r>
+        <w:rPr>
+          <w:rFonts w:ascii="Times New Roman" w:hAnsi="Times New Roman" w:cs="Times New Roman"/>
+          <w:sz w:val="24"/>
+          <w:szCs w:val="24"/>
+        </w:rPr>
+        <w:t xml:space="preserve">t position 5 and 7 </w:t>
+      </w:r>
       <w:proofErr w:type="gramStart"/>
       <w:r>
         <w:rPr>
@@ -2042,17 +3328,222 @@
           <w:sz w:val="24"/>
           <w:szCs w:val="24"/>
         </w:rPr>
-        <w:t>regularization</w:t>
+        <w:t>were removed</w:t>
       </w:r>
       <w:proofErr w:type="gramEnd"/>
+      <w:r>
+        <w:rPr>
+          <w:rFonts w:ascii="Times New Roman" w:hAnsi="Times New Roman" w:cs="Times New Roman"/>
+          <w:sz w:val="24"/>
+          <w:szCs w:val="24"/>
+        </w:rPr>
+        <w:t xml:space="preserve"> and the final feature list is as follows.</w:t>
+      </w:r>
+    </w:p>
+    <w:p>
+      <w:pPr>
+        <w:ind w:left="720" w:hanging="720"/>
+        <w:rPr>
+          <w:rFonts w:ascii="Times New Roman" w:hAnsi="Times New Roman" w:cs="Times New Roman"/>
+          <w:sz w:val="24"/>
+          <w:szCs w:val="24"/>
+        </w:rPr>
+      </w:pPr>
+      <w:proofErr w:type="spellStart"/>
+      <w:r>
+        <w:rPr>
+          <w:rFonts w:ascii="Times New Roman" w:hAnsi="Times New Roman" w:cs="Times New Roman"/>
+          <w:sz w:val="24"/>
+          <w:szCs w:val="24"/>
+        </w:rPr>
+        <w:t>features_list</w:t>
+      </w:r>
+      <w:proofErr w:type="spellEnd"/>
+      <w:r>
+        <w:rPr>
+          <w:rFonts w:ascii="Times New Roman" w:hAnsi="Times New Roman" w:cs="Times New Roman"/>
+          <w:sz w:val="24"/>
+          <w:szCs w:val="24"/>
+        </w:rPr>
+        <w:t xml:space="preserve"> = ['poi', 'salary</w:t>
+      </w:r>
+      <w:r>
+        <w:rPr>
+          <w:rFonts w:ascii="Times New Roman" w:hAnsi="Times New Roman" w:cs="Times New Roman"/>
+          <w:sz w:val="24"/>
+          <w:szCs w:val="24"/>
+        </w:rPr>
+        <w:t>', '</w:t>
+      </w:r>
+      <w:proofErr w:type="spellStart"/>
+      <w:r>
+        <w:rPr>
+          <w:rFonts w:ascii="Times New Roman" w:hAnsi="Times New Roman" w:cs="Times New Roman"/>
+          <w:sz w:val="24"/>
+          <w:szCs w:val="24"/>
+        </w:rPr>
+        <w:t>total_payments</w:t>
+      </w:r>
+      <w:proofErr w:type="spellEnd"/>
+      <w:r>
+        <w:rPr>
+          <w:rFonts w:ascii="Times New Roman" w:hAnsi="Times New Roman" w:cs="Times New Roman"/>
+          <w:sz w:val="24"/>
+          <w:szCs w:val="24"/>
+        </w:rPr>
+        <w:t xml:space="preserve">', 'bonus',  </w:t>
+      </w:r>
+      <w:r>
+        <w:rPr>
+          <w:rFonts w:ascii="Times New Roman" w:hAnsi="Times New Roman" w:cs="Times New Roman"/>
+          <w:sz w:val="24"/>
+          <w:szCs w:val="24"/>
+        </w:rPr>
+        <w:t>'</w:t>
+      </w:r>
+      <w:proofErr w:type="spellStart"/>
+      <w:r>
+        <w:rPr>
+          <w:rFonts w:ascii="Times New Roman" w:hAnsi="Times New Roman" w:cs="Times New Roman"/>
+          <w:sz w:val="24"/>
+          <w:szCs w:val="24"/>
+        </w:rPr>
+        <w:t>deferred_income</w:t>
+      </w:r>
+      <w:proofErr w:type="spellEnd"/>
+      <w:r>
+        <w:rPr>
+          <w:rFonts w:ascii="Times New Roman" w:hAnsi="Times New Roman" w:cs="Times New Roman"/>
+          <w:sz w:val="24"/>
+          <w:szCs w:val="24"/>
+        </w:rPr>
+        <w:t>', 'expenses', '</w:t>
+      </w:r>
+      <w:proofErr w:type="spellStart"/>
+      <w:r>
+        <w:rPr>
+          <w:rFonts w:ascii="Times New Roman" w:hAnsi="Times New Roman" w:cs="Times New Roman"/>
+          <w:sz w:val="24"/>
+          <w:szCs w:val="24"/>
+        </w:rPr>
+        <w:t>std_from_this_person_to_poi</w:t>
+      </w:r>
+      <w:proofErr w:type="spellEnd"/>
+      <w:r>
+        <w:rPr>
+          <w:rFonts w:ascii="Times New Roman" w:hAnsi="Times New Roman" w:cs="Times New Roman"/>
+          <w:sz w:val="24"/>
+          <w:szCs w:val="24"/>
+        </w:rPr>
+        <w:t>']</w:t>
+      </w:r>
+    </w:p>
+    <w:p>
+      <w:pPr>
+        <w:jc w:val="both"/>
+        <w:rPr>
+          <w:rFonts w:ascii="Times New Roman" w:hAnsi="Times New Roman" w:cs="Times New Roman"/>
+          <w:sz w:val="24"/>
+          <w:szCs w:val="24"/>
+        </w:rPr>
+      </w:pPr>
+      <w:r>
+        <w:rPr>
+          <w:rFonts w:ascii="Times New Roman" w:hAnsi="Times New Roman" w:cs="Times New Roman"/>
+          <w:sz w:val="24"/>
+          <w:szCs w:val="24"/>
+        </w:rPr>
+        <w:t xml:space="preserve">As shown in the final feature list, a newly engineered </w:t>
+      </w:r>
+      <w:r>
+        <w:rPr>
+          <w:rFonts w:ascii="Times New Roman" w:hAnsi="Times New Roman" w:cs="Times New Roman"/>
+          <w:sz w:val="24"/>
+          <w:szCs w:val="24"/>
+        </w:rPr>
+        <w:t>feature is also relatively important.</w:t>
+      </w:r>
+      <w:r>
+        <w:rPr>
+          <w:rFonts w:ascii="Times New Roman" w:hAnsi="Times New Roman" w:cs="Times New Roman"/>
+          <w:sz w:val="24"/>
+          <w:szCs w:val="24"/>
+        </w:rPr>
+        <w:t xml:space="preserve"> </w:t>
+      </w:r>
+      <w:r>
+        <w:rPr>
+          <w:rFonts w:ascii="Times New Roman" w:hAnsi="Times New Roman" w:cs="Times New Roman"/>
+          <w:sz w:val="24"/>
+          <w:szCs w:val="24"/>
+        </w:rPr>
+        <w:t xml:space="preserve">The final </w:t>
+      </w:r>
+      <w:proofErr w:type="spellStart"/>
+      <w:r>
+        <w:rPr>
+          <w:rFonts w:ascii="Times New Roman" w:hAnsi="Times New Roman" w:cs="Times New Roman"/>
+          <w:sz w:val="24"/>
+          <w:szCs w:val="24"/>
+        </w:rPr>
+        <w:t>features_list</w:t>
+      </w:r>
+      <w:proofErr w:type="spellEnd"/>
+      <w:r>
+        <w:rPr>
+          <w:rFonts w:ascii="Times New Roman" w:hAnsi="Times New Roman" w:cs="Times New Roman"/>
+          <w:sz w:val="24"/>
+          <w:szCs w:val="24"/>
+        </w:rPr>
+        <w:t xml:space="preserve"> contains six different features and this amou</w:t>
+      </w:r>
+      <w:r>
+        <w:rPr>
+          <w:rFonts w:ascii="Times New Roman" w:hAnsi="Times New Roman" w:cs="Times New Roman"/>
+          <w:sz w:val="24"/>
+          <w:szCs w:val="24"/>
+        </w:rPr>
+        <w:t xml:space="preserve">nt of features </w:t>
+      </w:r>
+      <w:proofErr w:type="gramStart"/>
+      <w:r>
+        <w:rPr>
+          <w:rFonts w:ascii="Times New Roman" w:hAnsi="Times New Roman" w:cs="Times New Roman"/>
+          <w:sz w:val="24"/>
+          <w:szCs w:val="24"/>
+        </w:rPr>
+        <w:t>can be considered</w:t>
+      </w:r>
+      <w:proofErr w:type="gramEnd"/>
+      <w:r>
+        <w:rPr>
+          <w:rFonts w:ascii="Times New Roman" w:hAnsi="Times New Roman" w:cs="Times New Roman"/>
+          <w:sz w:val="24"/>
+          <w:szCs w:val="24"/>
+        </w:rPr>
+        <w:t xml:space="preserve"> reasonable</w:t>
+      </w:r>
+      <w:r>
+        <w:rPr>
+          <w:rFonts w:ascii="Times New Roman" w:hAnsi="Times New Roman" w:cs="Times New Roman"/>
+          <w:sz w:val="24"/>
+          <w:szCs w:val="24"/>
+        </w:rPr>
+        <w:t xml:space="preserve"> for a study like this</w:t>
+      </w:r>
+      <w:r>
+        <w:rPr>
+          <w:rFonts w:ascii="Times New Roman" w:hAnsi="Times New Roman" w:cs="Times New Roman"/>
+          <w:sz w:val="24"/>
+          <w:szCs w:val="24"/>
+        </w:rPr>
+        <w:t xml:space="preserve">. </w:t>
+      </w:r>
+      <w:bookmarkStart w:id="0" w:name="_GoBack"/>
+      <w:bookmarkEnd w:id="0"/>
     </w:p>
     <w:sectPr>
-      <w:headerReference w:type="even" r:id="rId8"/>
-      <w:headerReference w:type="default" r:id="rId9"/>
-      <w:footerReference w:type="even" r:id="rId10"/>
-      <w:footerReference w:type="default" r:id="rId11"/>
-      <w:headerReference w:type="first" r:id="rId12"/>
-      <w:footerReference w:type="first" r:id="rId13"/>
+      <w:headerReference w:type="default" r:id="rId8"/>
       <w:pgSz w:w="12240" w:h="15840"/>
       <w:pgMar w:top="1440" w:right="1440" w:bottom="1440" w:left="1440" w:header="720" w:footer="720" w:gutter="0"/>
       <w:cols w:space="720"/>
@@ -2087,36 +3578,6 @@
 </w:endnotes>
 </file>
 
-<file path=word/footer1.xml><?xml version="1.0" encoding="utf-8"?>
-<w:ftr xmlns:wpc="http://schemas.microsoft.com/office/word/2010/wordprocessingCanvas" xmlns:mc="http://schemas.openxmlformats.org/markup-compatibility/2006" xmlns:o="urn:schemas-microsoft-com:office:office" xmlns:r="http://schemas.openxmlformats.org/officeDocument/2006/relationships" xmlns:m="http://schemas.openxmlformats.org/officeDocument/2006/math" xmlns:v="urn:schemas-microsoft-com:vml" xmlns:wp14="http://schemas.microsoft.com/office/word/2010/wordprocessingDrawing" xmlns:wp="http://schemas.openxmlformats.org/drawingml/2006/wordprocessingDrawing" xmlns:w10="urn:schemas-microsoft-com:office:word" xmlns:w="http://schemas.openxmlformats.org/wordprocessingml/2006/main" xmlns:w14="http://schemas.microsoft.com/office/word/2010/wordml" xmlns:w15="http://schemas.microsoft.com/office/word/2012/wordml" xmlns:wpg="http://schemas.microsoft.com/office/word/2010/wordprocessingGroup" xmlns:wpi="http://schemas.microsoft.com/office/word/2010/wordprocessingInk" xmlns:wne="http://schemas.microsoft.com/office/word/2006/wordml" xmlns:wps="http://schemas.microsoft.com/office/word/2010/wordprocessingShape" mc:Ignorable="w14 w15 wp14">
-  <w:p>
-    <w:pPr>
-      <w:pStyle w:val="Footer"/>
-    </w:pPr>
-  </w:p>
-</w:ftr>
-</file>
-
-<file path=word/footer2.xml><?xml version="1.0" encoding="utf-8"?>
-<w:ftr xmlns:wpc="http://schemas.microsoft.com/office/word/2010/wordprocessingCanvas" xmlns:mc="http://schemas.openxmlformats.org/markup-compatibility/2006" xmlns:o="urn:schemas-microsoft-com:office:office" xmlns:r="http://schemas.openxmlformats.org/officeDocument/2006/relationships" xmlns:m="http://schemas.openxmlformats.org/officeDocument/2006/math" xmlns:v="urn:schemas-microsoft-com:vml" xmlns:wp14="http://schemas.microsoft.com/office/word/2010/wordprocessingDrawing" xmlns:wp="http://schemas.openxmlformats.org/drawingml/2006/wordprocessingDrawing" xmlns:w10="urn:schemas-microsoft-com:office:word" xmlns:w="http://schemas.openxmlformats.org/wordprocessingml/2006/main" xmlns:w14="http://schemas.microsoft.com/office/word/2010/wordml" xmlns:w15="http://schemas.microsoft.com/office/word/2012/wordml" xmlns:wpg="http://schemas.microsoft.com/office/word/2010/wordprocessingGroup" xmlns:wpi="http://schemas.microsoft.com/office/word/2010/wordprocessingInk" xmlns:wne="http://schemas.microsoft.com/office/word/2006/wordml" xmlns:wps="http://schemas.microsoft.com/office/word/2010/wordprocessingShape" mc:Ignorable="w14 w15 wp14">
-  <w:p>
-    <w:pPr>
-      <w:pStyle w:val="Footer"/>
-    </w:pPr>
-  </w:p>
-</w:ftr>
-</file>
-
-<file path=word/footer3.xml><?xml version="1.0" encoding="utf-8"?>
-<w:ftr xmlns:wpc="http://schemas.microsoft.com/office/word/2010/wordprocessingCanvas" xmlns:mc="http://schemas.openxmlformats.org/markup-compatibility/2006" xmlns:o="urn:schemas-microsoft-com:office:office" xmlns:r="http://schemas.openxmlformats.org/officeDocument/2006/relationships" xmlns:m="http://schemas.openxmlformats.org/officeDocument/2006/math" xmlns:v="urn:schemas-microsoft-com:vml" xmlns:wp14="http://schemas.microsoft.com/office/word/2010/wordprocessingDrawing" xmlns:wp="http://schemas.openxmlformats.org/drawingml/2006/wordprocessingDrawing" xmlns:w10="urn:schemas-microsoft-com:office:word" xmlns:w="http://schemas.openxmlformats.org/wordprocessingml/2006/main" xmlns:w14="http://schemas.microsoft.com/office/word/2010/wordml" xmlns:w15="http://schemas.microsoft.com/office/word/2012/wordml" xmlns:wpg="http://schemas.microsoft.com/office/word/2010/wordprocessingGroup" xmlns:wpi="http://schemas.microsoft.com/office/word/2010/wordprocessingInk" xmlns:wne="http://schemas.microsoft.com/office/word/2006/wordml" xmlns:wps="http://schemas.microsoft.com/office/word/2010/wordprocessingShape" mc:Ignorable="w14 w15 wp14">
-  <w:p>
-    <w:pPr>
-      <w:pStyle w:val="Footer"/>
-    </w:pPr>
-  </w:p>
-</w:ftr>
-</file>
-
 <file path=word/footnotes.xml><?xml version="1.0" encoding="utf-8"?>
 <w:footnotes xmlns:wpc="http://schemas.microsoft.com/office/word/2010/wordprocessingCanvas" xmlns:mc="http://schemas.openxmlformats.org/markup-compatibility/2006" xmlns:o="urn:schemas-microsoft-com:office:office" xmlns:r="http://schemas.openxmlformats.org/officeDocument/2006/relationships" xmlns:m="http://schemas.openxmlformats.org/officeDocument/2006/math" xmlns:v="urn:schemas-microsoft-com:vml" xmlns:wp14="http://schemas.microsoft.com/office/word/2010/wordprocessingDrawing" xmlns:wp="http://schemas.openxmlformats.org/drawingml/2006/wordprocessingDrawing" xmlns:w10="urn:schemas-microsoft-com:office:word" xmlns:w="http://schemas.openxmlformats.org/wordprocessingml/2006/main" xmlns:w14="http://schemas.microsoft.com/office/word/2010/wordml" xmlns:w15="http://schemas.microsoft.com/office/word/2012/wordml" xmlns:wpg="http://schemas.microsoft.com/office/word/2010/wordprocessingGroup" xmlns:wpi="http://schemas.microsoft.com/office/word/2010/wordprocessingInk" xmlns:wne="http://schemas.microsoft.com/office/word/2006/wordml" xmlns:wps="http://schemas.microsoft.com/office/word/2010/wordprocessingShape" mc:Ignorable="w14 w15 wp14">
   <w:footnote w:type="separator" w:id="-1">
@@ -2147,33 +3608,11 @@
   <w:p>
     <w:pPr>
       <w:pStyle w:val="Header"/>
-    </w:pPr>
-  </w:p>
-</w:hdr>
-</file>
-
-<file path=word/header2.xml><?xml version="1.0" encoding="utf-8"?>
-<w:hdr xmlns:wpc="http://schemas.microsoft.com/office/word/2010/wordprocessingCanvas" xmlns:mc="http://schemas.openxmlformats.org/markup-compatibility/2006" xmlns:o="urn:schemas-microsoft-com:office:office" xmlns:r="http://schemas.openxmlformats.org/officeDocument/2006/relationships" xmlns:m="http://schemas.openxmlformats.org/officeDocument/2006/math" xmlns:v="urn:schemas-microsoft-com:vml" xmlns:wp14="http://schemas.microsoft.com/office/word/2010/wordprocessingDrawing" xmlns:wp="http://schemas.openxmlformats.org/drawingml/2006/wordprocessingDrawing" xmlns:w10="urn:schemas-microsoft-com:office:word" xmlns:w="http://schemas.openxmlformats.org/wordprocessingml/2006/main" xmlns:w14="http://schemas.microsoft.com/office/word/2010/wordml" xmlns:w15="http://schemas.microsoft.com/office/word/2012/wordml" xmlns:wpg="http://schemas.microsoft.com/office/word/2010/wordprocessingGroup" xmlns:wpi="http://schemas.microsoft.com/office/word/2010/wordprocessingInk" xmlns:wne="http://schemas.microsoft.com/office/word/2006/wordml" xmlns:wps="http://schemas.microsoft.com/office/word/2010/wordprocessingShape" mc:Ignorable="w14 w15 wp14">
-  <w:p>
-    <w:pPr>
-      <w:pStyle w:val="Header"/>
       <w:jc w:val="right"/>
     </w:pPr>
-    <w:bookmarkStart w:id="0" w:name="_GoBack"/>
-    <w:bookmarkEnd w:id="0"/>
     <w:r>
       <w:t>By Lasantha Rathnayake</w:t>
     </w:r>
-  </w:p>
-</w:hdr>
-</file>
-
-<file path=word/header3.xml><?xml version="1.0" encoding="utf-8"?>
-<w:hdr xmlns:wpc="http://schemas.microsoft.com/office/word/2010/wordprocessingCanvas" xmlns:mc="http://schemas.openxmlformats.org/markup-compatibility/2006" xmlns:o="urn:schemas-microsoft-com:office:office" xmlns:r="http://schemas.openxmlformats.org/officeDocument/2006/relationships" xmlns:m="http://schemas.openxmlformats.org/officeDocument/2006/math" xmlns:v="urn:schemas-microsoft-com:vml" xmlns:wp14="http://schemas.microsoft.com/office/word/2010/wordprocessingDrawing" xmlns:wp="http://schemas.openxmlformats.org/drawingml/2006/wordprocessingDrawing" xmlns:w10="urn:schemas-microsoft-com:office:word" xmlns:w="http://schemas.openxmlformats.org/wordprocessingml/2006/main" xmlns:w14="http://schemas.microsoft.com/office/word/2010/wordml" xmlns:w15="http://schemas.microsoft.com/office/word/2012/wordml" xmlns:wpg="http://schemas.microsoft.com/office/word/2010/wordprocessingGroup" xmlns:wpi="http://schemas.microsoft.com/office/word/2010/wordprocessingInk" xmlns:wne="http://schemas.microsoft.com/office/word/2006/wordml" xmlns:wps="http://schemas.microsoft.com/office/word/2010/wordprocessingShape" mc:Ignorable="w14 w15 wp14">
-  <w:p>
-    <w:pPr>
-      <w:pStyle w:val="Header"/>
-    </w:pPr>
   </w:p>
 </w:hdr>
 </file>

</xml_diff>